<commit_message>
Added new parts to Pflichtenheft
Added Wunsch and Musskriterien #206 @1.5 60%
Added things to Glossar #210 @0.25
Added new features to featurelist #205 @0.25
</commit_message>
<xml_diff>
--- a/Documentation/Pflichtenheft/Pflichtenheft.docx
+++ b/Documentation/Pflichtenheft/Pflichtenheft.docx
@@ -70,8 +70,18 @@
                         <w:sz w:val="24"/>
                         <w:szCs w:val="24"/>
                       </w:rPr>
-                      <w:t>Europaschule SZ Utbremen</w:t>
+                      <w:t xml:space="preserve">Europaschule SZ </w:t>
                     </w:r>
+                    <w:proofErr w:type="spellStart"/>
+                    <w:r>
+                      <w:rPr>
+                        <w:color w:val="2E74B5" w:themeColor="accent1" w:themeShade="BF"/>
+                        <w:sz w:val="24"/>
+                        <w:szCs w:val="24"/>
+                      </w:rPr>
+                      <w:t>Utbremen</w:t>
+                    </w:r>
+                    <w:proofErr w:type="spellEnd"/>
                   </w:p>
                 </w:tc>
               </w:sdtContent>
@@ -2070,13 +2080,7 @@
         <w:rPr>
           <w:lang w:eastAsia="de-DE"/>
         </w:rPr>
-        <w:t>Nutzer</w:t>
-      </w:r>
-      <w:r>
-        <w:rPr>
-          <w:lang w:eastAsia="de-DE"/>
-        </w:rPr>
-        <w:t xml:space="preserve"> muss…</w:t>
+        <w:t>Nutzer muss…</w:t>
       </w:r>
     </w:p>
     <w:p>
@@ -2094,13 +2098,7 @@
         <w:rPr>
           <w:lang w:eastAsia="de-DE"/>
         </w:rPr>
-        <w:t xml:space="preserve">… </w:t>
-      </w:r>
-      <w:r>
-        <w:rPr>
-          <w:lang w:eastAsia="de-DE"/>
-        </w:rPr>
-        <w:t xml:space="preserve">sich mit den unter </w:t>
+        <w:t xml:space="preserve">… sich mit den unter </w:t>
       </w:r>
       <w:r>
         <w:rPr>
@@ -2182,7 +2180,7 @@
         <w:rPr>
           <w:lang w:eastAsia="de-DE"/>
         </w:rPr>
-        <w:t xml:space="preserve">… jederzeit mit den unter </w:t>
+        <w:t xml:space="preserve">… jederzeit, mit den unter </w:t>
       </w:r>
       <w:r>
         <w:rPr>
@@ -2195,7 +2193,7 @@
         <w:rPr>
           <w:lang w:eastAsia="de-DE"/>
         </w:rPr>
-        <w:t xml:space="preserve"> festgelegten Daten eine Liga gründen können</w:t>
+        <w:t xml:space="preserve"> festgelegten Daten, eine Liga gründen können</w:t>
       </w:r>
     </w:p>
     <w:p>
@@ -2213,20 +2211,27 @@
         <w:rPr>
           <w:lang w:eastAsia="de-DE"/>
         </w:rPr>
-        <w:t xml:space="preserve">… jederzeit in der, unter </w:t>
-      </w:r>
-      <w:r>
-        <w:rPr>
-          <w:b/>
-          <w:lang w:eastAsia="de-DE"/>
-        </w:rPr>
-        <w:t>/F0060/</w:t>
-      </w:r>
-      <w:r>
-        <w:rPr>
-          <w:lang w:eastAsia="de-DE"/>
-        </w:rPr>
-        <w:t xml:space="preserve"> definierten, Ligaübersicht, zwischen den Ligen, in denen er spielt, wechseln können</w:t>
+        <w:t xml:space="preserve">… jederzeit, mit den unter </w:t>
+      </w:r>
+      <w:r>
+        <w:rPr>
+          <w:b/>
+          <w:lang w:eastAsia="de-DE"/>
+        </w:rPr>
+        <w:t>/F0040</w:t>
+      </w:r>
+      <w:r>
+        <w:rPr>
+          <w:b/>
+          <w:lang w:eastAsia="de-DE"/>
+        </w:rPr>
+        <w:t>/</w:t>
+      </w:r>
+      <w:r>
+        <w:rPr>
+          <w:lang w:eastAsia="de-DE"/>
+        </w:rPr>
+        <w:t xml:space="preserve"> festgelegten Daten, einer Liga beitreten können</w:t>
       </w:r>
     </w:p>
     <w:p>
@@ -2244,20 +2249,20 @@
         <w:rPr>
           <w:lang w:eastAsia="de-DE"/>
         </w:rPr>
-        <w:t xml:space="preserve">… jederzeit seine Aufstellung, wie unter </w:t>
-      </w:r>
-      <w:r>
-        <w:rPr>
-          <w:b/>
-          <w:lang w:eastAsia="de-DE"/>
-        </w:rPr>
-        <w:t>/F0100/</w:t>
-      </w:r>
-      <w:r>
-        <w:rPr>
-          <w:lang w:eastAsia="de-DE"/>
-        </w:rPr>
-        <w:t xml:space="preserve"> verwalten können</w:t>
+        <w:t xml:space="preserve">… jederzeit in der, unter </w:t>
+      </w:r>
+      <w:r>
+        <w:rPr>
+          <w:b/>
+          <w:lang w:eastAsia="de-DE"/>
+        </w:rPr>
+        <w:t>/F0060/</w:t>
+      </w:r>
+      <w:r>
+        <w:rPr>
+          <w:lang w:eastAsia="de-DE"/>
+        </w:rPr>
+        <w:t xml:space="preserve"> definierten, Ligaübersicht, zwischen den Ligen, in denen er spielt, wechseln können</w:t>
       </w:r>
     </w:p>
     <w:p>
@@ -2275,20 +2280,20 @@
         <w:rPr>
           <w:lang w:eastAsia="de-DE"/>
         </w:rPr>
-        <w:t xml:space="preserve">… jederzeit Spieler, wie unter </w:t>
-      </w:r>
-      <w:r>
-        <w:rPr>
-          <w:b/>
-          <w:lang w:eastAsia="de-DE"/>
-        </w:rPr>
-        <w:t>/F0150/</w:t>
-      </w:r>
-      <w:r>
-        <w:rPr>
-          <w:lang w:eastAsia="de-DE"/>
-        </w:rPr>
-        <w:t xml:space="preserve"> definiert, auf den Transfermarkt setze können</w:t>
+        <w:t xml:space="preserve">… jederzeit seine Aufstellung, wie unter </w:t>
+      </w:r>
+      <w:r>
+        <w:rPr>
+          <w:b/>
+          <w:lang w:eastAsia="de-DE"/>
+        </w:rPr>
+        <w:t>/F0100/</w:t>
+      </w:r>
+      <w:r>
+        <w:rPr>
+          <w:lang w:eastAsia="de-DE"/>
+        </w:rPr>
+        <w:t xml:space="preserve"> verwalten können</w:t>
       </w:r>
     </w:p>
     <w:p>
@@ -2306,20 +2311,47 @@
         <w:rPr>
           <w:lang w:eastAsia="de-DE"/>
         </w:rPr>
-        <w:t xml:space="preserve">… jederzeit auf Spielern des Transfermarktes, wie unter </w:t>
-      </w:r>
-      <w:r>
-        <w:rPr>
-          <w:b/>
-          <w:lang w:eastAsia="de-DE"/>
-        </w:rPr>
-        <w:t>/F0230/</w:t>
-      </w:r>
-      <w:r>
-        <w:rPr>
-          <w:lang w:eastAsia="de-DE"/>
-        </w:rPr>
-        <w:t xml:space="preserve"> definiert, bieten können</w:t>
+        <w:t xml:space="preserve">… sich jederzeit den, unter </w:t>
+      </w:r>
+      <w:r>
+        <w:rPr>
+          <w:b/>
+          <w:lang w:eastAsia="de-DE"/>
+        </w:rPr>
+        <w:t>/F0310/</w:t>
+      </w:r>
+      <w:r>
+        <w:rPr>
+          <w:lang w:eastAsia="de-DE"/>
+        </w:rPr>
+        <w:t xml:space="preserve"> definierten, Spielstand anschauen können</w:t>
+      </w:r>
+    </w:p>
+    <w:p>
+      <w:pPr>
+        <w:pStyle w:val="Listenabsatz"/>
+        <w:ind w:left="1440"/>
+        <w:rPr>
+          <w:lang w:eastAsia="de-DE"/>
+        </w:rPr>
+      </w:pPr>
+    </w:p>
+    <w:p>
+      <w:pPr>
+        <w:pStyle w:val="Listenabsatz"/>
+        <w:numPr>
+          <w:ilvl w:val="0"/>
+          <w:numId w:val="2"/>
+        </w:numPr>
+        <w:rPr>
+          <w:lang w:eastAsia="de-DE"/>
+        </w:rPr>
+      </w:pPr>
+      <w:r>
+        <w:rPr>
+          <w:lang w:eastAsia="de-DE"/>
+        </w:rPr>
+        <w:t>Administrator muss…</w:t>
       </w:r>
     </w:p>
     <w:p>
@@ -2337,20 +2369,20 @@
         <w:rPr>
           <w:lang w:eastAsia="de-DE"/>
         </w:rPr>
-        <w:t xml:space="preserve">… jederzeit die Angebote anderer Nutzer auf seine Spieler, wie unter </w:t>
-      </w:r>
-      <w:r>
-        <w:rPr>
-          <w:b/>
-          <w:lang w:eastAsia="de-DE"/>
-        </w:rPr>
-        <w:t>/F0260/</w:t>
-      </w:r>
-      <w:r>
-        <w:rPr>
-          <w:lang w:eastAsia="de-DE"/>
-        </w:rPr>
-        <w:t xml:space="preserve"> definiert, annehmen können</w:t>
+        <w:t xml:space="preserve">… jederzeit die Ligadaten, wie unter </w:t>
+      </w:r>
+      <w:r>
+        <w:rPr>
+          <w:b/>
+          <w:lang w:eastAsia="de-DE"/>
+        </w:rPr>
+        <w:t>/F1140/</w:t>
+      </w:r>
+      <w:r>
+        <w:rPr>
+          <w:lang w:eastAsia="de-DE"/>
+        </w:rPr>
+        <w:t xml:space="preserve"> definiert, ändern können</w:t>
       </w:r>
     </w:p>
     <w:p>
@@ -2364,6 +2396,65 @@
           <w:lang w:eastAsia="de-DE"/>
         </w:rPr>
       </w:pPr>
+      <w:r>
+        <w:rPr>
+          <w:lang w:eastAsia="de-DE"/>
+        </w:rPr>
+        <w:t xml:space="preserve">… jederzeit Gutschriften/Strafen, wie unter </w:t>
+      </w:r>
+      <w:r>
+        <w:rPr>
+          <w:b/>
+          <w:lang w:eastAsia="de-DE"/>
+        </w:rPr>
+        <w:t>/F1110/</w:t>
+      </w:r>
+      <w:r>
+        <w:rPr>
+          <w:lang w:eastAsia="de-DE"/>
+        </w:rPr>
+        <w:t xml:space="preserve"> definiert, verteilen können</w:t>
+      </w:r>
+    </w:p>
+    <w:p>
+      <w:pPr>
+        <w:pStyle w:val="Listenabsatz"/>
+        <w:numPr>
+          <w:ilvl w:val="1"/>
+          <w:numId w:val="2"/>
+        </w:numPr>
+        <w:rPr>
+          <w:lang w:eastAsia="de-DE"/>
+        </w:rPr>
+      </w:pPr>
+      <w:r>
+        <w:rPr>
+          <w:lang w:eastAsia="de-DE"/>
+        </w:rPr>
+        <w:t xml:space="preserve">… jederzeit seine Liga, wie unter </w:t>
+      </w:r>
+      <w:r>
+        <w:rPr>
+          <w:b/>
+          <w:lang w:eastAsia="de-DE"/>
+        </w:rPr>
+        <w:t>/F1150/</w:t>
+      </w:r>
+      <w:r>
+        <w:rPr>
+          <w:lang w:eastAsia="de-DE"/>
+        </w:rPr>
+        <w:t xml:space="preserve"> definiert, löschen können</w:t>
+      </w:r>
+    </w:p>
+    <w:p>
+      <w:pPr>
+        <w:pStyle w:val="Listenabsatz"/>
+        <w:ind w:left="1440"/>
+        <w:rPr>
+          <w:lang w:eastAsia="de-DE"/>
+        </w:rPr>
+      </w:pPr>
     </w:p>
     <w:p>
       <w:pPr>
@@ -2380,8 +2471,79 @@
         <w:rPr>
           <w:lang w:eastAsia="de-DE"/>
         </w:rPr>
-        <w:t>Administrator:</w:t>
-      </w:r>
+        <w:t>Spiel muss…</w:t>
+      </w:r>
+    </w:p>
+    <w:p>
+      <w:pPr>
+        <w:pStyle w:val="Listenabsatz"/>
+        <w:numPr>
+          <w:ilvl w:val="1"/>
+          <w:numId w:val="2"/>
+        </w:numPr>
+        <w:rPr>
+          <w:lang w:eastAsia="de-DE"/>
+        </w:rPr>
+      </w:pPr>
+      <w:r>
+        <w:rPr>
+          <w:lang w:eastAsia="de-DE"/>
+        </w:rPr>
+        <w:t xml:space="preserve">… jederzeit die Punkte der Spieler, wie in </w:t>
+      </w:r>
+      <w:r>
+        <w:rPr>
+          <w:b/>
+          <w:lang w:eastAsia="de-DE"/>
+        </w:rPr>
+        <w:t>/L0030/</w:t>
+      </w:r>
+      <w:r>
+        <w:rPr>
+          <w:lang w:eastAsia="de-DE"/>
+        </w:rPr>
+        <w:t xml:space="preserve"> definiert, berechnen können </w:t>
+      </w:r>
+    </w:p>
+    <w:p>
+      <w:pPr>
+        <w:pStyle w:val="Listenabsatz"/>
+        <w:numPr>
+          <w:ilvl w:val="1"/>
+          <w:numId w:val="2"/>
+        </w:numPr>
+        <w:rPr>
+          <w:lang w:eastAsia="de-DE"/>
+        </w:rPr>
+      </w:pPr>
+      <w:r>
+        <w:rPr>
+          <w:lang w:eastAsia="de-DE"/>
+        </w:rPr>
+        <w:t xml:space="preserve">… jederzeit die Punkte der Nutzer, wie in </w:t>
+      </w:r>
+      <w:r>
+        <w:rPr>
+          <w:b/>
+          <w:lang w:eastAsia="de-DE"/>
+        </w:rPr>
+        <w:t>/L0040/</w:t>
+      </w:r>
+      <w:r>
+        <w:rPr>
+          <w:lang w:eastAsia="de-DE"/>
+        </w:rPr>
+        <w:t xml:space="preserve"> definiert, berechnen können</w:t>
+      </w:r>
+    </w:p>
+    <w:p>
+      <w:pPr>
+        <w:pStyle w:val="Listenabsatz"/>
+        <w:ind w:left="1440"/>
+        <w:rPr>
+          <w:lang w:eastAsia="de-DE"/>
+        </w:rPr>
+      </w:pPr>
     </w:p>
     <w:p>
       <w:pPr>
@@ -2398,7 +2560,49 @@
         <w:rPr>
           <w:lang w:eastAsia="de-DE"/>
         </w:rPr>
-        <w:t>Spiel:</w:t>
+        <w:t>Sonstiges:</w:t>
+      </w:r>
+    </w:p>
+    <w:p>
+      <w:pPr>
+        <w:pStyle w:val="Listenabsatz"/>
+        <w:numPr>
+          <w:ilvl w:val="1"/>
+          <w:numId w:val="2"/>
+        </w:numPr>
+        <w:rPr>
+          <w:lang w:eastAsia="de-DE"/>
+        </w:rPr>
+      </w:pPr>
+      <w:r>
+        <w:rPr>
+          <w:lang w:eastAsia="de-DE"/>
+        </w:rPr>
+        <w:t>Die komplette Anwendung hat eine leicht verständliche deutschsprachige Oberfläche</w:t>
+      </w:r>
+    </w:p>
+    <w:p>
+      <w:pPr>
+        <w:pStyle w:val="berschrift2"/>
+        <w:rPr>
+          <w:lang w:eastAsia="de-DE"/>
+        </w:rPr>
+      </w:pPr>
+      <w:commentRangeStart w:id="2"/>
+      <w:r>
+        <w:rPr>
+          <w:lang w:eastAsia="de-DE"/>
+        </w:rPr>
+        <w:t>Wunschkriterien</w:t>
+      </w:r>
+      <w:commentRangeEnd w:id="2"/>
+      <w:r>
+        <w:rPr>
+          <w:rStyle w:val="Kommentarzeichen"/>
+          <w:rFonts w:eastAsiaTheme="minorHAnsi" w:cstheme="minorBidi"/>
+          <w:color w:val="auto"/>
+        </w:rPr>
+        <w:commentReference w:id="2"/>
       </w:r>
     </w:p>
     <w:p>
@@ -2416,8 +2620,147 @@
         <w:rPr>
           <w:lang w:eastAsia="de-DE"/>
         </w:rPr>
-        <w:t>Sonstiges:</w:t>
-      </w:r>
+        <w:t>Nutzer kann…</w:t>
+      </w:r>
+    </w:p>
+    <w:p>
+      <w:pPr>
+        <w:pStyle w:val="Listenabsatz"/>
+        <w:numPr>
+          <w:ilvl w:val="1"/>
+          <w:numId w:val="2"/>
+        </w:numPr>
+        <w:rPr>
+          <w:lang w:eastAsia="de-DE"/>
+        </w:rPr>
+      </w:pPr>
+      <w:r>
+        <w:rPr>
+          <w:lang w:eastAsia="de-DE"/>
+        </w:rPr>
+        <w:t xml:space="preserve">… jederzeit Spieler, wie unter </w:t>
+      </w:r>
+      <w:r>
+        <w:rPr>
+          <w:b/>
+          <w:lang w:eastAsia="de-DE"/>
+        </w:rPr>
+        <w:t>/F0150/</w:t>
+      </w:r>
+      <w:r>
+        <w:rPr>
+          <w:lang w:eastAsia="de-DE"/>
+        </w:rPr>
+        <w:t xml:space="preserve"> definiert, auf den Transfermarkt setze können</w:t>
+      </w:r>
+    </w:p>
+    <w:p>
+      <w:pPr>
+        <w:pStyle w:val="Listenabsatz"/>
+        <w:numPr>
+          <w:ilvl w:val="1"/>
+          <w:numId w:val="2"/>
+        </w:numPr>
+        <w:rPr>
+          <w:lang w:eastAsia="de-DE"/>
+        </w:rPr>
+      </w:pPr>
+      <w:r>
+        <w:rPr>
+          <w:lang w:eastAsia="de-DE"/>
+        </w:rPr>
+        <w:t xml:space="preserve">… jederzeit auf Spielern des Transfermarktes, wie unter </w:t>
+      </w:r>
+      <w:r>
+        <w:rPr>
+          <w:b/>
+          <w:lang w:eastAsia="de-DE"/>
+        </w:rPr>
+        <w:t>/F0230/</w:t>
+      </w:r>
+      <w:r>
+        <w:rPr>
+          <w:lang w:eastAsia="de-DE"/>
+        </w:rPr>
+        <w:t xml:space="preserve"> definiert, bieten können</w:t>
+      </w:r>
+    </w:p>
+    <w:p>
+      <w:pPr>
+        <w:pStyle w:val="Listenabsatz"/>
+        <w:numPr>
+          <w:ilvl w:val="1"/>
+          <w:numId w:val="2"/>
+        </w:numPr>
+        <w:rPr>
+          <w:lang w:eastAsia="de-DE"/>
+        </w:rPr>
+      </w:pPr>
+      <w:r>
+        <w:rPr>
+          <w:lang w:eastAsia="de-DE"/>
+        </w:rPr>
+        <w:t xml:space="preserve">… jederzeit die Angebote anderer Nutzer auf seine Spieler, wie unter </w:t>
+      </w:r>
+      <w:r>
+        <w:rPr>
+          <w:b/>
+          <w:lang w:eastAsia="de-DE"/>
+        </w:rPr>
+        <w:t>/F0260/</w:t>
+      </w:r>
+      <w:r>
+        <w:rPr>
+          <w:lang w:eastAsia="de-DE"/>
+        </w:rPr>
+        <w:t xml:space="preserve"> definiert, annehmen können</w:t>
+      </w:r>
+      <w:r>
+        <w:rPr>
+          <w:lang w:eastAsia="de-DE"/>
+        </w:rPr>
+        <w:tab/>
+      </w:r>
+    </w:p>
+    <w:p>
+      <w:pPr>
+        <w:pStyle w:val="Listenabsatz"/>
+        <w:numPr>
+          <w:ilvl w:val="1"/>
+          <w:numId w:val="2"/>
+        </w:numPr>
+        <w:rPr>
+          <w:lang w:eastAsia="de-DE"/>
+        </w:rPr>
+      </w:pPr>
+      <w:r>
+        <w:rPr>
+          <w:lang w:eastAsia="de-DE"/>
+        </w:rPr>
+        <w:t xml:space="preserve">… sich alle, unter </w:t>
+      </w:r>
+      <w:r>
+        <w:rPr>
+          <w:b/>
+          <w:lang w:eastAsia="de-DE"/>
+        </w:rPr>
+        <w:t>/F0300/</w:t>
+      </w:r>
+      <w:r>
+        <w:rPr>
+          <w:lang w:eastAsia="de-DE"/>
+        </w:rPr>
+        <w:t xml:space="preserve"> definierten, Statistiken anschauen können</w:t>
+      </w:r>
+    </w:p>
+    <w:p>
+      <w:pPr>
+        <w:pStyle w:val="Listenabsatz"/>
+        <w:ind w:left="1440"/>
+        <w:rPr>
+          <w:lang w:eastAsia="de-DE"/>
+        </w:rPr>
+      </w:pPr>
     </w:p>
     <w:p>
       <w:pPr>
@@ -2426,19 +2769,104 @@
           <w:ilvl w:val="0"/>
           <w:numId w:val="2"/>
         </w:numPr>
-        <w:spacing w:after="0"/>
-        <w:rPr>
-          <w:color w:val="FF0000"/>
-          <w:lang w:eastAsia="de-DE"/>
-        </w:rPr>
-      </w:pPr>
-      <w:r>
-        <w:rPr>
-          <w:color w:val="FF0000"/>
-          <w:lang w:eastAsia="de-DE"/>
-        </w:rPr>
-        <w:t>basierend auf das Server-Client-Prinzip</w:t>
-      </w:r>
+        <w:rPr>
+          <w:lang w:eastAsia="de-DE"/>
+        </w:rPr>
+      </w:pPr>
+      <w:r>
+        <w:rPr>
+          <w:lang w:eastAsia="de-DE"/>
+        </w:rPr>
+        <w:lastRenderedPageBreak/>
+        <w:t>Administrator kann…</w:t>
+      </w:r>
+    </w:p>
+    <w:p>
+      <w:pPr>
+        <w:pStyle w:val="Listenabsatz"/>
+        <w:numPr>
+          <w:ilvl w:val="1"/>
+          <w:numId w:val="2"/>
+        </w:numPr>
+        <w:rPr>
+          <w:lang w:eastAsia="de-DE"/>
+        </w:rPr>
+      </w:pPr>
+      <w:r>
+        <w:rPr>
+          <w:lang w:eastAsia="de-DE"/>
+        </w:rPr>
+        <w:t xml:space="preserve">… jederzeit Nutzer aus der Liga, wie unter </w:t>
+      </w:r>
+      <w:r>
+        <w:rPr>
+          <w:b/>
+          <w:lang w:eastAsia="de-DE"/>
+        </w:rPr>
+        <w:t>F/1010/</w:t>
+      </w:r>
+      <w:r>
+        <w:rPr>
+          <w:lang w:eastAsia="de-DE"/>
+        </w:rPr>
+        <w:t xml:space="preserve"> definiert, entfernen</w:t>
+      </w:r>
+    </w:p>
+    <w:p>
+      <w:pPr>
+        <w:pStyle w:val="Listenabsatz"/>
+        <w:numPr>
+          <w:ilvl w:val="1"/>
+          <w:numId w:val="2"/>
+        </w:numPr>
+        <w:rPr>
+          <w:lang w:eastAsia="de-DE"/>
+        </w:rPr>
+      </w:pPr>
+      <w:r>
+        <w:rPr>
+          <w:lang w:eastAsia="de-DE"/>
+        </w:rPr>
+        <w:t xml:space="preserve">… jederzeit Punkte, wie unter </w:t>
+      </w:r>
+      <w:r>
+        <w:rPr>
+          <w:b/>
+          <w:lang w:eastAsia="de-DE"/>
+        </w:rPr>
+        <w:t>/F1120/</w:t>
+      </w:r>
+      <w:r>
+        <w:rPr>
+          <w:lang w:eastAsia="de-DE"/>
+        </w:rPr>
+        <w:t xml:space="preserve"> und </w:t>
+      </w:r>
+      <w:r>
+        <w:rPr>
+          <w:b/>
+          <w:lang w:eastAsia="de-DE"/>
+        </w:rPr>
+        <w:t>/F1130/</w:t>
+      </w:r>
+      <w:r>
+        <w:rPr>
+          <w:lang w:eastAsia="de-DE"/>
+        </w:rPr>
+        <w:t xml:space="preserve"> definiert, anpassen</w:t>
+      </w:r>
+    </w:p>
+    <w:p>
+      <w:pPr>
+        <w:pStyle w:val="Listenabsatz"/>
+        <w:numPr>
+          <w:ilvl w:val="1"/>
+          <w:numId w:val="2"/>
+        </w:numPr>
+        <w:rPr>
+          <w:lang w:eastAsia="de-DE"/>
+        </w:rPr>
+      </w:pPr>
     </w:p>
     <w:p>
       <w:pPr>
@@ -2447,277 +2875,66 @@
           <w:ilvl w:val="0"/>
           <w:numId w:val="2"/>
         </w:numPr>
-        <w:spacing w:after="0"/>
-        <w:rPr>
-          <w:color w:val="FF0000"/>
-          <w:lang w:eastAsia="de-DE"/>
-        </w:rPr>
-      </w:pPr>
-      <w:r>
-        <w:rPr>
-          <w:color w:val="FF0000"/>
-          <w:lang w:eastAsia="de-DE"/>
-        </w:rPr>
-        <w:t>Threads werden verwendet</w:t>
+        <w:rPr>
+          <w:lang w:eastAsia="de-DE"/>
+        </w:rPr>
+      </w:pPr>
+      <w:r>
+        <w:rPr>
+          <w:lang w:eastAsia="de-DE"/>
+        </w:rPr>
+        <w:t>System kann…</w:t>
       </w:r>
     </w:p>
     <w:p>
       <w:pPr>
         <w:pStyle w:val="Listenabsatz"/>
         <w:numPr>
-          <w:ilvl w:val="0"/>
+          <w:ilvl w:val="1"/>
           <w:numId w:val="2"/>
         </w:numPr>
-        <w:spacing w:after="0"/>
-        <w:rPr>
-          <w:color w:val="FF0000"/>
-          <w:lang w:eastAsia="de-DE"/>
-        </w:rPr>
-      </w:pPr>
-      <w:r>
-        <w:rPr>
-          <w:color w:val="FF0000"/>
-          <w:lang w:eastAsia="de-DE"/>
-        </w:rPr>
-        <w:t>Daten werden in einer Datenbank gespeichert</w:t>
+        <w:rPr>
+          <w:lang w:eastAsia="de-DE"/>
+        </w:rPr>
+      </w:pPr>
+      <w:r>
+        <w:rPr>
+          <w:lang w:eastAsia="de-DE"/>
+        </w:rPr>
+        <w:t>… dynamisch auf Spielerwechsel in der Bundesliga reagieren</w:t>
       </w:r>
     </w:p>
     <w:p>
       <w:pPr>
         <w:pStyle w:val="Listenabsatz"/>
         <w:numPr>
-          <w:ilvl w:val="0"/>
+          <w:ilvl w:val="1"/>
           <w:numId w:val="2"/>
         </w:numPr>
-        <w:spacing w:after="0"/>
-        <w:rPr>
-          <w:color w:val="FF0000"/>
-          <w:lang w:eastAsia="de-DE"/>
-        </w:rPr>
-      </w:pPr>
-      <w:r>
-        <w:rPr>
-          <w:color w:val="FF0000"/>
-          <w:lang w:eastAsia="de-DE"/>
-        </w:rPr>
-        <w:t>Client-Applikation verfügt über eine Graphische Nutzeroberfläche</w:t>
-      </w:r>
-    </w:p>
-    <w:p>
-      <w:pPr>
-        <w:pStyle w:val="Listenabsatz"/>
-        <w:numPr>
-          <w:ilvl w:val="0"/>
-          <w:numId w:val="2"/>
-        </w:numPr>
-        <w:spacing w:after="0"/>
-        <w:rPr>
-          <w:color w:val="FF0000"/>
-          <w:lang w:eastAsia="de-DE"/>
-        </w:rPr>
-      </w:pPr>
-      <w:r>
-        <w:rPr>
-          <w:color w:val="FF0000"/>
-          <w:lang w:eastAsia="de-DE"/>
-        </w:rPr>
-        <w:t>Server-Applikation verfügt über eine Nutzerschnittstelle</w:t>
-      </w:r>
-    </w:p>
-    <w:p>
-      <w:pPr>
-        <w:pStyle w:val="Listenabsatz"/>
-        <w:numPr>
-          <w:ilvl w:val="0"/>
-          <w:numId w:val="2"/>
-        </w:numPr>
-        <w:spacing w:after="0"/>
-        <w:rPr>
-          <w:color w:val="FF0000"/>
-          <w:lang w:eastAsia="de-DE"/>
-        </w:rPr>
-      </w:pPr>
-      <w:r>
-        <w:rPr>
-          <w:color w:val="FF0000"/>
-          <w:lang w:eastAsia="de-DE"/>
-        </w:rPr>
-        <w:t>Kommunikationsprozesse werden geloggt</w:t>
-      </w:r>
-    </w:p>
-    <w:p>
-      <w:pPr>
-        <w:pStyle w:val="Listenabsatz"/>
-        <w:numPr>
-          <w:ilvl w:val="0"/>
-          <w:numId w:val="2"/>
-        </w:numPr>
-        <w:spacing w:after="0"/>
-        <w:rPr>
-          <w:color w:val="FF0000"/>
-          <w:lang w:eastAsia="de-DE"/>
-        </w:rPr>
-      </w:pPr>
-      <w:r>
-        <w:rPr>
-          <w:color w:val="FF0000"/>
-          <w:lang w:eastAsia="de-DE"/>
-        </w:rPr>
-        <w:t>Es wird ein Pattern verwendet</w:t>
-      </w:r>
-    </w:p>
-    <w:p>
-      <w:pPr>
-        <w:pStyle w:val="Listenabsatz"/>
-        <w:numPr>
-          <w:ilvl w:val="0"/>
-          <w:numId w:val="2"/>
-        </w:numPr>
-        <w:spacing w:after="0"/>
-        <w:rPr>
-          <w:color w:val="FF0000"/>
-          <w:lang w:eastAsia="de-DE"/>
-        </w:rPr>
-      </w:pPr>
-      <w:r>
-        <w:rPr>
-          <w:color w:val="FF0000"/>
-          <w:lang w:eastAsia="de-DE"/>
-        </w:rPr>
-        <w:t>Applikation kann in Eclipse ausgeführt werden</w:t>
-      </w:r>
-    </w:p>
-    <w:p>
-      <w:pPr>
-        <w:pStyle w:val="Listenabsatz"/>
-        <w:numPr>
-          <w:ilvl w:val="0"/>
-          <w:numId w:val="2"/>
-        </w:numPr>
-        <w:spacing w:after="0"/>
-        <w:rPr>
-          <w:color w:val="FF0000"/>
-          <w:lang w:eastAsia="de-DE"/>
-        </w:rPr>
-      </w:pPr>
-      <w:r>
-        <w:rPr>
-          <w:color w:val="FF0000"/>
-          <w:lang w:eastAsia="de-DE"/>
-        </w:rPr>
-        <w:t>Alle Konfigurationsanforderungen sind bekannt</w:t>
-      </w:r>
-    </w:p>
-    <w:p>
-      <w:pPr>
-        <w:pStyle w:val="Listenabsatz"/>
-        <w:numPr>
-          <w:ilvl w:val="0"/>
-          <w:numId w:val="2"/>
-        </w:numPr>
-        <w:spacing w:after="0"/>
-        <w:rPr>
-          <w:color w:val="FF0000"/>
-          <w:lang w:eastAsia="de-DE"/>
-        </w:rPr>
-      </w:pPr>
-      <w:r>
-        <w:rPr>
-          <w:color w:val="FF0000"/>
-          <w:lang w:eastAsia="de-DE"/>
-        </w:rPr>
-        <w:t>Appl</w:t>
-      </w:r>
-      <w:r>
-        <w:rPr>
-          <w:color w:val="FF0000"/>
-          <w:lang w:eastAsia="de-DE"/>
-        </w:rPr>
-        <w:t>ikationskomponenten werden per J</w:t>
-      </w:r>
-      <w:r>
-        <w:rPr>
-          <w:color w:val="FF0000"/>
-          <w:lang w:eastAsia="de-DE"/>
-        </w:rPr>
-        <w:t>Unit getestet</w:t>
-      </w:r>
-    </w:p>
-    <w:p>
-      <w:pPr>
-        <w:pStyle w:val="Listenabsatz"/>
-        <w:numPr>
-          <w:ilvl w:val="0"/>
-          <w:numId w:val="2"/>
-        </w:numPr>
-        <w:spacing w:after="0"/>
-        <w:rPr>
-          <w:color w:val="FF0000"/>
-          <w:lang w:eastAsia="de-DE"/>
-        </w:rPr>
-      </w:pPr>
-      <w:r>
-        <w:rPr>
-          <w:color w:val="FF0000"/>
-          <w:lang w:eastAsia="de-DE"/>
-        </w:rPr>
-        <w:t>Projekt verfügt über eine Benutzeranleitung</w:t>
-      </w:r>
-    </w:p>
-    <w:p>
-      <w:pPr>
-        <w:pStyle w:val="Listenabsatz"/>
-        <w:numPr>
-          <w:ilvl w:val="0"/>
-          <w:numId w:val="2"/>
-        </w:numPr>
-        <w:spacing w:after="0"/>
-        <w:rPr>
-          <w:color w:val="FF0000"/>
-          <w:lang w:eastAsia="de-DE"/>
-        </w:rPr>
-      </w:pPr>
-      <w:r>
-        <w:rPr>
-          <w:color w:val="FF0000"/>
-          <w:lang w:eastAsia="de-DE"/>
-        </w:rPr>
-        <w:t>Softwareprojekt liegt in gezippt</w:t>
-      </w:r>
-      <w:r>
-        <w:rPr>
-          <w:color w:val="FF0000"/>
-          <w:lang w:eastAsia="de-DE"/>
-        </w:rPr>
-        <w:t>er</w:t>
-      </w:r>
-      <w:r>
-        <w:rPr>
-          <w:color w:val="FF0000"/>
-          <w:lang w:eastAsia="de-DE"/>
-        </w:rPr>
-        <w:t xml:space="preserve"> Form vor</w:t>
-      </w:r>
-    </w:p>
-    <w:p>
-      <w:pPr>
-        <w:pStyle w:val="Listenabsatz"/>
-        <w:numPr>
-          <w:ilvl w:val="0"/>
-          <w:numId w:val="2"/>
-        </w:numPr>
-        <w:spacing w:after="0"/>
-        <w:rPr>
-          <w:color w:val="FF0000"/>
-          <w:lang w:eastAsia="de-DE"/>
-        </w:rPr>
-      </w:pPr>
-      <w:r>
-        <w:rPr>
-          <w:color w:val="FF0000"/>
-          <w:lang w:eastAsia="de-DE"/>
-        </w:rPr>
-        <w:t>Projekt ist Präsentierfähig</w:t>
+        <w:rPr>
+          <w:lang w:eastAsia="de-DE"/>
+        </w:rPr>
+      </w:pPr>
+      <w:r>
+        <w:rPr>
+          <w:lang w:eastAsia="de-DE"/>
+        </w:rPr>
+        <w:t xml:space="preserve">… kann die Marktwerte der Spieler, wie in </w:t>
+      </w:r>
+      <w:r>
+        <w:rPr>
+          <w:b/>
+        </w:rPr>
+        <w:t xml:space="preserve">/L0020/ </w:t>
+      </w:r>
+      <w:r>
+        <w:t>definiert,</w:t>
+      </w:r>
+      <w:r>
+        <w:rPr>
+          <w:lang w:eastAsia="de-DE"/>
+        </w:rPr>
+        <w:t xml:space="preserve"> dynamisch berechnen</w:t>
       </w:r>
     </w:p>
     <w:p>
@@ -2728,16 +2945,15 @@
           <w:lang w:eastAsia="de-DE"/>
         </w:rPr>
       </w:pPr>
-      <w:bookmarkStart w:id="2" w:name="_Toc421733973"/>
+      <w:bookmarkStart w:id="3" w:name="_Toc421733973"/>
       <w:r>
         <w:rPr>
           <w:rFonts w:eastAsia="Times New Roman"/>
           <w:lang w:eastAsia="de-DE"/>
         </w:rPr>
-        <w:lastRenderedPageBreak/>
         <w:t>Produkteinsatz</w:t>
       </w:r>
-      <w:bookmarkEnd w:id="2"/>
+      <w:bookmarkEnd w:id="3"/>
     </w:p>
     <w:p>
       <w:pPr>
@@ -2746,14 +2962,14 @@
           <w:lang w:eastAsia="de-DE"/>
         </w:rPr>
       </w:pPr>
-      <w:bookmarkStart w:id="3" w:name="_Toc421733974"/>
+      <w:bookmarkStart w:id="4" w:name="_Toc421733974"/>
       <w:r>
         <w:rPr>
           <w:lang w:eastAsia="de-DE"/>
         </w:rPr>
         <w:t>Anwendungsbereiche</w:t>
       </w:r>
-      <w:bookmarkEnd w:id="3"/>
+      <w:bookmarkEnd w:id="4"/>
     </w:p>
     <w:p>
       <w:pPr>
@@ -2787,14 +3003,14 @@
           <w:lang w:eastAsia="de-DE"/>
         </w:rPr>
       </w:pPr>
-      <w:bookmarkStart w:id="4" w:name="_Toc421733975"/>
+      <w:bookmarkStart w:id="5" w:name="_Toc421733975"/>
       <w:r>
         <w:rPr>
           <w:lang w:eastAsia="de-DE"/>
         </w:rPr>
         <w:t>Zielgruppen</w:t>
       </w:r>
-      <w:bookmarkEnd w:id="4"/>
+      <w:bookmarkEnd w:id="5"/>
     </w:p>
     <w:p>
       <w:pPr>
@@ -2826,8 +3042,6 @@
         </w:rPr>
         <w:t xml:space="preserve"> Sport und Computerspielen sind. Außerdem gelten Personen als zur Zielgruppe, welche gerne Spiele gegen andere Personen spielen.</w:t>
       </w:r>
-      <w:bookmarkStart w:id="5" w:name="_GoBack"/>
-      <w:bookmarkEnd w:id="5"/>
     </w:p>
     <w:p>
       <w:pPr>
@@ -3668,27 +3882,53 @@
     <w:p>
       <w:pPr>
         <w:ind w:left="1416"/>
-        <w:sectPr>
-          <w:pgSz w:w="11906" w:h="16838"/>
-          <w:pgMar w:top="1417" w:right="1417" w:bottom="1134" w:left="1417" w:header="708" w:footer="708" w:gutter="0"/>
-          <w:pgNumType w:start="0"/>
-          <w:cols w:space="708"/>
-          <w:titlePg/>
-          <w:docGrid w:linePitch="360"/>
-        </w:sectPr>
-      </w:pPr>
-      <w:r>
-        <w:t>Der Administrator einer Liga kann das Ligapasswort sowie den Liganamen jederzeit ändern.</w:t>
-      </w:r>
-    </w:p>
-    <w:p>
-      <w:pPr>
-        <w:ind w:left="1416"/>
-        <w:rPr>
-          <w:sz w:val="18"/>
-          <w:lang w:eastAsia="de-DE"/>
-        </w:rPr>
-      </w:pPr>
+      </w:pPr>
+      <w:r>
+        <w:t>Der Administrator einer Liga kann das Ligapasswort sowie</w:t>
+      </w:r>
+      <w:r>
+        <w:t xml:space="preserve"> den Liganamen jederzeit ändern.</w:t>
+      </w:r>
+    </w:p>
+    <w:p>
+      <w:pPr>
+        <w:rPr>
+          <w:b/>
+        </w:rPr>
+      </w:pPr>
+      <w:r>
+        <w:tab/>
+      </w:r>
+      <w:r>
+        <w:rPr>
+          <w:b/>
+        </w:rPr>
+        <w:t>/F1150/ Liga löschen</w:t>
+      </w:r>
+    </w:p>
+    <w:p>
+      <w:r>
+        <w:rPr>
+          <w:b/>
+        </w:rPr>
+        <w:tab/>
+      </w:r>
+      <w:r>
+        <w:rPr>
+          <w:b/>
+        </w:rPr>
+        <w:tab/>
+      </w:r>
+      <w:r>
+        <w:t>Der Administrator einer Liga kann diese jederzeit löschen. Eine gelöschte Liga i</w:t>
+      </w:r>
+      <w:r>
+        <w:tab/>
+      </w:r>
+      <w:r>
+        <w:tab/>
+        <w:t>ist nicht wiederherstellbar.</w:t>
+      </w:r>
     </w:p>
     <w:p>
       <w:pPr>
@@ -3727,8 +3967,13 @@
           <w:numId w:val="11"/>
         </w:numPr>
       </w:pPr>
-      <w:r>
-        <w:t>BenutzerID (eindeutig)</w:t>
+      <w:proofErr w:type="spellStart"/>
+      <w:r>
+        <w:t>BenutzerID</w:t>
+      </w:r>
+      <w:proofErr w:type="spellEnd"/>
+      <w:r>
+        <w:t xml:space="preserve"> (eindeutig)</w:t>
       </w:r>
     </w:p>
     <w:p>
@@ -3788,8 +4033,13 @@
         </w:numPr>
       </w:pPr>
       <w:r>
-        <w:t>E-Mail Addresse</w:t>
-      </w:r>
+        <w:t xml:space="preserve">E-Mail </w:t>
+      </w:r>
+      <w:proofErr w:type="spellStart"/>
+      <w:r>
+        <w:t>Addresse</w:t>
+      </w:r>
+      <w:proofErr w:type="spellEnd"/>
     </w:p>
     <w:p>
       <w:pPr>
@@ -3809,6 +4059,7 @@
         <w:rPr>
           <w:b/>
         </w:rPr>
+        <w:lastRenderedPageBreak/>
         <w:t>/D0020/ Spielerdaten</w:t>
       </w:r>
     </w:p>
@@ -4034,6 +4285,149 @@
     </w:p>
     <w:p>
       <w:pPr>
+        <w:pStyle w:val="Listenabsatz"/>
+        <w:numPr>
+          <w:ilvl w:val="0"/>
+          <w:numId w:val="9"/>
+        </w:numPr>
+      </w:pPr>
+    </w:p>
+    <w:p>
+      <w:pPr>
+        <w:pStyle w:val="berschrift1"/>
+        <w:rPr>
+          <w:lang w:eastAsia="de-DE"/>
+        </w:rPr>
+      </w:pPr>
+      <w:bookmarkStart w:id="12" w:name="_Toc421733982"/>
+      <w:r>
+        <w:rPr>
+          <w:lang w:eastAsia="de-DE"/>
+        </w:rPr>
+        <w:t>Produktleistungen</w:t>
+      </w:r>
+      <w:bookmarkEnd w:id="12"/>
+    </w:p>
+    <w:p>
+      <w:pPr>
+        <w:rPr>
+          <w:b/>
+        </w:rPr>
+      </w:pPr>
+      <w:r>
+        <w:rPr>
+          <w:b/>
+        </w:rPr>
+        <w:t>/L0010/ Akkumulation</w:t>
+      </w:r>
+    </w:p>
+    <w:p>
+      <w:pPr>
+        <w:autoSpaceDE w:val="0"/>
+        <w:autoSpaceDN w:val="0"/>
+        <w:adjustRightInd w:val="0"/>
+        <w:spacing w:after="0" w:line="240" w:lineRule="auto"/>
+        <w:ind w:left="708"/>
+      </w:pPr>
+      <w:r>
+        <w:t>Bei fehlererzeugenden Eingaben erhält der Benutzer als Fehlermeldung eine Auflistung aller eingegebenen Fehler.</w:t>
+      </w:r>
+    </w:p>
+    <w:p>
+      <w:pPr>
+        <w:autoSpaceDE w:val="0"/>
+        <w:autoSpaceDN w:val="0"/>
+        <w:adjustRightInd w:val="0"/>
+        <w:spacing w:after="0" w:line="240" w:lineRule="auto"/>
+        <w:ind w:left="708"/>
+        <w:rPr>
+          <w:rFonts w:ascii="Verdana" w:hAnsi="Verdana" w:cs="Verdana"/>
+          <w:szCs w:val="24"/>
+        </w:rPr>
+      </w:pPr>
+    </w:p>
+    <w:p>
+      <w:pPr>
+        <w:rPr>
+          <w:b/>
+        </w:rPr>
+      </w:pPr>
+      <w:r>
+        <w:rPr>
+          <w:b/>
+        </w:rPr>
+        <w:t>/L0020/ Marktwertberechnung</w:t>
+      </w:r>
+    </w:p>
+    <w:p>
+      <w:r>
+        <w:rPr>
+          <w:b/>
+        </w:rPr>
+        <w:tab/>
+      </w:r>
+    </w:p>
+    <w:p>
+      <w:pPr>
+        <w:rPr>
+          <w:b/>
+        </w:rPr>
+      </w:pPr>
+      <w:r>
+        <w:rPr>
+          <w:b/>
+        </w:rPr>
+        <w:t>/L0030/ Punktvergabe</w:t>
+      </w:r>
+    </w:p>
+    <w:p>
+      <w:pPr>
+        <w:rPr>
+          <w:b/>
+        </w:rPr>
+      </w:pPr>
+      <w:r>
+        <w:rPr>
+          <w:b/>
+        </w:rPr>
+        <w:tab/>
+      </w:r>
+    </w:p>
+    <w:p>
+      <w:pPr>
+        <w:rPr>
+          <w:b/>
+        </w:rPr>
+      </w:pPr>
+      <w:r>
+        <w:rPr>
+          <w:b/>
+        </w:rPr>
+        <w:t>/L0040/ Nutzerpunkte berechnen</w:t>
+      </w:r>
+    </w:p>
+    <w:p>
+      <w:pPr>
+        <w:rPr>
+          <w:lang w:eastAsia="de-DE"/>
+        </w:rPr>
+      </w:pPr>
+      <w:r>
+        <w:rPr>
+          <w:lang w:eastAsia="de-DE"/>
+        </w:rPr>
+        <w:tab/>
+      </w:r>
+    </w:p>
+    <w:p>
+      <w:pPr>
+        <w:rPr>
+          <w:lang w:eastAsia="de-DE"/>
+        </w:rPr>
+      </w:pPr>
+    </w:p>
+    <w:p>
+      <w:pPr>
         <w:rPr>
           <w:lang w:eastAsia="de-DE"/>
         </w:rPr>
@@ -4053,6 +4447,8 @@
           <w:lang w:eastAsia="de-DE"/>
         </w:rPr>
       </w:pPr>
+      <w:bookmarkStart w:id="13" w:name="_GoBack"/>
+      <w:bookmarkEnd w:id="13"/>
     </w:p>
     <w:p>
       <w:pPr>
@@ -4061,108 +4457,173 @@
           <w:lang w:eastAsia="de-DE"/>
         </w:rPr>
       </w:pPr>
-      <w:bookmarkStart w:id="12" w:name="_Toc421733982"/>
-      <w:r>
-        <w:rPr>
-          <w:lang w:eastAsia="de-DE"/>
-        </w:rPr>
-        <w:t>Produktleistungen</w:t>
-      </w:r>
-      <w:bookmarkEnd w:id="12"/>
-    </w:p>
-    <w:p>
-      <w:pPr>
-        <w:rPr>
-          <w:b/>
-        </w:rPr>
-      </w:pPr>
-      <w:r>
-        <w:rPr>
-          <w:b/>
-        </w:rPr>
-        <w:t>/L0010/ Akkumulation</w:t>
-      </w:r>
-    </w:p>
-    <w:p>
-      <w:pPr>
-        <w:autoSpaceDE w:val="0"/>
-        <w:autoSpaceDN w:val="0"/>
-        <w:adjustRightInd w:val="0"/>
-        <w:spacing w:after="0" w:line="240" w:lineRule="auto"/>
-        <w:ind w:left="708"/>
-      </w:pPr>
-      <w:r>
-        <w:t>Bei fehlererzeugenden Eingaben erhält der Benutzer als Fehlermeldung eine Auflistung aller eingegebenen Fehler.</w:t>
-      </w:r>
-    </w:p>
-    <w:p>
-      <w:pPr>
-        <w:autoSpaceDE w:val="0"/>
-        <w:autoSpaceDN w:val="0"/>
-        <w:adjustRightInd w:val="0"/>
-        <w:spacing w:after="0" w:line="240" w:lineRule="auto"/>
-        <w:ind w:left="708"/>
-        <w:rPr>
-          <w:rFonts w:ascii="Verdana" w:hAnsi="Verdana" w:cs="Verdana"/>
-          <w:szCs w:val="24"/>
-        </w:rPr>
-      </w:pPr>
-    </w:p>
-    <w:p>
-      <w:pPr>
-        <w:rPr>
-          <w:b/>
-        </w:rPr>
-      </w:pPr>
-      <w:r>
-        <w:rPr>
-          <w:b/>
-        </w:rPr>
-        <w:t>/L0020/ Marktwertberechnung</w:t>
-      </w:r>
-    </w:p>
-    <w:p>
+      <w:bookmarkStart w:id="14" w:name="_Toc421733983"/>
+      <w:r>
+        <w:rPr>
+          <w:lang w:eastAsia="de-DE"/>
+        </w:rPr>
+        <w:t>Benutzeroberfläche</w:t>
+      </w:r>
+      <w:bookmarkEnd w:id="14"/>
+    </w:p>
+    <w:p>
+      <w:pPr>
+        <w:pStyle w:val="berschrift1"/>
+        <w:rPr>
+          <w:lang w:eastAsia="de-DE"/>
+        </w:rPr>
+      </w:pPr>
+      <w:bookmarkStart w:id="15" w:name="_Toc421733984"/>
+      <w:r>
+        <w:rPr>
+          <w:lang w:eastAsia="de-DE"/>
+        </w:rPr>
+        <w:t>Qualitätszielbestimmungen</w:t>
+      </w:r>
+      <w:bookmarkEnd w:id="15"/>
+    </w:p>
+    <w:p>
+      <w:pPr>
+        <w:pStyle w:val="berschrift1"/>
+        <w:rPr>
+          <w:lang w:eastAsia="de-DE"/>
+        </w:rPr>
+      </w:pPr>
+      <w:bookmarkStart w:id="16" w:name="_Toc421733985"/>
+      <w:r>
+        <w:rPr>
+          <w:lang w:eastAsia="de-DE"/>
+        </w:rPr>
+        <w:t>Testszenarien und Testfälle</w:t>
+      </w:r>
+      <w:bookmarkEnd w:id="16"/>
+    </w:p>
+    <w:p>
+      <w:pPr>
+        <w:pStyle w:val="berschrift1"/>
+        <w:rPr>
+          <w:lang w:eastAsia="de-DE"/>
+        </w:rPr>
+      </w:pPr>
+      <w:bookmarkStart w:id="17" w:name="_Toc421733986"/>
+      <w:r>
+        <w:rPr>
+          <w:lang w:eastAsia="de-DE"/>
+        </w:rPr>
+        <w:t>Glossar</w:t>
+      </w:r>
+      <w:bookmarkEnd w:id="17"/>
+    </w:p>
+    <w:p>
+      <w:pPr>
+        <w:tabs>
+          <w:tab w:val="left" w:pos="2268"/>
+        </w:tabs>
+      </w:pPr>
+      <w:r>
+        <w:rPr>
+          <w:b/>
+        </w:rPr>
+        <w:t>Nutzer</w:t>
+      </w:r>
       <w:r>
         <w:rPr>
           <w:b/>
         </w:rPr>
         <w:tab/>
       </w:r>
-    </w:p>
-    <w:p>
-      <w:pPr>
-        <w:rPr>
-          <w:b/>
-        </w:rPr>
-      </w:pPr>
-      <w:r>
-        <w:rPr>
-          <w:b/>
-        </w:rPr>
-        <w:t>/L0030/ Punktvergabe</w:t>
-      </w:r>
-    </w:p>
-    <w:p>
-      <w:pPr>
-        <w:rPr>
-          <w:lang w:eastAsia="de-DE"/>
-        </w:rPr>
-        <w:sectPr>
-          <w:pgSz w:w="11906" w:h="16838"/>
-          <w:pgMar w:top="1417" w:right="1417" w:bottom="1134" w:left="1417" w:header="708" w:footer="708" w:gutter="0"/>
-          <w:pgNumType w:start="0"/>
-          <w:cols w:space="708"/>
-          <w:titlePg/>
-          <w:docGrid w:linePitch="360"/>
-        </w:sectPr>
-      </w:pPr>
-    </w:p>
-    <w:p>
-      <w:pPr>
-        <w:rPr>
-          <w:lang w:eastAsia="de-DE"/>
-        </w:rPr>
-      </w:pPr>
+      <w:r>
+        <w:t>Der Nutzer der Anwendung</w:t>
+      </w:r>
+    </w:p>
+    <w:p>
+      <w:pPr>
+        <w:tabs>
+          <w:tab w:val="left" w:pos="2268"/>
+        </w:tabs>
+      </w:pPr>
+      <w:r>
+        <w:rPr>
+          <w:b/>
+        </w:rPr>
+        <w:t>Spieler</w:t>
+      </w:r>
+      <w:r>
+        <w:tab/>
+        <w:t>Ein realer Fußballspieler, der in unserem System existiert</w:t>
+      </w:r>
+    </w:p>
+    <w:p>
+      <w:pPr>
+        <w:tabs>
+          <w:tab w:val="left" w:pos="2268"/>
+        </w:tabs>
+      </w:pPr>
+      <w:r>
+        <w:rPr>
+          <w:b/>
+        </w:rPr>
+        <w:t>Transfermarkt</w:t>
+      </w:r>
+      <w:r>
+        <w:tab/>
+        <w:t>Ein Handelsplatz für die, im System registrierten, Spieler</w:t>
+      </w:r>
+    </w:p>
+    <w:p>
+      <w:pPr>
+        <w:tabs>
+          <w:tab w:val="left" w:pos="2268"/>
+        </w:tabs>
+      </w:pPr>
+      <w:r>
+        <w:rPr>
+          <w:b/>
+        </w:rPr>
+        <w:t>Marktwert</w:t>
+      </w:r>
+      <w:r>
+        <w:tab/>
+        <w:t>Der Marktwert eines Spielers beschreibt seinen Wert in Euro</w:t>
+      </w:r>
+    </w:p>
+    <w:p>
+      <w:pPr>
+        <w:tabs>
+          <w:tab w:val="left" w:pos="2268"/>
+        </w:tabs>
+        <w:ind w:left="2265" w:hanging="2265"/>
+      </w:pPr>
+      <w:r>
+        <w:rPr>
+          <w:b/>
+        </w:rPr>
+        <w:t>Formation</w:t>
+      </w:r>
+      <w:r>
+        <w:tab/>
+        <w:t>Die Formation gibt an, wie viele Spieler einer Mannschaft in der Verteidigung, im Mittelfeld und im Sturm spielen</w:t>
+      </w:r>
+    </w:p>
+    <w:p>
+      <w:pPr>
+        <w:tabs>
+          <w:tab w:val="left" w:pos="2268"/>
+        </w:tabs>
+        <w:ind w:left="2265" w:hanging="2265"/>
+      </w:pPr>
+      <w:r>
+        <w:rPr>
+          <w:b/>
+        </w:rPr>
+        <w:t>Punkte</w:t>
+      </w:r>
+      <w:r>
+        <w:rPr>
+          <w:b/>
+        </w:rPr>
+        <w:tab/>
+      </w:r>
     </w:p>
     <w:p>
       <w:pPr>
@@ -4171,14 +4632,14 @@
           <w:lang w:eastAsia="de-DE"/>
         </w:rPr>
       </w:pPr>
-      <w:bookmarkStart w:id="13" w:name="_Toc421733983"/>
-      <w:r>
-        <w:rPr>
-          <w:lang w:eastAsia="de-DE"/>
-        </w:rPr>
-        <w:t>Benutzeroberfläche</w:t>
-      </w:r>
-      <w:bookmarkEnd w:id="13"/>
+      <w:bookmarkStart w:id="18" w:name="_Toc421733987"/>
+      <w:r>
+        <w:rPr>
+          <w:lang w:eastAsia="de-DE"/>
+        </w:rPr>
+        <w:t>Meilensteine</w:t>
+      </w:r>
+      <w:bookmarkEnd w:id="18"/>
     </w:p>
     <w:p>
       <w:pPr>
@@ -4187,78 +4648,14 @@
           <w:lang w:eastAsia="de-DE"/>
         </w:rPr>
       </w:pPr>
-      <w:bookmarkStart w:id="14" w:name="_Toc421733984"/>
-      <w:r>
-        <w:rPr>
-          <w:lang w:eastAsia="de-DE"/>
-        </w:rPr>
-        <w:t>Qualitätszielbestimmungen</w:t>
-      </w:r>
-      <w:bookmarkEnd w:id="14"/>
-    </w:p>
-    <w:p>
-      <w:pPr>
-        <w:pStyle w:val="berschrift1"/>
-        <w:rPr>
-          <w:lang w:eastAsia="de-DE"/>
-        </w:rPr>
-      </w:pPr>
-      <w:bookmarkStart w:id="15" w:name="_Toc421733985"/>
-      <w:r>
-        <w:rPr>
-          <w:lang w:eastAsia="de-DE"/>
-        </w:rPr>
-        <w:t>Testszenarien und Testfälle</w:t>
-      </w:r>
-      <w:bookmarkEnd w:id="15"/>
-    </w:p>
-    <w:p>
-      <w:pPr>
-        <w:pStyle w:val="berschrift1"/>
-        <w:rPr>
-          <w:lang w:eastAsia="de-DE"/>
-        </w:rPr>
-      </w:pPr>
-      <w:bookmarkStart w:id="16" w:name="_Toc421733986"/>
-      <w:r>
-        <w:rPr>
-          <w:lang w:eastAsia="de-DE"/>
-        </w:rPr>
-        <w:t>Glossar</w:t>
-      </w:r>
-      <w:bookmarkEnd w:id="16"/>
-    </w:p>
-    <w:p>
-      <w:pPr>
-        <w:pStyle w:val="berschrift1"/>
-        <w:rPr>
-          <w:lang w:eastAsia="de-DE"/>
-        </w:rPr>
-      </w:pPr>
-      <w:bookmarkStart w:id="17" w:name="_Toc421733987"/>
-      <w:r>
-        <w:rPr>
-          <w:lang w:eastAsia="de-DE"/>
-        </w:rPr>
-        <w:t>Meilensteine</w:t>
-      </w:r>
-      <w:bookmarkEnd w:id="17"/>
-    </w:p>
-    <w:p>
-      <w:pPr>
-        <w:pStyle w:val="berschrift1"/>
-        <w:rPr>
-          <w:lang w:eastAsia="de-DE"/>
-        </w:rPr>
-      </w:pPr>
-      <w:bookmarkStart w:id="18" w:name="_Toc421733988"/>
+      <w:bookmarkStart w:id="19" w:name="_Toc421733988"/>
       <w:r>
         <w:rPr>
           <w:lang w:eastAsia="de-DE"/>
         </w:rPr>
         <w:t>Layout Design</w:t>
       </w:r>
-      <w:bookmarkEnd w:id="18"/>
+      <w:bookmarkEnd w:id="19"/>
     </w:p>
     <w:p>
       <w:pPr>
@@ -4277,6 +4674,335 @@
     </w:sectPr>
   </w:body>
 </w:document>
+</file>
+
+<file path=word/comments.xml><?xml version="1.0" encoding="utf-8"?>
+<w:comments xmlns:wpc="http://schemas.microsoft.com/office/word/2010/wordprocessingCanvas" xmlns:mc="http://schemas.openxmlformats.org/markup-compatibility/2006" xmlns:o="urn:schemas-microsoft-com:office:office" xmlns:r="http://schemas.openxmlformats.org/officeDocument/2006/relationships" xmlns:m="http://schemas.openxmlformats.org/officeDocument/2006/math" xmlns:v="urn:schemas-microsoft-com:vml" xmlns:wp14="http://schemas.microsoft.com/office/word/2010/wordprocessingDrawing" xmlns:wp="http://schemas.openxmlformats.org/drawingml/2006/wordprocessingDrawing" xmlns:w10="urn:schemas-microsoft-com:office:word" xmlns:w="http://schemas.openxmlformats.org/wordprocessingml/2006/main" xmlns:w14="http://schemas.microsoft.com/office/word/2010/wordml" xmlns:w15="http://schemas.microsoft.com/office/word/2012/wordml" xmlns:wpg="http://schemas.microsoft.com/office/word/2010/wordprocessingGroup" xmlns:wpi="http://schemas.microsoft.com/office/word/2010/wordprocessingInk" xmlns:wne="http://schemas.microsoft.com/office/word/2006/wordml" xmlns:wps="http://schemas.microsoft.com/office/word/2010/wordprocessingShape" mc:Ignorable="w14 w15 wp14">
+  <w:comment w:id="2" w:author="Alexander Brennecke" w:date="2015-06-11T21:46:00Z" w:initials="AB">
+    <w:p>
+      <w:pPr>
+        <w:pStyle w:val="Listenabsatz"/>
+        <w:numPr>
+          <w:ilvl w:val="0"/>
+          <w:numId w:val="2"/>
+        </w:numPr>
+        <w:spacing w:after="0"/>
+        <w:rPr>
+          <w:color w:val="FF0000"/>
+          <w:lang w:eastAsia="de-DE"/>
+        </w:rPr>
+      </w:pPr>
+      <w:r>
+        <w:rPr>
+          <w:rStyle w:val="Kommentarzeichen"/>
+        </w:rPr>
+        <w:annotationRef/>
+      </w:r>
+      <w:r>
+        <w:rPr>
+          <w:color w:val="FF0000"/>
+          <w:lang w:eastAsia="de-DE"/>
+        </w:rPr>
+        <w:t>basierend auf das Server-Client-Prinzip</w:t>
+      </w:r>
+    </w:p>
+    <w:p>
+      <w:pPr>
+        <w:pStyle w:val="Listenabsatz"/>
+        <w:numPr>
+          <w:ilvl w:val="0"/>
+          <w:numId w:val="2"/>
+        </w:numPr>
+        <w:spacing w:after="0"/>
+        <w:rPr>
+          <w:color w:val="FF0000"/>
+          <w:lang w:eastAsia="de-DE"/>
+        </w:rPr>
+      </w:pPr>
+      <w:r>
+        <w:rPr>
+          <w:color w:val="FF0000"/>
+          <w:lang w:eastAsia="de-DE"/>
+        </w:rPr>
+        <w:t>Threads werden verwendet</w:t>
+      </w:r>
+    </w:p>
+    <w:p>
+      <w:pPr>
+        <w:pStyle w:val="Listenabsatz"/>
+        <w:numPr>
+          <w:ilvl w:val="0"/>
+          <w:numId w:val="2"/>
+        </w:numPr>
+        <w:spacing w:after="0"/>
+        <w:rPr>
+          <w:color w:val="FF0000"/>
+          <w:lang w:eastAsia="de-DE"/>
+        </w:rPr>
+      </w:pPr>
+      <w:r>
+        <w:rPr>
+          <w:color w:val="FF0000"/>
+          <w:lang w:eastAsia="de-DE"/>
+        </w:rPr>
+        <w:t>Daten werden in einer Datenbank gespeichert</w:t>
+      </w:r>
+    </w:p>
+    <w:p>
+      <w:pPr>
+        <w:pStyle w:val="Listenabsatz"/>
+        <w:numPr>
+          <w:ilvl w:val="0"/>
+          <w:numId w:val="2"/>
+        </w:numPr>
+        <w:spacing w:after="0"/>
+        <w:rPr>
+          <w:color w:val="FF0000"/>
+          <w:lang w:eastAsia="de-DE"/>
+        </w:rPr>
+      </w:pPr>
+      <w:r>
+        <w:rPr>
+          <w:color w:val="FF0000"/>
+          <w:lang w:eastAsia="de-DE"/>
+        </w:rPr>
+        <w:t>Client-Applikation verfügt über eine Graphische Nutzeroberfläche</w:t>
+      </w:r>
+    </w:p>
+    <w:p>
+      <w:pPr>
+        <w:pStyle w:val="Listenabsatz"/>
+        <w:numPr>
+          <w:ilvl w:val="0"/>
+          <w:numId w:val="2"/>
+        </w:numPr>
+        <w:spacing w:after="0"/>
+        <w:rPr>
+          <w:color w:val="FF0000"/>
+          <w:lang w:eastAsia="de-DE"/>
+        </w:rPr>
+      </w:pPr>
+      <w:r>
+        <w:rPr>
+          <w:color w:val="FF0000"/>
+          <w:lang w:eastAsia="de-DE"/>
+        </w:rPr>
+        <w:t>Server-Applikation verfügt über eine Nutzerschnittstelle</w:t>
+      </w:r>
+    </w:p>
+    <w:p>
+      <w:pPr>
+        <w:pStyle w:val="Listenabsatz"/>
+        <w:numPr>
+          <w:ilvl w:val="0"/>
+          <w:numId w:val="2"/>
+        </w:numPr>
+        <w:spacing w:after="0"/>
+        <w:rPr>
+          <w:color w:val="FF0000"/>
+          <w:lang w:eastAsia="de-DE"/>
+        </w:rPr>
+      </w:pPr>
+      <w:r>
+        <w:rPr>
+          <w:color w:val="FF0000"/>
+          <w:lang w:eastAsia="de-DE"/>
+        </w:rPr>
+        <w:t>Kommunikationsprozesse werden geloggt</w:t>
+      </w:r>
+    </w:p>
+    <w:p>
+      <w:pPr>
+        <w:pStyle w:val="Listenabsatz"/>
+        <w:numPr>
+          <w:ilvl w:val="0"/>
+          <w:numId w:val="2"/>
+        </w:numPr>
+        <w:spacing w:after="0"/>
+        <w:rPr>
+          <w:color w:val="FF0000"/>
+          <w:lang w:eastAsia="de-DE"/>
+        </w:rPr>
+      </w:pPr>
+      <w:r>
+        <w:rPr>
+          <w:color w:val="FF0000"/>
+          <w:lang w:eastAsia="de-DE"/>
+        </w:rPr>
+        <w:t>Es wird ein Pattern verwendet</w:t>
+      </w:r>
+    </w:p>
+    <w:p>
+      <w:pPr>
+        <w:pStyle w:val="Listenabsatz"/>
+        <w:numPr>
+          <w:ilvl w:val="0"/>
+          <w:numId w:val="2"/>
+        </w:numPr>
+        <w:spacing w:after="0"/>
+        <w:rPr>
+          <w:color w:val="FF0000"/>
+          <w:lang w:eastAsia="de-DE"/>
+        </w:rPr>
+      </w:pPr>
+      <w:r>
+        <w:rPr>
+          <w:color w:val="FF0000"/>
+          <w:lang w:eastAsia="de-DE"/>
+        </w:rPr>
+        <w:t xml:space="preserve">Applikation kann in </w:t>
+      </w:r>
+      <w:proofErr w:type="spellStart"/>
+      <w:r>
+        <w:rPr>
+          <w:color w:val="FF0000"/>
+          <w:lang w:eastAsia="de-DE"/>
+        </w:rPr>
+        <w:t>Eclipse</w:t>
+      </w:r>
+      <w:proofErr w:type="spellEnd"/>
+      <w:r>
+        <w:rPr>
+          <w:color w:val="FF0000"/>
+          <w:lang w:eastAsia="de-DE"/>
+        </w:rPr>
+        <w:t xml:space="preserve"> ausgeführt werden</w:t>
+      </w:r>
+    </w:p>
+    <w:p>
+      <w:pPr>
+        <w:pStyle w:val="Listenabsatz"/>
+        <w:numPr>
+          <w:ilvl w:val="0"/>
+          <w:numId w:val="2"/>
+        </w:numPr>
+        <w:spacing w:after="0"/>
+        <w:rPr>
+          <w:color w:val="FF0000"/>
+          <w:lang w:eastAsia="de-DE"/>
+        </w:rPr>
+      </w:pPr>
+      <w:r>
+        <w:rPr>
+          <w:color w:val="FF0000"/>
+          <w:lang w:eastAsia="de-DE"/>
+        </w:rPr>
+        <w:t>Alle Konfigurationsanforderungen sind bekannt</w:t>
+      </w:r>
+    </w:p>
+    <w:p>
+      <w:pPr>
+        <w:pStyle w:val="Listenabsatz"/>
+        <w:numPr>
+          <w:ilvl w:val="0"/>
+          <w:numId w:val="2"/>
+        </w:numPr>
+        <w:spacing w:after="0"/>
+        <w:rPr>
+          <w:color w:val="FF0000"/>
+          <w:lang w:eastAsia="de-DE"/>
+        </w:rPr>
+      </w:pPr>
+      <w:r>
+        <w:rPr>
+          <w:color w:val="FF0000"/>
+          <w:lang w:eastAsia="de-DE"/>
+        </w:rPr>
+        <w:t xml:space="preserve">Applikationskomponenten werden per </w:t>
+      </w:r>
+      <w:proofErr w:type="spellStart"/>
+      <w:r>
+        <w:rPr>
+          <w:color w:val="FF0000"/>
+          <w:lang w:eastAsia="de-DE"/>
+        </w:rPr>
+        <w:t>JUnit</w:t>
+      </w:r>
+      <w:proofErr w:type="spellEnd"/>
+      <w:r>
+        <w:rPr>
+          <w:color w:val="FF0000"/>
+          <w:lang w:eastAsia="de-DE"/>
+        </w:rPr>
+        <w:t xml:space="preserve"> getestet</w:t>
+      </w:r>
+    </w:p>
+    <w:p>
+      <w:pPr>
+        <w:pStyle w:val="Listenabsatz"/>
+        <w:numPr>
+          <w:ilvl w:val="0"/>
+          <w:numId w:val="2"/>
+        </w:numPr>
+        <w:spacing w:after="0"/>
+        <w:rPr>
+          <w:color w:val="FF0000"/>
+          <w:lang w:eastAsia="de-DE"/>
+        </w:rPr>
+      </w:pPr>
+      <w:r>
+        <w:rPr>
+          <w:color w:val="FF0000"/>
+          <w:lang w:eastAsia="de-DE"/>
+        </w:rPr>
+        <w:t>Projekt verfügt über eine Benutzeranleitung</w:t>
+      </w:r>
+    </w:p>
+    <w:p>
+      <w:pPr>
+        <w:pStyle w:val="Listenabsatz"/>
+        <w:numPr>
+          <w:ilvl w:val="0"/>
+          <w:numId w:val="2"/>
+        </w:numPr>
+        <w:spacing w:after="0"/>
+        <w:rPr>
+          <w:color w:val="FF0000"/>
+          <w:lang w:eastAsia="de-DE"/>
+        </w:rPr>
+      </w:pPr>
+      <w:r>
+        <w:rPr>
+          <w:color w:val="FF0000"/>
+          <w:lang w:eastAsia="de-DE"/>
+        </w:rPr>
+        <w:t>Softwareprojekt liegt in gezippter Form vor</w:t>
+      </w:r>
+    </w:p>
+    <w:p>
+      <w:pPr>
+        <w:pStyle w:val="Listenabsatz"/>
+        <w:numPr>
+          <w:ilvl w:val="0"/>
+          <w:numId w:val="2"/>
+        </w:numPr>
+        <w:spacing w:after="0"/>
+        <w:rPr>
+          <w:color w:val="FF0000"/>
+          <w:lang w:eastAsia="de-DE"/>
+        </w:rPr>
+      </w:pPr>
+      <w:r>
+        <w:rPr>
+          <w:color w:val="FF0000"/>
+          <w:lang w:eastAsia="de-DE"/>
+        </w:rPr>
+        <w:t>Projekt ist Präsentierfähig</w:t>
+      </w:r>
+    </w:p>
+    <w:p>
+      <w:pPr>
+        <w:pStyle w:val="Kommentartext"/>
+      </w:pPr>
+    </w:p>
+  </w:comment>
+</w:comments>
+</file>
+
+<file path=word/commentsExtended.xml><?xml version="1.0" encoding="utf-8"?>
+<w15:commentsEx xmlns:wpc="http://schemas.microsoft.com/office/word/2010/wordprocessingCanvas" xmlns:mc="http://schemas.openxmlformats.org/markup-compatibility/2006" xmlns:o="urn:schemas-microsoft-com:office:office" xmlns:r="http://schemas.openxmlformats.org/officeDocument/2006/relationships" xmlns:m="http://schemas.openxmlformats.org/officeDocument/2006/math" xmlns:v="urn:schemas-microsoft-com:vml" xmlns:wp14="http://schemas.microsoft.com/office/word/2010/wordprocessingDrawing" xmlns:wp="http://schemas.openxmlformats.org/drawingml/2006/wordprocessingDrawing" xmlns:w10="urn:schemas-microsoft-com:office:word" xmlns:w="http://schemas.openxmlformats.org/wordprocessingml/2006/main" xmlns:w14="http://schemas.microsoft.com/office/word/2010/wordml" xmlns:w15="http://schemas.microsoft.com/office/word/2012/wordml" xmlns:wpg="http://schemas.microsoft.com/office/word/2010/wordprocessingGroup" xmlns:wpi="http://schemas.microsoft.com/office/word/2010/wordprocessingInk" xmlns:wne="http://schemas.microsoft.com/office/word/2006/wordml" xmlns:wps="http://schemas.microsoft.com/office/word/2010/wordprocessingShape" mc:Ignorable="w14 w15 wp14">
+  <w15:commentEx w15:paraId="0D6BD8EC" w15:done="0"/>
+</w15:commentsEx>
 </file>
 
 <file path=word/numbering.xml><?xml version="1.0" encoding="utf-8"?>
@@ -5575,6 +6301,14 @@
     <w:abstractNumId w:val="1"/>
   </w:num>
 </w:numbering>
+</file>
+
+<file path=word/people.xml><?xml version="1.0" encoding="utf-8"?>
+<w15:people xmlns:wpc="http://schemas.microsoft.com/office/word/2010/wordprocessingCanvas" xmlns:mc="http://schemas.openxmlformats.org/markup-compatibility/2006" xmlns:o="urn:schemas-microsoft-com:office:office" xmlns:r="http://schemas.openxmlformats.org/officeDocument/2006/relationships" xmlns:m="http://schemas.openxmlformats.org/officeDocument/2006/math" xmlns:v="urn:schemas-microsoft-com:vml" xmlns:wp14="http://schemas.microsoft.com/office/word/2010/wordprocessingDrawing" xmlns:wp="http://schemas.openxmlformats.org/drawingml/2006/wordprocessingDrawing" xmlns:w10="urn:schemas-microsoft-com:office:word" xmlns:w="http://schemas.openxmlformats.org/wordprocessingml/2006/main" xmlns:w14="http://schemas.microsoft.com/office/word/2010/wordml" xmlns:w15="http://schemas.microsoft.com/office/word/2012/wordml" xmlns:wpg="http://schemas.microsoft.com/office/word/2010/wordprocessingGroup" xmlns:wpi="http://schemas.microsoft.com/office/word/2010/wordprocessingInk" xmlns:wne="http://schemas.microsoft.com/office/word/2006/wordml" xmlns:wps="http://schemas.microsoft.com/office/word/2010/wordprocessingShape" mc:Ignorable="w14 w15 wp14">
+  <w15:person w15:author="Alexander Brennecke">
+    <w15:presenceInfo w15:providerId="Windows Live" w15:userId="0bf406eca983fd10"/>
+  </w15:person>
+</w15:people>
 </file>
 
 <file path=word/styles.xml><?xml version="1.0" encoding="utf-8"?>
@@ -6465,6 +7199,106 @@
       <w:u w:val="single"/>
     </w:rPr>
   </w:style>
+  <w:style w:type="character" w:styleId="Kommentarzeichen">
+    <w:name w:val="annotation reference"/>
+    <w:basedOn w:val="Absatz-Standardschriftart"/>
+    <w:uiPriority w:val="99"/>
+    <w:semiHidden/>
+    <w:unhideWhenUsed/>
+    <w:rsid w:val="0065133A"/>
+    <w:rPr>
+      <w:sz w:val="16"/>
+      <w:szCs w:val="16"/>
+    </w:rPr>
+  </w:style>
+  <w:style w:type="paragraph" w:styleId="Kommentartext">
+    <w:name w:val="annotation text"/>
+    <w:basedOn w:val="Standard"/>
+    <w:link w:val="KommentartextZchn"/>
+    <w:uiPriority w:val="99"/>
+    <w:semiHidden/>
+    <w:unhideWhenUsed/>
+    <w:rsid w:val="0065133A"/>
+    <w:pPr>
+      <w:spacing w:line="240" w:lineRule="auto"/>
+    </w:pPr>
+    <w:rPr>
+      <w:sz w:val="20"/>
+      <w:szCs w:val="20"/>
+    </w:rPr>
+  </w:style>
+  <w:style w:type="character" w:customStyle="1" w:styleId="KommentartextZchn">
+    <w:name w:val="Kommentartext Zchn"/>
+    <w:basedOn w:val="Absatz-Standardschriftart"/>
+    <w:link w:val="Kommentartext"/>
+    <w:uiPriority w:val="99"/>
+    <w:semiHidden/>
+    <w:rsid w:val="0065133A"/>
+    <w:rPr>
+      <w:rFonts w:ascii="Arial" w:hAnsi="Arial"/>
+      <w:sz w:val="20"/>
+      <w:szCs w:val="20"/>
+    </w:rPr>
+  </w:style>
+  <w:style w:type="paragraph" w:styleId="Kommentarthema">
+    <w:name w:val="annotation subject"/>
+    <w:basedOn w:val="Kommentartext"/>
+    <w:next w:val="Kommentartext"/>
+    <w:link w:val="KommentarthemaZchn"/>
+    <w:uiPriority w:val="99"/>
+    <w:semiHidden/>
+    <w:unhideWhenUsed/>
+    <w:rsid w:val="0065133A"/>
+    <w:rPr>
+      <w:b/>
+      <w:bCs/>
+    </w:rPr>
+  </w:style>
+  <w:style w:type="character" w:customStyle="1" w:styleId="KommentarthemaZchn">
+    <w:name w:val="Kommentarthema Zchn"/>
+    <w:basedOn w:val="KommentartextZchn"/>
+    <w:link w:val="Kommentarthema"/>
+    <w:uiPriority w:val="99"/>
+    <w:semiHidden/>
+    <w:rsid w:val="0065133A"/>
+    <w:rPr>
+      <w:rFonts w:ascii="Arial" w:hAnsi="Arial"/>
+      <w:b/>
+      <w:bCs/>
+      <w:sz w:val="20"/>
+      <w:szCs w:val="20"/>
+    </w:rPr>
+  </w:style>
+  <w:style w:type="paragraph" w:styleId="Sprechblasentext">
+    <w:name w:val="Balloon Text"/>
+    <w:basedOn w:val="Standard"/>
+    <w:link w:val="SprechblasentextZchn"/>
+    <w:uiPriority w:val="99"/>
+    <w:semiHidden/>
+    <w:unhideWhenUsed/>
+    <w:rsid w:val="0065133A"/>
+    <w:pPr>
+      <w:spacing w:after="0" w:line="240" w:lineRule="auto"/>
+    </w:pPr>
+    <w:rPr>
+      <w:rFonts w:ascii="Segoe UI" w:hAnsi="Segoe UI" w:cs="Segoe UI"/>
+      <w:sz w:val="18"/>
+      <w:szCs w:val="18"/>
+    </w:rPr>
+  </w:style>
+  <w:style w:type="character" w:customStyle="1" w:styleId="SprechblasentextZchn">
+    <w:name w:val="Sprechblasentext Zchn"/>
+    <w:basedOn w:val="Absatz-Standardschriftart"/>
+    <w:link w:val="Sprechblasentext"/>
+    <w:uiPriority w:val="99"/>
+    <w:semiHidden/>
+    <w:rsid w:val="0065133A"/>
+    <w:rPr>
+      <w:rFonts w:ascii="Segoe UI" w:hAnsi="Segoe UI" w:cs="Segoe UI"/>
+      <w:sz w:val="18"/>
+      <w:szCs w:val="18"/>
+    </w:rPr>
+  </w:style>
 </w:styles>
 </file>
 
@@ -6645,7 +7479,7 @@
     <w:charset w:val="00"/>
     <w:family w:val="roman"/>
     <w:pitch w:val="variable"/>
-    <w:sig w:usb0="E0002AFF" w:usb1="C0007841" w:usb2="00000009" w:usb3="00000000" w:csb0="000001FF" w:csb1="00000000"/>
+    <w:sig w:usb0="E0002EFF" w:usb1="C0007843" w:usb2="00000009" w:usb3="00000000" w:csb0="000001FF" w:csb1="00000000"/>
   </w:font>
   <w:font w:name="Courier New">
     <w:panose1 w:val="02070309020205020404"/>
@@ -6682,6 +7516,13 @@
     <w:pitch w:val="variable"/>
     <w:sig w:usb0="A00002EF" w:usb1="4000207B" w:usb2="00000000" w:usb3="00000000" w:csb0="0000019F" w:csb1="00000000"/>
   </w:font>
+  <w:font w:name="Segoe UI">
+    <w:panose1 w:val="020B0502040204020203"/>
+    <w:charset w:val="00"/>
+    <w:family w:val="swiss"/>
+    <w:pitch w:val="variable"/>
+    <w:sig w:usb0="E4002EFF" w:usb1="C000E47F" w:usb2="00000009" w:usb3="00000000" w:csb0="000001FF" w:csb1="00000000"/>
+  </w:font>
   <w:font w:name="Verdana">
     <w:panose1 w:val="020B0604030504040204"/>
     <w:charset w:val="00"/>
@@ -6712,6 +7553,7 @@
     <w:rsid w:val="007854CF"/>
     <w:rsid w:val="00A31EF5"/>
     <w:rsid w:val="00BE54EC"/>
+    <w:rsid w:val="00CA492B"/>
     <w:rsid w:val="00D04204"/>
     <w:rsid w:val="00ED6572"/>
   </w:rsids>
@@ -7472,7 +8314,7 @@
 </file>
 
 <file path=customXml/itemProps2.xml><?xml version="1.0" encoding="utf-8"?>
-<ds:datastoreItem xmlns:ds="http://schemas.openxmlformats.org/officeDocument/2006/customXml" ds:itemID="{85442CFA-AB96-495E-A1CA-AC641D4D26C6}">
+<ds:datastoreItem xmlns:ds="http://schemas.openxmlformats.org/officeDocument/2006/customXml" ds:itemID="{0533C70E-484F-4069-8B2D-0A6FCECF12B9}">
   <ds:schemaRefs>
     <ds:schemaRef ds:uri="http://schemas.openxmlformats.org/officeDocument/2006/bibliography"/>
   </ds:schemaRefs>

</xml_diff>

<commit_message>
Wichtigkeitstabelle im Pflichtenheft überarbeitet
</commit_message>
<xml_diff>
--- a/Documentation/Pflichtenheft/Pflichtenheft.docx
+++ b/Documentation/Pflichtenheft/Pflichtenheft.docx
@@ -75,18 +75,8 @@
                         <w:sz w:val="24"/>
                         <w:szCs w:val="24"/>
                       </w:rPr>
-                      <w:t xml:space="preserve">Europaschule SZ </w:t>
+                      <w:t>Europaschule SZ Utbremen</w:t>
                     </w:r>
-                    <w:proofErr w:type="spellStart"/>
-                    <w:r>
-                      <w:rPr>
-                        <w:color w:val="2E74B5" w:themeColor="accent1" w:themeShade="BF"/>
-                        <w:sz w:val="24"/>
-                        <w:szCs w:val="24"/>
-                      </w:rPr>
-                      <w:t>Utbremen</w:t>
-                    </w:r>
-                    <w:proofErr w:type="spellEnd"/>
                   </w:p>
                 </w:tc>
               </w:sdtContent>
@@ -1869,23 +1859,7 @@
                 <w:noProof/>
                 <w:lang w:eastAsia="de-DE"/>
               </w:rPr>
-              <w:t>Qualitätszielbes</w:t>
-            </w:r>
-            <w:r>
-              <w:rPr>
-                <w:rStyle w:val="Hyperlink"/>
-                <w:noProof/>
-                <w:lang w:eastAsia="de-DE"/>
-              </w:rPr>
-              <w:t>t</w:t>
-            </w:r>
-            <w:r>
-              <w:rPr>
-                <w:rStyle w:val="Hyperlink"/>
-                <w:noProof/>
-                <w:lang w:eastAsia="de-DE"/>
-              </w:rPr>
-              <w:t>immungen</w:t>
+              <w:t>Qualitätszielbestimmungen</w:t>
             </w:r>
             <w:r>
               <w:rPr>
@@ -3763,7 +3737,6 @@
         </w:rPr>
       </w:pPr>
       <w:bookmarkStart w:id="11" w:name="_Toc422846042"/>
-      <w:proofErr w:type="spellStart"/>
       <w:r>
         <w:rPr>
           <w:lang w:eastAsia="de-DE"/>
@@ -3771,7 +3744,6 @@
         <w:t>Orgware</w:t>
       </w:r>
       <w:bookmarkEnd w:id="11"/>
-      <w:proofErr w:type="spellEnd"/>
     </w:p>
     <w:p>
       <w:pPr>
@@ -4887,13 +4859,8 @@
         </w:numPr>
         <w:jc w:val="both"/>
       </w:pPr>
-      <w:proofErr w:type="spellStart"/>
-      <w:r>
-        <w:t>BenutzerID</w:t>
-      </w:r>
-      <w:proofErr w:type="spellEnd"/>
-      <w:r>
-        <w:t xml:space="preserve"> (eindeutig)</w:t>
+      <w:r>
+        <w:t>BenutzerID (eindeutig)</w:t>
       </w:r>
     </w:p>
     <w:p>
@@ -4958,13 +4925,8 @@
         <w:jc w:val="both"/>
       </w:pPr>
       <w:r>
-        <w:t xml:space="preserve">E-Mail </w:t>
-      </w:r>
-      <w:proofErr w:type="spellStart"/>
-      <w:r>
-        <w:t>Addresse</w:t>
-      </w:r>
-      <w:proofErr w:type="spellEnd"/>
+        <w:t>E-Mail Addresse</w:t>
+      </w:r>
     </w:p>
     <w:p>
       <w:pPr>
@@ -5344,15 +5306,7 @@
         <w:t xml:space="preserve">Die Punkte, welcher jeder Spieler an jedem Spieltag bekommt, werden mit Zuhilfenahme von sportal.de berechnet. Sportal.de vergibt an jedem Spieltag Noten für jeden Spieler, der mindestens 20 Minuten lang gespielt hat. Wir bedienen uns dieser Noten und </w:t>
       </w:r>
       <w:r>
-        <w:t xml:space="preserve">berechnen anhand dieser die Punkte eines Spielers. Die Noten lassen sich per </w:t>
-      </w:r>
-      <w:proofErr w:type="spellStart"/>
-      <w:r>
-        <w:t>Parsing</w:t>
-      </w:r>
-      <w:proofErr w:type="spellEnd"/>
-      <w:r>
-        <w:t xml:space="preserve"> aus einem HTML Dokument auslesen. Dieses HTML Dokument lässt sich für jedes Spiel durch das Austauschen von „GET“ Parametern der URL </w:t>
+        <w:t xml:space="preserve">berechnen anhand dieser die Punkte eines Spielers. Die Noten lassen sich per Parsing aus einem HTML Dokument auslesen. Dieses HTML Dokument lässt sich für jedes Spiel durch das Austauschen von „GET“ Parametern der URL </w:t>
       </w:r>
       <w:hyperlink r:id="rId11" w:history="1">
         <w:r>
@@ -5686,7 +5640,7 @@
           <v:shape id="_x0000_i1025" type="#_x0000_t75" style="width:534pt;height:588.75pt" o:ole="">
             <v:imagedata r:id="rId13" o:title=""/>
           </v:shape>
-          <o:OLEObject Type="Embed" ProgID="Visio.Drawing.15" ShapeID="_x0000_i1025" DrawAspect="Content" ObjectID="_1496588089" r:id="rId14"/>
+          <o:OLEObject Type="Embed" ProgID="Visio.Drawing.15" ShapeID="_x0000_i1025" DrawAspect="Content" ObjectID="_1496589922" r:id="rId14"/>
         </w:object>
       </w:r>
     </w:p>
@@ -5716,8 +5670,6 @@
         </w:rPr>
       </w:pPr>
       <w:bookmarkStart w:id="18" w:name="_Toc422846049"/>
-      <w:bookmarkStart w:id="19" w:name="_GoBack"/>
-      <w:bookmarkEnd w:id="19"/>
       <w:r>
         <w:rPr>
           <w:lang w:eastAsia="de-DE"/>
@@ -5725,29 +5677,31 @@
         <w:lastRenderedPageBreak/>
         <w:t>Qualitätszielbestimmungen</w:t>
       </w:r>
+      <w:bookmarkStart w:id="19" w:name="_GoBack"/>
       <w:bookmarkEnd w:id="18"/>
+      <w:bookmarkEnd w:id="19"/>
     </w:p>
     <w:tbl>
       <w:tblPr>
         <w:tblStyle w:val="EinfacheTabelle3"/>
-        <w:tblW w:w="0" w:type="auto"/>
+        <w:tblW w:w="9089" w:type="dxa"/>
         <w:tblLook w:val="04A0" w:firstRow="1" w:lastRow="0" w:firstColumn="1" w:lastColumn="0" w:noHBand="0" w:noVBand="1"/>
       </w:tblPr>
       <w:tblGrid>
-        <w:gridCol w:w="3345"/>
-        <w:gridCol w:w="1306"/>
-        <w:gridCol w:w="1307"/>
-        <w:gridCol w:w="1557"/>
-        <w:gridCol w:w="1557"/>
+        <w:gridCol w:w="4047"/>
+        <w:gridCol w:w="1579"/>
+        <w:gridCol w:w="1580"/>
+        <w:gridCol w:w="1883"/>
       </w:tblGrid>
       <w:tr>
         <w:trPr>
           <w:cnfStyle w:val="100000000000" w:firstRow="1" w:lastRow="0" w:firstColumn="0" w:lastColumn="0" w:oddVBand="0" w:evenVBand="0" w:oddHBand="0" w:evenHBand="0" w:firstRowFirstColumn="0" w:firstRowLastColumn="0" w:lastRowFirstColumn="0" w:lastRowLastColumn="0"/>
+          <w:trHeight w:val="486"/>
         </w:trPr>
         <w:tc>
           <w:tcPr>
             <w:cnfStyle w:val="001000000100" w:firstRow="0" w:lastRow="0" w:firstColumn="1" w:lastColumn="0" w:oddVBand="0" w:evenVBand="0" w:oddHBand="0" w:evenHBand="0" w:firstRowFirstColumn="1" w:firstRowLastColumn="0" w:lastRowFirstColumn="0" w:lastRowLastColumn="0"/>
-            <w:tcW w:w="1812" w:type="dxa"/>
+            <w:tcW w:w="4047" w:type="dxa"/>
           </w:tcPr>
           <w:p>
             <w:pPr>
@@ -5760,7 +5714,7 @@
         </w:tc>
         <w:tc>
           <w:tcPr>
-            <w:tcW w:w="1812" w:type="dxa"/>
+            <w:tcW w:w="1579" w:type="dxa"/>
           </w:tcPr>
           <w:p>
             <w:pPr>
@@ -5780,7 +5734,7 @@
         </w:tc>
         <w:tc>
           <w:tcPr>
-            <w:tcW w:w="1812" w:type="dxa"/>
+            <w:tcW w:w="1580" w:type="dxa"/>
           </w:tcPr>
           <w:p>
             <w:pPr>
@@ -5794,13 +5748,19 @@
               <w:rPr>
                 <w:lang w:eastAsia="de-DE"/>
               </w:rPr>
+              <w:t xml:space="preserve">EHER </w:t>
+            </w:r>
+            <w:r>
+              <w:rPr>
+                <w:lang w:eastAsia="de-DE"/>
+              </w:rPr>
               <w:t>Wichtig</w:t>
             </w:r>
           </w:p>
         </w:tc>
         <w:tc>
           <w:tcPr>
-            <w:tcW w:w="1813" w:type="dxa"/>
+            <w:tcW w:w="1883" w:type="dxa"/>
           </w:tcPr>
           <w:p>
             <w:pPr>
@@ -5814,27 +5774,7 @@
               <w:rPr>
                 <w:lang w:eastAsia="de-DE"/>
               </w:rPr>
-              <w:t>Unwichtig</w:t>
-            </w:r>
-          </w:p>
-        </w:tc>
-        <w:tc>
-          <w:tcPr>
-            <w:tcW w:w="1813" w:type="dxa"/>
-          </w:tcPr>
-          <w:p>
-            <w:pPr>
-              <w:jc w:val="both"/>
-              <w:cnfStyle w:val="100000000000" w:firstRow="1" w:lastRow="0" w:firstColumn="0" w:lastColumn="0" w:oddVBand="0" w:evenVBand="0" w:oddHBand="0" w:evenHBand="0" w:firstRowFirstColumn="0" w:firstRowLastColumn="0" w:lastRowFirstColumn="0" w:lastRowLastColumn="0"/>
-              <w:rPr>
-                <w:lang w:eastAsia="de-DE"/>
-              </w:rPr>
-            </w:pPr>
-            <w:r>
-              <w:rPr>
-                <w:lang w:eastAsia="de-DE"/>
-              </w:rPr>
-              <w:t>Sehr unwichtig</w:t>
+              <w:t>NICHT WICHTIG</w:t>
             </w:r>
           </w:p>
         </w:tc>
@@ -5842,11 +5782,12 @@
       <w:tr>
         <w:trPr>
           <w:cnfStyle w:val="000000100000" w:firstRow="0" w:lastRow="0" w:firstColumn="0" w:lastColumn="0" w:oddVBand="0" w:evenVBand="0" w:oddHBand="1" w:evenHBand="0" w:firstRowFirstColumn="0" w:firstRowLastColumn="0" w:lastRowFirstColumn="0" w:lastRowLastColumn="0"/>
+          <w:trHeight w:val="228"/>
         </w:trPr>
         <w:tc>
           <w:tcPr>
             <w:cnfStyle w:val="001000000000" w:firstRow="0" w:lastRow="0" w:firstColumn="1" w:lastColumn="0" w:oddVBand="0" w:evenVBand="0" w:oddHBand="0" w:evenHBand="0" w:firstRowFirstColumn="0" w:firstRowLastColumn="0" w:lastRowFirstColumn="0" w:lastRowLastColumn="0"/>
-            <w:tcW w:w="1812" w:type="dxa"/>
+            <w:tcW w:w="4047" w:type="dxa"/>
           </w:tcPr>
           <w:p>
             <w:pPr>
@@ -5865,11 +5806,10 @@
         </w:tc>
         <w:tc>
           <w:tcPr>
-            <w:tcW w:w="1812" w:type="dxa"/>
+            <w:tcW w:w="1579" w:type="dxa"/>
           </w:tcPr>
           <w:p>
             <w:pPr>
-              <w:jc w:val="both"/>
               <w:cnfStyle w:val="000000100000" w:firstRow="0" w:lastRow="0" w:firstColumn="0" w:lastColumn="0" w:oddVBand="0" w:evenVBand="0" w:oddHBand="1" w:evenHBand="0" w:firstRowFirstColumn="0" w:firstRowLastColumn="0" w:lastRowFirstColumn="0" w:lastRowLastColumn="0"/>
               <w:rPr>
                 <w:lang w:eastAsia="de-DE"/>
@@ -5879,12 +5819,49 @@
         </w:tc>
         <w:tc>
           <w:tcPr>
-            <w:tcW w:w="1812" w:type="dxa"/>
+            <w:tcW w:w="1580" w:type="dxa"/>
+          </w:tcPr>
+          <w:p>
+            <w:pPr>
+              <w:cnfStyle w:val="000000100000" w:firstRow="0" w:lastRow="0" w:firstColumn="0" w:lastColumn="0" w:oddVBand="0" w:evenVBand="0" w:oddHBand="1" w:evenHBand="0" w:firstRowFirstColumn="0" w:firstRowLastColumn="0" w:lastRowFirstColumn="0" w:lastRowLastColumn="0"/>
+              <w:rPr>
+                <w:lang w:eastAsia="de-DE"/>
+              </w:rPr>
+            </w:pPr>
+            <w:r>
+              <w:rPr>
+                <w:lang w:eastAsia="de-DE"/>
+              </w:rPr>
+              <w:t>X</w:t>
+            </w:r>
+          </w:p>
+        </w:tc>
+        <w:tc>
+          <w:tcPr>
+            <w:tcW w:w="1883" w:type="dxa"/>
+          </w:tcPr>
+          <w:p>
+            <w:pPr>
+              <w:cnfStyle w:val="000000100000" w:firstRow="0" w:lastRow="0" w:firstColumn="0" w:lastColumn="0" w:oddVBand="0" w:evenVBand="0" w:oddHBand="1" w:evenHBand="0" w:firstRowFirstColumn="0" w:firstRowLastColumn="0" w:lastRowFirstColumn="0" w:lastRowLastColumn="0"/>
+              <w:rPr>
+                <w:lang w:eastAsia="de-DE"/>
+              </w:rPr>
+            </w:pPr>
+          </w:p>
+        </w:tc>
+      </w:tr>
+      <w:tr>
+        <w:trPr>
+          <w:trHeight w:val="243"/>
+        </w:trPr>
+        <w:tc>
+          <w:tcPr>
+            <w:cnfStyle w:val="001000000000" w:firstRow="0" w:lastRow="0" w:firstColumn="1" w:lastColumn="0" w:oddVBand="0" w:evenVBand="0" w:oddHBand="0" w:evenHBand="0" w:firstRowFirstColumn="0" w:firstRowLastColumn="0" w:lastRowFirstColumn="0" w:lastRowLastColumn="0"/>
+            <w:tcW w:w="4047" w:type="dxa"/>
           </w:tcPr>
           <w:p>
             <w:pPr>
               <w:jc w:val="both"/>
-              <w:cnfStyle w:val="000000100000" w:firstRow="0" w:lastRow="0" w:firstColumn="0" w:lastColumn="0" w:oddVBand="0" w:evenVBand="0" w:oddHBand="1" w:evenHBand="0" w:firstRowFirstColumn="0" w:firstRowLastColumn="0" w:lastRowFirstColumn="0" w:lastRowLastColumn="0"/>
               <w:rPr>
                 <w:lang w:eastAsia="de-DE"/>
               </w:rPr>
@@ -5893,18 +5870,36 @@
               <w:rPr>
                 <w:lang w:eastAsia="de-DE"/>
               </w:rPr>
-              <w:t>x</w:t>
+              <w:t>Zuverlässigkeit</w:t>
             </w:r>
           </w:p>
         </w:tc>
         <w:tc>
           <w:tcPr>
-            <w:tcW w:w="1813" w:type="dxa"/>
+            <w:tcW w:w="1579" w:type="dxa"/>
           </w:tcPr>
           <w:p>
             <w:pPr>
-              <w:jc w:val="both"/>
-              <w:cnfStyle w:val="000000100000" w:firstRow="0" w:lastRow="0" w:firstColumn="0" w:lastColumn="0" w:oddVBand="0" w:evenVBand="0" w:oddHBand="1" w:evenHBand="0" w:firstRowFirstColumn="0" w:firstRowLastColumn="0" w:lastRowFirstColumn="0" w:lastRowLastColumn="0"/>
+              <w:cnfStyle w:val="000000000000" w:firstRow="0" w:lastRow="0" w:firstColumn="0" w:lastColumn="0" w:oddVBand="0" w:evenVBand="0" w:oddHBand="0" w:evenHBand="0" w:firstRowFirstColumn="0" w:firstRowLastColumn="0" w:lastRowFirstColumn="0" w:lastRowLastColumn="0"/>
+              <w:rPr>
+                <w:lang w:eastAsia="de-DE"/>
+              </w:rPr>
+            </w:pPr>
+            <w:r>
+              <w:rPr>
+                <w:lang w:eastAsia="de-DE"/>
+              </w:rPr>
+              <w:t>X</w:t>
+            </w:r>
+          </w:p>
+        </w:tc>
+        <w:tc>
+          <w:tcPr>
+            <w:tcW w:w="1580" w:type="dxa"/>
+          </w:tcPr>
+          <w:p>
+            <w:pPr>
+              <w:cnfStyle w:val="000000000000" w:firstRow="0" w:lastRow="0" w:firstColumn="0" w:lastColumn="0" w:oddVBand="0" w:evenVBand="0" w:oddHBand="0" w:evenHBand="0" w:firstRowFirstColumn="0" w:firstRowLastColumn="0" w:lastRowFirstColumn="0" w:lastRowLastColumn="0"/>
               <w:rPr>
                 <w:lang w:eastAsia="de-DE"/>
               </w:rPr>
@@ -5913,95 +5908,10 @@
         </w:tc>
         <w:tc>
           <w:tcPr>
-            <w:tcW w:w="1813" w:type="dxa"/>
+            <w:tcW w:w="1883" w:type="dxa"/>
           </w:tcPr>
           <w:p>
             <w:pPr>
-              <w:jc w:val="both"/>
-              <w:cnfStyle w:val="000000100000" w:firstRow="0" w:lastRow="0" w:firstColumn="0" w:lastColumn="0" w:oddVBand="0" w:evenVBand="0" w:oddHBand="1" w:evenHBand="0" w:firstRowFirstColumn="0" w:firstRowLastColumn="0" w:lastRowFirstColumn="0" w:lastRowLastColumn="0"/>
-              <w:rPr>
-                <w:lang w:eastAsia="de-DE"/>
-              </w:rPr>
-            </w:pPr>
-          </w:p>
-        </w:tc>
-      </w:tr>
-      <w:tr>
-        <w:tc>
-          <w:tcPr>
-            <w:cnfStyle w:val="001000000000" w:firstRow="0" w:lastRow="0" w:firstColumn="1" w:lastColumn="0" w:oddVBand="0" w:evenVBand="0" w:oddHBand="0" w:evenHBand="0" w:firstRowFirstColumn="0" w:firstRowLastColumn="0" w:lastRowFirstColumn="0" w:lastRowLastColumn="0"/>
-            <w:tcW w:w="1812" w:type="dxa"/>
-          </w:tcPr>
-          <w:p>
-            <w:pPr>
-              <w:jc w:val="both"/>
-              <w:rPr>
-                <w:lang w:eastAsia="de-DE"/>
-              </w:rPr>
-            </w:pPr>
-            <w:r>
-              <w:rPr>
-                <w:lang w:eastAsia="de-DE"/>
-              </w:rPr>
-              <w:t>Zuverlässigkeit</w:t>
-            </w:r>
-          </w:p>
-        </w:tc>
-        <w:tc>
-          <w:tcPr>
-            <w:tcW w:w="1812" w:type="dxa"/>
-          </w:tcPr>
-          <w:p>
-            <w:pPr>
-              <w:jc w:val="both"/>
-              <w:cnfStyle w:val="000000000000" w:firstRow="0" w:lastRow="0" w:firstColumn="0" w:lastColumn="0" w:oddVBand="0" w:evenVBand="0" w:oddHBand="0" w:evenHBand="0" w:firstRowFirstColumn="0" w:firstRowLastColumn="0" w:lastRowFirstColumn="0" w:lastRowLastColumn="0"/>
-              <w:rPr>
-                <w:lang w:eastAsia="de-DE"/>
-              </w:rPr>
-            </w:pPr>
-            <w:r>
-              <w:rPr>
-                <w:lang w:eastAsia="de-DE"/>
-              </w:rPr>
-              <w:t>x</w:t>
-            </w:r>
-          </w:p>
-        </w:tc>
-        <w:tc>
-          <w:tcPr>
-            <w:tcW w:w="1812" w:type="dxa"/>
-          </w:tcPr>
-          <w:p>
-            <w:pPr>
-              <w:jc w:val="both"/>
-              <w:cnfStyle w:val="000000000000" w:firstRow="0" w:lastRow="0" w:firstColumn="0" w:lastColumn="0" w:oddVBand="0" w:evenVBand="0" w:oddHBand="0" w:evenHBand="0" w:firstRowFirstColumn="0" w:firstRowLastColumn="0" w:lastRowFirstColumn="0" w:lastRowLastColumn="0"/>
-              <w:rPr>
-                <w:lang w:eastAsia="de-DE"/>
-              </w:rPr>
-            </w:pPr>
-          </w:p>
-        </w:tc>
-        <w:tc>
-          <w:tcPr>
-            <w:tcW w:w="1813" w:type="dxa"/>
-          </w:tcPr>
-          <w:p>
-            <w:pPr>
-              <w:jc w:val="both"/>
-              <w:cnfStyle w:val="000000000000" w:firstRow="0" w:lastRow="0" w:firstColumn="0" w:lastColumn="0" w:oddVBand="0" w:evenVBand="0" w:oddHBand="0" w:evenHBand="0" w:firstRowFirstColumn="0" w:firstRowLastColumn="0" w:lastRowFirstColumn="0" w:lastRowLastColumn="0"/>
-              <w:rPr>
-                <w:lang w:eastAsia="de-DE"/>
-              </w:rPr>
-            </w:pPr>
-          </w:p>
-        </w:tc>
-        <w:tc>
-          <w:tcPr>
-            <w:tcW w:w="1813" w:type="dxa"/>
-          </w:tcPr>
-          <w:p>
-            <w:pPr>
-              <w:jc w:val="both"/>
               <w:cnfStyle w:val="000000000000" w:firstRow="0" w:lastRow="0" w:firstColumn="0" w:lastColumn="0" w:oddVBand="0" w:evenVBand="0" w:oddHBand="0" w:evenHBand="0" w:firstRowFirstColumn="0" w:firstRowLastColumn="0" w:lastRowFirstColumn="0" w:lastRowLastColumn="0"/>
               <w:rPr>
                 <w:lang w:eastAsia="de-DE"/>
@@ -6013,11 +5923,12 @@
       <w:tr>
         <w:trPr>
           <w:cnfStyle w:val="000000100000" w:firstRow="0" w:lastRow="0" w:firstColumn="0" w:lastColumn="0" w:oddVBand="0" w:evenVBand="0" w:oddHBand="1" w:evenHBand="0" w:firstRowFirstColumn="0" w:firstRowLastColumn="0" w:lastRowFirstColumn="0" w:lastRowLastColumn="0"/>
+          <w:trHeight w:val="243"/>
         </w:trPr>
         <w:tc>
           <w:tcPr>
             <w:cnfStyle w:val="001000000000" w:firstRow="0" w:lastRow="0" w:firstColumn="1" w:lastColumn="0" w:oddVBand="0" w:evenVBand="0" w:oddHBand="0" w:evenHBand="0" w:firstRowFirstColumn="0" w:firstRowLastColumn="0" w:lastRowFirstColumn="0" w:lastRowLastColumn="0"/>
-            <w:tcW w:w="1812" w:type="dxa"/>
+            <w:tcW w:w="4047" w:type="dxa"/>
           </w:tcPr>
           <w:p>
             <w:pPr>
@@ -6036,11 +5947,10 @@
         </w:tc>
         <w:tc>
           <w:tcPr>
-            <w:tcW w:w="1812" w:type="dxa"/>
+            <w:tcW w:w="1579" w:type="dxa"/>
           </w:tcPr>
           <w:p>
             <w:pPr>
-              <w:jc w:val="both"/>
               <w:cnfStyle w:val="000000100000" w:firstRow="0" w:lastRow="0" w:firstColumn="0" w:lastColumn="0" w:oddVBand="0" w:evenVBand="0" w:oddHBand="1" w:evenHBand="0" w:firstRowFirstColumn="0" w:firstRowLastColumn="0" w:lastRowFirstColumn="0" w:lastRowLastColumn="0"/>
               <w:rPr>
                 <w:lang w:eastAsia="de-DE"/>
@@ -6050,12 +5960,49 @@
         </w:tc>
         <w:tc>
           <w:tcPr>
-            <w:tcW w:w="1812" w:type="dxa"/>
+            <w:tcW w:w="1580" w:type="dxa"/>
+          </w:tcPr>
+          <w:p>
+            <w:pPr>
+              <w:cnfStyle w:val="000000100000" w:firstRow="0" w:lastRow="0" w:firstColumn="0" w:lastColumn="0" w:oddVBand="0" w:evenVBand="0" w:oddHBand="1" w:evenHBand="0" w:firstRowFirstColumn="0" w:firstRowLastColumn="0" w:lastRowFirstColumn="0" w:lastRowLastColumn="0"/>
+              <w:rPr>
+                <w:lang w:eastAsia="de-DE"/>
+              </w:rPr>
+            </w:pPr>
+            <w:r>
+              <w:rPr>
+                <w:lang w:eastAsia="de-DE"/>
+              </w:rPr>
+              <w:t>X</w:t>
+            </w:r>
+          </w:p>
+        </w:tc>
+        <w:tc>
+          <w:tcPr>
+            <w:tcW w:w="1883" w:type="dxa"/>
+          </w:tcPr>
+          <w:p>
+            <w:pPr>
+              <w:cnfStyle w:val="000000100000" w:firstRow="0" w:lastRow="0" w:firstColumn="0" w:lastColumn="0" w:oddVBand="0" w:evenVBand="0" w:oddHBand="1" w:evenHBand="0" w:firstRowFirstColumn="0" w:firstRowLastColumn="0" w:lastRowFirstColumn="0" w:lastRowLastColumn="0"/>
+              <w:rPr>
+                <w:lang w:eastAsia="de-DE"/>
+              </w:rPr>
+            </w:pPr>
+          </w:p>
+        </w:tc>
+      </w:tr>
+      <w:tr>
+        <w:trPr>
+          <w:trHeight w:val="243"/>
+        </w:trPr>
+        <w:tc>
+          <w:tcPr>
+            <w:cnfStyle w:val="001000000000" w:firstRow="0" w:lastRow="0" w:firstColumn="1" w:lastColumn="0" w:oddVBand="0" w:evenVBand="0" w:oddHBand="0" w:evenHBand="0" w:firstRowFirstColumn="0" w:firstRowLastColumn="0" w:lastRowFirstColumn="0" w:lastRowLastColumn="0"/>
+            <w:tcW w:w="4047" w:type="dxa"/>
           </w:tcPr>
           <w:p>
             <w:pPr>
               <w:jc w:val="both"/>
-              <w:cnfStyle w:val="000000100000" w:firstRow="0" w:lastRow="0" w:firstColumn="0" w:lastColumn="0" w:oddVBand="0" w:evenVBand="0" w:oddHBand="1" w:evenHBand="0" w:firstRowFirstColumn="0" w:firstRowLastColumn="0" w:lastRowFirstColumn="0" w:lastRowLastColumn="0"/>
               <w:rPr>
                 <w:lang w:eastAsia="de-DE"/>
               </w:rPr>
@@ -6064,18 +6011,36 @@
               <w:rPr>
                 <w:lang w:eastAsia="de-DE"/>
               </w:rPr>
-              <w:t>x</w:t>
+              <w:t>Benutzerfreundlichkeit</w:t>
             </w:r>
           </w:p>
         </w:tc>
         <w:tc>
           <w:tcPr>
-            <w:tcW w:w="1813" w:type="dxa"/>
+            <w:tcW w:w="1579" w:type="dxa"/>
           </w:tcPr>
           <w:p>
             <w:pPr>
-              <w:jc w:val="both"/>
-              <w:cnfStyle w:val="000000100000" w:firstRow="0" w:lastRow="0" w:firstColumn="0" w:lastColumn="0" w:oddVBand="0" w:evenVBand="0" w:oddHBand="1" w:evenHBand="0" w:firstRowFirstColumn="0" w:firstRowLastColumn="0" w:lastRowFirstColumn="0" w:lastRowLastColumn="0"/>
+              <w:cnfStyle w:val="000000000000" w:firstRow="0" w:lastRow="0" w:firstColumn="0" w:lastColumn="0" w:oddVBand="0" w:evenVBand="0" w:oddHBand="0" w:evenHBand="0" w:firstRowFirstColumn="0" w:firstRowLastColumn="0" w:lastRowFirstColumn="0" w:lastRowLastColumn="0"/>
+              <w:rPr>
+                <w:lang w:eastAsia="de-DE"/>
+              </w:rPr>
+            </w:pPr>
+            <w:r>
+              <w:rPr>
+                <w:lang w:eastAsia="de-DE"/>
+              </w:rPr>
+              <w:t>X</w:t>
+            </w:r>
+          </w:p>
+        </w:tc>
+        <w:tc>
+          <w:tcPr>
+            <w:tcW w:w="1580" w:type="dxa"/>
+          </w:tcPr>
+          <w:p>
+            <w:pPr>
+              <w:cnfStyle w:val="000000000000" w:firstRow="0" w:lastRow="0" w:firstColumn="0" w:lastColumn="0" w:oddVBand="0" w:evenVBand="0" w:oddHBand="0" w:evenHBand="0" w:firstRowFirstColumn="0" w:firstRowLastColumn="0" w:lastRowFirstColumn="0" w:lastRowLastColumn="0"/>
               <w:rPr>
                 <w:lang w:eastAsia="de-DE"/>
               </w:rPr>
@@ -6084,95 +6049,10 @@
         </w:tc>
         <w:tc>
           <w:tcPr>
-            <w:tcW w:w="1813" w:type="dxa"/>
+            <w:tcW w:w="1883" w:type="dxa"/>
           </w:tcPr>
           <w:p>
             <w:pPr>
-              <w:jc w:val="both"/>
-              <w:cnfStyle w:val="000000100000" w:firstRow="0" w:lastRow="0" w:firstColumn="0" w:lastColumn="0" w:oddVBand="0" w:evenVBand="0" w:oddHBand="1" w:evenHBand="0" w:firstRowFirstColumn="0" w:firstRowLastColumn="0" w:lastRowFirstColumn="0" w:lastRowLastColumn="0"/>
-              <w:rPr>
-                <w:lang w:eastAsia="de-DE"/>
-              </w:rPr>
-            </w:pPr>
-          </w:p>
-        </w:tc>
-      </w:tr>
-      <w:tr>
-        <w:tc>
-          <w:tcPr>
-            <w:cnfStyle w:val="001000000000" w:firstRow="0" w:lastRow="0" w:firstColumn="1" w:lastColumn="0" w:oddVBand="0" w:evenVBand="0" w:oddHBand="0" w:evenHBand="0" w:firstRowFirstColumn="0" w:firstRowLastColumn="0" w:lastRowFirstColumn="0" w:lastRowLastColumn="0"/>
-            <w:tcW w:w="1812" w:type="dxa"/>
-          </w:tcPr>
-          <w:p>
-            <w:pPr>
-              <w:jc w:val="both"/>
-              <w:rPr>
-                <w:lang w:eastAsia="de-DE"/>
-              </w:rPr>
-            </w:pPr>
-            <w:r>
-              <w:rPr>
-                <w:lang w:eastAsia="de-DE"/>
-              </w:rPr>
-              <w:t>Benutzerfreundlichkeit</w:t>
-            </w:r>
-          </w:p>
-        </w:tc>
-        <w:tc>
-          <w:tcPr>
-            <w:tcW w:w="1812" w:type="dxa"/>
-          </w:tcPr>
-          <w:p>
-            <w:pPr>
-              <w:jc w:val="both"/>
-              <w:cnfStyle w:val="000000000000" w:firstRow="0" w:lastRow="0" w:firstColumn="0" w:lastColumn="0" w:oddVBand="0" w:evenVBand="0" w:oddHBand="0" w:evenHBand="0" w:firstRowFirstColumn="0" w:firstRowLastColumn="0" w:lastRowFirstColumn="0" w:lastRowLastColumn="0"/>
-              <w:rPr>
-                <w:lang w:eastAsia="de-DE"/>
-              </w:rPr>
-            </w:pPr>
-            <w:r>
-              <w:rPr>
-                <w:lang w:eastAsia="de-DE"/>
-              </w:rPr>
-              <w:t>x</w:t>
-            </w:r>
-          </w:p>
-        </w:tc>
-        <w:tc>
-          <w:tcPr>
-            <w:tcW w:w="1812" w:type="dxa"/>
-          </w:tcPr>
-          <w:p>
-            <w:pPr>
-              <w:jc w:val="both"/>
-              <w:cnfStyle w:val="000000000000" w:firstRow="0" w:lastRow="0" w:firstColumn="0" w:lastColumn="0" w:oddVBand="0" w:evenVBand="0" w:oddHBand="0" w:evenHBand="0" w:firstRowFirstColumn="0" w:firstRowLastColumn="0" w:lastRowFirstColumn="0" w:lastRowLastColumn="0"/>
-              <w:rPr>
-                <w:lang w:eastAsia="de-DE"/>
-              </w:rPr>
-            </w:pPr>
-          </w:p>
-        </w:tc>
-        <w:tc>
-          <w:tcPr>
-            <w:tcW w:w="1813" w:type="dxa"/>
-          </w:tcPr>
-          <w:p>
-            <w:pPr>
-              <w:jc w:val="both"/>
-              <w:cnfStyle w:val="000000000000" w:firstRow="0" w:lastRow="0" w:firstColumn="0" w:lastColumn="0" w:oddVBand="0" w:evenVBand="0" w:oddHBand="0" w:evenHBand="0" w:firstRowFirstColumn="0" w:firstRowLastColumn="0" w:lastRowFirstColumn="0" w:lastRowLastColumn="0"/>
-              <w:rPr>
-                <w:lang w:eastAsia="de-DE"/>
-              </w:rPr>
-            </w:pPr>
-          </w:p>
-        </w:tc>
-        <w:tc>
-          <w:tcPr>
-            <w:tcW w:w="1813" w:type="dxa"/>
-          </w:tcPr>
-          <w:p>
-            <w:pPr>
-              <w:jc w:val="both"/>
               <w:cnfStyle w:val="000000000000" w:firstRow="0" w:lastRow="0" w:firstColumn="0" w:lastColumn="0" w:oddVBand="0" w:evenVBand="0" w:oddHBand="0" w:evenHBand="0" w:firstRowFirstColumn="0" w:firstRowLastColumn="0" w:lastRowFirstColumn="0" w:lastRowLastColumn="0"/>
               <w:rPr>
                 <w:lang w:eastAsia="de-DE"/>
@@ -6184,11 +6064,12 @@
       <w:tr>
         <w:trPr>
           <w:cnfStyle w:val="000000100000" w:firstRow="0" w:lastRow="0" w:firstColumn="0" w:lastColumn="0" w:oddVBand="0" w:evenVBand="0" w:oddHBand="1" w:evenHBand="0" w:firstRowFirstColumn="0" w:firstRowLastColumn="0" w:lastRowFirstColumn="0" w:lastRowLastColumn="0"/>
+          <w:trHeight w:val="243"/>
         </w:trPr>
         <w:tc>
           <w:tcPr>
             <w:cnfStyle w:val="001000000000" w:firstRow="0" w:lastRow="0" w:firstColumn="1" w:lastColumn="0" w:oddVBand="0" w:evenVBand="0" w:oddHBand="0" w:evenHBand="0" w:firstRowFirstColumn="0" w:firstRowLastColumn="0" w:lastRowFirstColumn="0" w:lastRowLastColumn="0"/>
-            <w:tcW w:w="1812" w:type="dxa"/>
+            <w:tcW w:w="4047" w:type="dxa"/>
           </w:tcPr>
           <w:p>
             <w:pPr>
@@ -6207,11 +6088,10 @@
         </w:tc>
         <w:tc>
           <w:tcPr>
-            <w:tcW w:w="1812" w:type="dxa"/>
+            <w:tcW w:w="1579" w:type="dxa"/>
           </w:tcPr>
           <w:p>
             <w:pPr>
-              <w:jc w:val="both"/>
               <w:cnfStyle w:val="000000100000" w:firstRow="0" w:lastRow="0" w:firstColumn="0" w:lastColumn="0" w:oddVBand="0" w:evenVBand="0" w:oddHBand="1" w:evenHBand="0" w:firstRowFirstColumn="0" w:firstRowLastColumn="0" w:lastRowFirstColumn="0" w:lastRowLastColumn="0"/>
               <w:rPr>
                 <w:lang w:eastAsia="de-DE"/>
@@ -6221,11 +6101,10 @@
         </w:tc>
         <w:tc>
           <w:tcPr>
-            <w:tcW w:w="1812" w:type="dxa"/>
+            <w:tcW w:w="1580" w:type="dxa"/>
           </w:tcPr>
           <w:p>
             <w:pPr>
-              <w:jc w:val="both"/>
               <w:cnfStyle w:val="000000100000" w:firstRow="0" w:lastRow="0" w:firstColumn="0" w:lastColumn="0" w:oddVBand="0" w:evenVBand="0" w:oddHBand="1" w:evenHBand="0" w:firstRowFirstColumn="0" w:firstRowLastColumn="0" w:lastRowFirstColumn="0" w:lastRowLastColumn="0"/>
               <w:rPr>
                 <w:lang w:eastAsia="de-DE"/>
@@ -6235,12 +6114,36 @@
         </w:tc>
         <w:tc>
           <w:tcPr>
-            <w:tcW w:w="1813" w:type="dxa"/>
+            <w:tcW w:w="1883" w:type="dxa"/>
+          </w:tcPr>
+          <w:p>
+            <w:pPr>
+              <w:cnfStyle w:val="000000100000" w:firstRow="0" w:lastRow="0" w:firstColumn="0" w:lastColumn="0" w:oddVBand="0" w:evenVBand="0" w:oddHBand="1" w:evenHBand="0" w:firstRowFirstColumn="0" w:firstRowLastColumn="0" w:lastRowFirstColumn="0" w:lastRowLastColumn="0"/>
+              <w:rPr>
+                <w:lang w:eastAsia="de-DE"/>
+              </w:rPr>
+            </w:pPr>
+            <w:r>
+              <w:rPr>
+                <w:lang w:eastAsia="de-DE"/>
+              </w:rPr>
+              <w:t>X</w:t>
+            </w:r>
+          </w:p>
+        </w:tc>
+      </w:tr>
+      <w:tr>
+        <w:trPr>
+          <w:trHeight w:val="243"/>
+        </w:trPr>
+        <w:tc>
+          <w:tcPr>
+            <w:cnfStyle w:val="001000000000" w:firstRow="0" w:lastRow="0" w:firstColumn="1" w:lastColumn="0" w:oddVBand="0" w:evenVBand="0" w:oddHBand="0" w:evenHBand="0" w:firstRowFirstColumn="0" w:firstRowLastColumn="0" w:lastRowFirstColumn="0" w:lastRowLastColumn="0"/>
+            <w:tcW w:w="4047" w:type="dxa"/>
           </w:tcPr>
           <w:p>
             <w:pPr>
               <w:jc w:val="both"/>
-              <w:cnfStyle w:val="000000100000" w:firstRow="0" w:lastRow="0" w:firstColumn="0" w:lastColumn="0" w:oddVBand="0" w:evenVBand="0" w:oddHBand="1" w:evenHBand="0" w:firstRowFirstColumn="0" w:firstRowLastColumn="0" w:lastRowFirstColumn="0" w:lastRowLastColumn="0"/>
               <w:rPr>
                 <w:lang w:eastAsia="de-DE"/>
               </w:rPr>
@@ -6249,53 +6152,16 @@
               <w:rPr>
                 <w:lang w:eastAsia="de-DE"/>
               </w:rPr>
-              <w:t>x</w:t>
+              <w:t>Portierbarkeit</w:t>
             </w:r>
           </w:p>
         </w:tc>
         <w:tc>
           <w:tcPr>
-            <w:tcW w:w="1813" w:type="dxa"/>
+            <w:tcW w:w="1579" w:type="dxa"/>
           </w:tcPr>
           <w:p>
             <w:pPr>
-              <w:jc w:val="both"/>
-              <w:cnfStyle w:val="000000100000" w:firstRow="0" w:lastRow="0" w:firstColumn="0" w:lastColumn="0" w:oddVBand="0" w:evenVBand="0" w:oddHBand="1" w:evenHBand="0" w:firstRowFirstColumn="0" w:firstRowLastColumn="0" w:lastRowFirstColumn="0" w:lastRowLastColumn="0"/>
-              <w:rPr>
-                <w:lang w:eastAsia="de-DE"/>
-              </w:rPr>
-            </w:pPr>
-          </w:p>
-        </w:tc>
-      </w:tr>
-      <w:tr>
-        <w:tc>
-          <w:tcPr>
-            <w:cnfStyle w:val="001000000000" w:firstRow="0" w:lastRow="0" w:firstColumn="1" w:lastColumn="0" w:oddVBand="0" w:evenVBand="0" w:oddHBand="0" w:evenHBand="0" w:firstRowFirstColumn="0" w:firstRowLastColumn="0" w:lastRowFirstColumn="0" w:lastRowLastColumn="0"/>
-            <w:tcW w:w="1812" w:type="dxa"/>
-          </w:tcPr>
-          <w:p>
-            <w:pPr>
-              <w:jc w:val="both"/>
-              <w:rPr>
-                <w:lang w:eastAsia="de-DE"/>
-              </w:rPr>
-            </w:pPr>
-            <w:r>
-              <w:rPr>
-                <w:lang w:eastAsia="de-DE"/>
-              </w:rPr>
-              <w:t>Portierbarkeit</w:t>
-            </w:r>
-          </w:p>
-        </w:tc>
-        <w:tc>
-          <w:tcPr>
-            <w:tcW w:w="1812" w:type="dxa"/>
-          </w:tcPr>
-          <w:p>
-            <w:pPr>
-              <w:jc w:val="both"/>
               <w:cnfStyle w:val="000000000000" w:firstRow="0" w:lastRow="0" w:firstColumn="0" w:lastColumn="0" w:oddVBand="0" w:evenVBand="0" w:oddHBand="0" w:evenHBand="0" w:firstRowFirstColumn="0" w:firstRowLastColumn="0" w:lastRowFirstColumn="0" w:lastRowLastColumn="0"/>
               <w:rPr>
                 <w:lang w:eastAsia="de-DE"/>
@@ -6305,11 +6171,10 @@
         </w:tc>
         <w:tc>
           <w:tcPr>
-            <w:tcW w:w="1812" w:type="dxa"/>
+            <w:tcW w:w="1580" w:type="dxa"/>
           </w:tcPr>
           <w:p>
             <w:pPr>
-              <w:jc w:val="both"/>
               <w:cnfStyle w:val="000000000000" w:firstRow="0" w:lastRow="0" w:firstColumn="0" w:lastColumn="0" w:oddVBand="0" w:evenVBand="0" w:oddHBand="0" w:evenHBand="0" w:firstRowFirstColumn="0" w:firstRowLastColumn="0" w:lastRowFirstColumn="0" w:lastRowLastColumn="0"/>
               <w:rPr>
                 <w:lang w:eastAsia="de-DE"/>
@@ -6319,35 +6184,20 @@
         </w:tc>
         <w:tc>
           <w:tcPr>
-            <w:tcW w:w="1813" w:type="dxa"/>
+            <w:tcW w:w="1883" w:type="dxa"/>
           </w:tcPr>
           <w:p>
             <w:pPr>
-              <w:jc w:val="both"/>
               <w:cnfStyle w:val="000000000000" w:firstRow="0" w:lastRow="0" w:firstColumn="0" w:lastColumn="0" w:oddVBand="0" w:evenVBand="0" w:oddHBand="0" w:evenHBand="0" w:firstRowFirstColumn="0" w:firstRowLastColumn="0" w:lastRowFirstColumn="0" w:lastRowLastColumn="0"/>
               <w:rPr>
                 <w:lang w:eastAsia="de-DE"/>
               </w:rPr>
             </w:pPr>
-          </w:p>
-        </w:tc>
-        <w:tc>
-          <w:tcPr>
-            <w:tcW w:w="1813" w:type="dxa"/>
-          </w:tcPr>
-          <w:p>
-            <w:pPr>
-              <w:jc w:val="both"/>
-              <w:cnfStyle w:val="000000000000" w:firstRow="0" w:lastRow="0" w:firstColumn="0" w:lastColumn="0" w:oddVBand="0" w:evenVBand="0" w:oddHBand="0" w:evenHBand="0" w:firstRowFirstColumn="0" w:firstRowLastColumn="0" w:lastRowFirstColumn="0" w:lastRowLastColumn="0"/>
+            <w:r>
               <w:rPr>
                 <w:lang w:eastAsia="de-DE"/>
               </w:rPr>
-            </w:pPr>
-            <w:r>
-              <w:rPr>
-                <w:lang w:eastAsia="de-DE"/>
-              </w:rPr>
-              <w:t>x</w:t>
+              <w:t>X</w:t>
             </w:r>
           </w:p>
         </w:tc>
@@ -6355,11 +6205,12 @@
       <w:tr>
         <w:trPr>
           <w:cnfStyle w:val="000000100000" w:firstRow="0" w:lastRow="0" w:firstColumn="0" w:lastColumn="0" w:oddVBand="0" w:evenVBand="0" w:oddHBand="1" w:evenHBand="0" w:firstRowFirstColumn="0" w:firstRowLastColumn="0" w:lastRowFirstColumn="0" w:lastRowLastColumn="0"/>
+          <w:trHeight w:val="228"/>
         </w:trPr>
         <w:tc>
           <w:tcPr>
             <w:cnfStyle w:val="001000000000" w:firstRow="0" w:lastRow="0" w:firstColumn="1" w:lastColumn="0" w:oddVBand="0" w:evenVBand="0" w:oddHBand="0" w:evenHBand="0" w:firstRowFirstColumn="0" w:firstRowLastColumn="0" w:lastRowFirstColumn="0" w:lastRowLastColumn="0"/>
-            <w:tcW w:w="1812" w:type="dxa"/>
+            <w:tcW w:w="4047" w:type="dxa"/>
           </w:tcPr>
           <w:p>
             <w:pPr>
@@ -6378,11 +6229,10 @@
         </w:tc>
         <w:tc>
           <w:tcPr>
-            <w:tcW w:w="1812" w:type="dxa"/>
+            <w:tcW w:w="1579" w:type="dxa"/>
           </w:tcPr>
           <w:p>
             <w:pPr>
-              <w:jc w:val="both"/>
               <w:cnfStyle w:val="000000100000" w:firstRow="0" w:lastRow="0" w:firstColumn="0" w:lastColumn="0" w:oddVBand="0" w:evenVBand="0" w:oddHBand="1" w:evenHBand="0" w:firstRowFirstColumn="0" w:firstRowLastColumn="0" w:lastRowFirstColumn="0" w:lastRowLastColumn="0"/>
               <w:rPr>
                 <w:lang w:eastAsia="de-DE"/>
@@ -6392,11 +6242,10 @@
         </w:tc>
         <w:tc>
           <w:tcPr>
-            <w:tcW w:w="1812" w:type="dxa"/>
+            <w:tcW w:w="1580" w:type="dxa"/>
           </w:tcPr>
           <w:p>
             <w:pPr>
-              <w:jc w:val="both"/>
               <w:cnfStyle w:val="000000100000" w:firstRow="0" w:lastRow="0" w:firstColumn="0" w:lastColumn="0" w:oddVBand="0" w:evenVBand="0" w:oddHBand="1" w:evenHBand="0" w:firstRowFirstColumn="0" w:firstRowLastColumn="0" w:lastRowFirstColumn="0" w:lastRowLastColumn="0"/>
               <w:rPr>
                 <w:lang w:eastAsia="de-DE"/>
@@ -6406,35 +6255,20 @@
         </w:tc>
         <w:tc>
           <w:tcPr>
-            <w:tcW w:w="1813" w:type="dxa"/>
+            <w:tcW w:w="1883" w:type="dxa"/>
           </w:tcPr>
           <w:p>
             <w:pPr>
-              <w:jc w:val="both"/>
               <w:cnfStyle w:val="000000100000" w:firstRow="0" w:lastRow="0" w:firstColumn="0" w:lastColumn="0" w:oddVBand="0" w:evenVBand="0" w:oddHBand="1" w:evenHBand="0" w:firstRowFirstColumn="0" w:firstRowLastColumn="0" w:lastRowFirstColumn="0" w:lastRowLastColumn="0"/>
               <w:rPr>
                 <w:lang w:eastAsia="de-DE"/>
               </w:rPr>
             </w:pPr>
-          </w:p>
-        </w:tc>
-        <w:tc>
-          <w:tcPr>
-            <w:tcW w:w="1813" w:type="dxa"/>
-          </w:tcPr>
-          <w:p>
-            <w:pPr>
-              <w:jc w:val="both"/>
-              <w:cnfStyle w:val="000000100000" w:firstRow="0" w:lastRow="0" w:firstColumn="0" w:lastColumn="0" w:oddVBand="0" w:evenVBand="0" w:oddHBand="1" w:evenHBand="0" w:firstRowFirstColumn="0" w:firstRowLastColumn="0" w:lastRowFirstColumn="0" w:lastRowLastColumn="0"/>
+            <w:r>
               <w:rPr>
                 <w:lang w:eastAsia="de-DE"/>
               </w:rPr>
-            </w:pPr>
-            <w:r>
-              <w:rPr>
-                <w:lang w:eastAsia="de-DE"/>
-              </w:rPr>
-              <w:t>x</w:t>
+              <w:t>X</w:t>
             </w:r>
           </w:p>
         </w:tc>
@@ -6665,7 +6499,7 @@
           <v:shape id="_x0000_i1026" type="#_x0000_t75" style="width:453pt;height:316.5pt" o:ole="">
             <v:imagedata r:id="rId15" o:title=""/>
           </v:shape>
-          <o:OLEObject Type="Embed" ProgID="Visio.Drawing.15" ShapeID="_x0000_i1026" DrawAspect="Content" ObjectID="_1496588090" r:id="rId16"/>
+          <o:OLEObject Type="Embed" ProgID="Visio.Drawing.15" ShapeID="_x0000_i1026" DrawAspect="Content" ObjectID="_1496589923" r:id="rId16"/>
         </w:object>
       </w:r>
     </w:p>
@@ -6863,23 +6697,7 @@
           <w:color w:val="FF0000"/>
           <w:lang w:eastAsia="de-DE"/>
         </w:rPr>
-        <w:t xml:space="preserve">Applikation kann in </w:t>
-      </w:r>
-      <w:proofErr w:type="spellStart"/>
-      <w:r>
-        <w:rPr>
-          <w:color w:val="FF0000"/>
-          <w:lang w:eastAsia="de-DE"/>
-        </w:rPr>
-        <w:t>Eclipse</w:t>
-      </w:r>
-      <w:proofErr w:type="spellEnd"/>
-      <w:r>
-        <w:rPr>
-          <w:color w:val="FF0000"/>
-          <w:lang w:eastAsia="de-DE"/>
-        </w:rPr>
-        <w:t xml:space="preserve"> ausgeführt werden</w:t>
+        <w:t>Applikation kann in Eclipse ausgeführt werden</w:t>
       </w:r>
     </w:p>
     <w:p>
@@ -6921,23 +6739,7 @@
           <w:color w:val="FF0000"/>
           <w:lang w:eastAsia="de-DE"/>
         </w:rPr>
-        <w:t xml:space="preserve">Applikationskomponenten werden per </w:t>
-      </w:r>
-      <w:proofErr w:type="spellStart"/>
-      <w:r>
-        <w:rPr>
-          <w:color w:val="FF0000"/>
-          <w:lang w:eastAsia="de-DE"/>
-        </w:rPr>
-        <w:t>JUnit</w:t>
-      </w:r>
-      <w:proofErr w:type="spellEnd"/>
-      <w:r>
-        <w:rPr>
-          <w:color w:val="FF0000"/>
-          <w:lang w:eastAsia="de-DE"/>
-        </w:rPr>
-        <w:t xml:space="preserve"> getestet</w:t>
+        <w:t>Applikationskomponenten werden per JUnit getestet</w:t>
       </w:r>
     </w:p>
     <w:p>
@@ -10890,7 +10692,7 @@
     <w:charset w:val="00"/>
     <w:family w:val="roman"/>
     <w:pitch w:val="variable"/>
-    <w:sig w:usb0="E0002EFF" w:usb1="C0007843" w:usb2="00000009" w:usb3="00000000" w:csb0="000001FF" w:csb1="00000000"/>
+    <w:sig w:usb0="E0002AFF" w:usb1="C0007841" w:usb2="00000009" w:usb3="00000000" w:csb0="000001FF" w:csb1="00000000"/>
   </w:font>
   <w:font w:name="Courier New">
     <w:panose1 w:val="02070309020205020404"/>
@@ -10918,7 +10720,7 @@
     <w:charset w:val="00"/>
     <w:family w:val="swiss"/>
     <w:pitch w:val="variable"/>
-    <w:sig w:usb0="E0002EFF" w:usb1="C0007843" w:usb2="00000009" w:usb3="00000000" w:csb0="000001FF" w:csb1="00000000"/>
+    <w:sig w:usb0="E0002AFF" w:usb1="C0007843" w:usb2="00000009" w:usb3="00000000" w:csb0="000001FF" w:csb1="00000000"/>
   </w:font>
   <w:font w:name="Calibri Light">
     <w:panose1 w:val="020F0302020204030204"/>
@@ -10932,7 +10734,7 @@
     <w:charset w:val="00"/>
     <w:family w:val="swiss"/>
     <w:pitch w:val="variable"/>
-    <w:sig w:usb0="E4002EFF" w:usb1="C000E47F" w:usb2="00000009" w:usb3="00000000" w:csb0="000001FF" w:csb1="00000000"/>
+    <w:sig w:usb0="E10022FF" w:usb1="C000E47F" w:usb2="00000029" w:usb3="00000000" w:csb0="000001DF" w:csb1="00000000"/>
   </w:font>
   <w:font w:name="Verdana">
     <w:panose1 w:val="020B0604030504040204"/>
@@ -10967,6 +10769,7 @@
     <w:rsid w:val="008E7557"/>
     <w:rsid w:val="009F00DC"/>
     <w:rsid w:val="00A31EF5"/>
+    <w:rsid w:val="00B5299F"/>
     <w:rsid w:val="00BE54EC"/>
     <w:rsid w:val="00C478DE"/>
     <w:rsid w:val="00CA492B"/>
@@ -11731,7 +11534,7 @@
 </file>
 
 <file path=customXml/itemProps2.xml><?xml version="1.0" encoding="utf-8"?>
-<ds:datastoreItem xmlns:ds="http://schemas.openxmlformats.org/officeDocument/2006/customXml" ds:itemID="{8E8392E9-AEA9-4FC4-9BE7-8BB6B8B6C29B}">
+<ds:datastoreItem xmlns:ds="http://schemas.openxmlformats.org/officeDocument/2006/customXml" ds:itemID="{D8E1DB92-3517-4880-9045-2B0D08200860}">
   <ds:schemaRefs>
     <ds:schemaRef ds:uri="http://schemas.openxmlformats.org/officeDocument/2006/bibliography"/>
   </ds:schemaRefs>

</xml_diff>

<commit_message>
added points, fixed things
working 70% #210 @30min
</commit_message>
<xml_diff>
--- a/Documentation/Pflichtenheft/Pflichtenheft.docx
+++ b/Documentation/Pflichtenheft/Pflichtenheft.docx
@@ -75,8 +75,18 @@
                         <w:sz w:val="24"/>
                         <w:szCs w:val="24"/>
                       </w:rPr>
-                      <w:t>Europaschule SZ Utbremen</w:t>
+                      <w:t xml:space="preserve">Europaschule SZ </w:t>
                     </w:r>
+                    <w:proofErr w:type="spellStart"/>
+                    <w:r>
+                      <w:rPr>
+                        <w:color w:val="2E74B5" w:themeColor="accent1" w:themeShade="BF"/>
+                        <w:sz w:val="24"/>
+                        <w:szCs w:val="24"/>
+                      </w:rPr>
+                      <w:t>Utbremen</w:t>
+                    </w:r>
+                    <w:proofErr w:type="spellEnd"/>
                   </w:p>
                 </w:tc>
               </w:sdtContent>
@@ -3737,6 +3747,7 @@
         </w:rPr>
       </w:pPr>
       <w:bookmarkStart w:id="11" w:name="_Toc422846042"/>
+      <w:proofErr w:type="spellStart"/>
       <w:r>
         <w:rPr>
           <w:lang w:eastAsia="de-DE"/>
@@ -3744,6 +3755,7 @@
         <w:t>Orgware</w:t>
       </w:r>
       <w:bookmarkEnd w:id="11"/>
+      <w:proofErr w:type="spellEnd"/>
     </w:p>
     <w:p>
       <w:pPr>
@@ -3846,23 +3858,47 @@
           <w:lang w:eastAsia="de-DE"/>
         </w:rPr>
         <w:lastRenderedPageBreak/>
-        <w:t xml:space="preserve">Die Struktur der Seite </w:t>
-      </w:r>
-      <w:hyperlink r:id="rId9" w:history="1">
+        <w:t>Die Struktur der ran.de Website</w:t>
+      </w:r>
+      <w:hyperlink r:id="rId9" w:history="1"/>
+      <w:r>
+        <w:rPr>
+          <w:lang w:eastAsia="de-DE"/>
+        </w:rPr>
+        <w:t xml:space="preserve">, </w:t>
+      </w:r>
+      <w:r>
+        <w:rPr>
+          <w:lang w:eastAsia="de-DE"/>
+        </w:rPr>
+        <w:t>sowie der Unterseiten für die einzelnen Fußballteams muss erhalten bleiben, um die realen Bundesligaspieler in das System übernehmen zu können.</w:t>
+      </w:r>
+    </w:p>
+    <w:p>
+      <w:pPr>
+        <w:pStyle w:val="Listenabsatz"/>
+        <w:ind w:left="1440"/>
+        <w:jc w:val="both"/>
+        <w:rPr>
+          <w:lang w:eastAsia="de-DE"/>
+        </w:rPr>
+      </w:pPr>
+      <w:hyperlink r:id="rId10" w:history="1">
         <w:r>
           <w:rPr>
             <w:rStyle w:val="Hyperlink"/>
             <w:lang w:eastAsia="de-DE"/>
           </w:rPr>
-          <w:t>http://www.ran.de/datenbank/fussball/bundesliga/mannschaften/</w:t>
+          <w:t>http://www.ran.de/datenbank/fussball/bundesliga/mannschaften</w:t>
+        </w:r>
+        <w:r>
+          <w:rPr>
+            <w:rStyle w:val="Hyperlink"/>
+            <w:lang w:eastAsia="de-DE"/>
+          </w:rPr>
+          <w:t>/</w:t>
         </w:r>
       </w:hyperlink>
-      <w:r>
-        <w:rPr>
-          <w:lang w:eastAsia="de-DE"/>
-        </w:rPr>
-        <w:t>, sowie der Unterseiten für die einzelnen Fußballteams muss erhalten bleiben, um die realen Bundesligaspieler in das System übernehmen zu können.</w:t>
-      </w:r>
     </w:p>
     <w:p>
       <w:pPr>
@@ -3880,9 +3916,25 @@
         <w:rPr>
           <w:lang w:eastAsia="de-DE"/>
         </w:rPr>
-        <w:t xml:space="preserve">Die Struktur der Seite und der URL zum Auslesen der Noten der realen Bundesligaspieler muss in ihrer Struktur erhalten bleiben. Eine Beispiel-URL sieht wie folgt aus: </w:t>
-      </w:r>
-      <w:hyperlink r:id="rId10" w:history="1">
+        <w:t>Die Struktur der Seite und der URL zum Auslesen der Noten der realen Bundesligaspieler muss in ihrer Struktur erhalten bleiben. Eine Be</w:t>
+      </w:r>
+      <w:r>
+        <w:rPr>
+          <w:lang w:eastAsia="de-DE"/>
+        </w:rPr>
+        <w:t>ispiel-URL sieht wie folgt aus:</w:t>
+      </w:r>
+    </w:p>
+    <w:p>
+      <w:pPr>
+        <w:pStyle w:val="Listenabsatz"/>
+        <w:ind w:left="1440"/>
+        <w:jc w:val="both"/>
+        <w:rPr>
+          <w:lang w:eastAsia="de-DE"/>
+        </w:rPr>
+      </w:pPr>
+      <w:hyperlink r:id="rId11" w:history="1">
         <w:r>
           <w:rPr>
             <w:rStyle w:val="Hyperlink"/>
@@ -4859,8 +4911,13 @@
         </w:numPr>
         <w:jc w:val="both"/>
       </w:pPr>
-      <w:r>
-        <w:t>BenutzerID (eindeutig)</w:t>
+      <w:proofErr w:type="spellStart"/>
+      <w:r>
+        <w:t>BenutzerID</w:t>
+      </w:r>
+      <w:proofErr w:type="spellEnd"/>
+      <w:r>
+        <w:t xml:space="preserve"> (eindeutig)</w:t>
       </w:r>
     </w:p>
     <w:p>
@@ -4925,8 +4982,13 @@
         <w:jc w:val="both"/>
       </w:pPr>
       <w:r>
-        <w:t>E-Mail Addresse</w:t>
-      </w:r>
+        <w:t xml:space="preserve">E-Mail </w:t>
+      </w:r>
+      <w:proofErr w:type="spellStart"/>
+      <w:r>
+        <w:t>Addresse</w:t>
+      </w:r>
+      <w:proofErr w:type="spellEnd"/>
     </w:p>
     <w:p>
       <w:pPr>
@@ -5268,19 +5330,16 @@
         </w:rPr>
         <w:tab/>
       </w:r>
+      <w:commentRangeStart w:id="17"/>
       <w:r>
         <w:t>Die Berechnung der Marktwerte der Spieler soll dynamisch sein.</w:t>
       </w:r>
-    </w:p>
-    <w:p>
-      <w:pPr>
-        <w:jc w:val="both"/>
-      </w:pPr>
-      <w:r>
-        <w:rPr>
-          <w:b/>
-        </w:rPr>
-        <w:tab/>
+      <w:commentRangeEnd w:id="17"/>
+      <w:r>
+        <w:rPr>
+          <w:rStyle w:val="Kommentarzeichen"/>
+        </w:rPr>
+        <w:commentReference w:id="17"/>
       </w:r>
     </w:p>
     <w:p>
@@ -5303,12 +5362,25 @@
         <w:jc w:val="both"/>
       </w:pPr>
       <w:r>
-        <w:t xml:space="preserve">Die Punkte, welcher jeder Spieler an jedem Spieltag bekommt, werden mit Zuhilfenahme von sportal.de berechnet. Sportal.de vergibt an jedem Spieltag Noten für jeden Spieler, der mindestens 20 Minuten lang gespielt hat. Wir bedienen uns dieser Noten und </w:t>
-      </w:r>
-      <w:r>
-        <w:t xml:space="preserve">berechnen anhand dieser die Punkte eines Spielers. Die Noten lassen sich per Parsing aus einem HTML Dokument auslesen. Dieses HTML Dokument lässt sich für jedes Spiel durch das Austauschen von „GET“ Parametern der URL </w:t>
-      </w:r>
-      <w:hyperlink r:id="rId11" w:history="1">
+        <w:t>Die Punkte, welcher jeder Spieler an jedem Spieltag bekommt, werden mit Zuhilfenahme von sportal.d</w:t>
+      </w:r>
+      <w:bookmarkStart w:id="18" w:name="_GoBack"/>
+      <w:bookmarkEnd w:id="18"/>
+      <w:r>
+        <w:t xml:space="preserve">e berechnet. Sportal.de vergibt an jedem Spieltag Noten für jeden Spieler, der mindestens 20 Minuten lang gespielt hat. Wir bedienen uns dieser Noten und </w:t>
+      </w:r>
+      <w:r>
+        <w:t xml:space="preserve">berechnen anhand dieser die Punkte eines Spielers. Die Noten lassen sich per </w:t>
+      </w:r>
+      <w:proofErr w:type="spellStart"/>
+      <w:r>
+        <w:t>Parsing</w:t>
+      </w:r>
+      <w:proofErr w:type="spellEnd"/>
+      <w:r>
+        <w:t xml:space="preserve"> aus einem HTML Dokument auslesen. Dieses HTML Dokument lässt sich für jedes Spiel durch das Austauschen von „GET“ Parametern der URL </w:t>
+      </w:r>
+      <w:hyperlink r:id="rId12" w:history="1">
         <w:r>
           <w:rPr>
             <w:rStyle w:val="Hyperlink"/>
@@ -5333,7 +5405,6 @@
         <w:jc w:val="both"/>
       </w:pPr>
       <w:r>
-        <w:lastRenderedPageBreak/>
         <w:t>Note „1“ gibt 12 Punkte, „1,5“ = 10 Punkte, „2“ = 8 Punkte …. „6“ = -8 Punkte</w:t>
       </w:r>
     </w:p>
@@ -5347,6 +5418,7 @@
         <w:jc w:val="both"/>
       </w:pPr>
       <w:r>
+        <w:lastRenderedPageBreak/>
         <w:t>Für das Schießen eines Tores gilt:</w:t>
       </w:r>
     </w:p>
@@ -5580,7 +5652,7 @@
       <w:r>
         <w:t xml:space="preserve">Die Spielerdatenbank soll sich dynamisch anpassen. Wechselt ein Spieler innerhalb der Bundesliga, so hat dies keinen entscheidenden Einfluss auf das Spiel. Lediglich der zugehörige Verein wird angepasst. Wechselt ein Spieler aus der Bundesliga in eine andere Liga, so verschwindet er aus dem System. Ein Nutzer, welcher den Spieler besessen hat, erhält die Hälfte des Marktwertes des wechselnden Spielers als Entschädigung. Ein Spieler, welcher aus einer anderen Liga in die Bundesliga wechselt, wird in die Datenbank aufgenommen und kann dann über den Transfermarkt gekauft werden. Die Datenbank orientiert sich an der von ran.de, welche über </w:t>
       </w:r>
-      <w:hyperlink r:id="rId12" w:history="1">
+      <w:hyperlink r:id="rId13" w:history="1">
         <w:r>
           <w:rPr>
             <w:rStyle w:val="Hyperlink"/>
@@ -5602,7 +5674,7 @@
         <w:pStyle w:val="berschrift1"/>
         <w:jc w:val="both"/>
       </w:pPr>
-      <w:bookmarkStart w:id="17" w:name="_Toc422846048"/>
+      <w:bookmarkStart w:id="19" w:name="_Toc422846048"/>
       <w:r>
         <w:rPr>
           <w:lang w:eastAsia="de-DE"/>
@@ -5610,7 +5682,7 @@
         <w:lastRenderedPageBreak/>
         <w:t>Benutzeroberfläche</w:t>
       </w:r>
-      <w:bookmarkEnd w:id="17"/>
+      <w:bookmarkEnd w:id="19"/>
     </w:p>
     <w:p>
       <w:pPr>
@@ -5638,9 +5710,9 @@
             <o:lock v:ext="edit" aspectratio="t"/>
           </v:shapetype>
           <v:shape id="_x0000_i1025" type="#_x0000_t75" style="width:534pt;height:588.75pt" o:ole="">
-            <v:imagedata r:id="rId13" o:title=""/>
+            <v:imagedata r:id="rId14" o:title=""/>
           </v:shape>
-          <o:OLEObject Type="Embed" ProgID="Visio.Drawing.15" ShapeID="_x0000_i1025" DrawAspect="Content" ObjectID="_1496589922" r:id="rId14"/>
+          <o:OLEObject Type="Embed" ProgID="Visio.Drawing.15" ShapeID="_x0000_i1025" DrawAspect="Content" ObjectID="_1496591413" r:id="rId15"/>
         </w:object>
       </w:r>
     </w:p>
@@ -5669,7 +5741,7 @@
           <w:lang w:eastAsia="de-DE"/>
         </w:rPr>
       </w:pPr>
-      <w:bookmarkStart w:id="18" w:name="_Toc422846049"/>
+      <w:bookmarkStart w:id="20" w:name="_Toc422846049"/>
       <w:r>
         <w:rPr>
           <w:lang w:eastAsia="de-DE"/>
@@ -5677,9 +5749,7 @@
         <w:lastRenderedPageBreak/>
         <w:t>Qualitätszielbestimmungen</w:t>
       </w:r>
-      <w:bookmarkStart w:id="19" w:name="_GoBack"/>
-      <w:bookmarkEnd w:id="18"/>
-      <w:bookmarkEnd w:id="19"/>
+      <w:bookmarkEnd w:id="20"/>
     </w:p>
     <w:tbl>
       <w:tblPr>
@@ -6180,6 +6250,12 @@
                 <w:lang w:eastAsia="de-DE"/>
               </w:rPr>
             </w:pPr>
+            <w:r>
+              <w:rPr>
+                <w:lang w:eastAsia="de-DE"/>
+              </w:rPr>
+              <w:t>X</w:t>
+            </w:r>
           </w:p>
         </w:tc>
         <w:tc>
@@ -6193,12 +6269,6 @@
                 <w:lang w:eastAsia="de-DE"/>
               </w:rPr>
             </w:pPr>
-            <w:r>
-              <w:rPr>
-                <w:lang w:eastAsia="de-DE"/>
-              </w:rPr>
-              <w:t>X</w:t>
-            </w:r>
           </w:p>
         </w:tc>
       </w:tr>
@@ -6290,14 +6360,14 @@
           <w:lang w:eastAsia="de-DE"/>
         </w:rPr>
       </w:pPr>
-      <w:bookmarkStart w:id="20" w:name="_Toc422846050"/>
+      <w:bookmarkStart w:id="21" w:name="_Toc422846050"/>
       <w:r>
         <w:rPr>
           <w:lang w:eastAsia="de-DE"/>
         </w:rPr>
         <w:t>Testszenarien und Testfälle</w:t>
       </w:r>
-      <w:bookmarkEnd w:id="20"/>
+      <w:bookmarkEnd w:id="21"/>
     </w:p>
     <w:p>
       <w:pPr>
@@ -6307,14 +6377,14 @@
           <w:lang w:eastAsia="de-DE"/>
         </w:rPr>
       </w:pPr>
-      <w:bookmarkStart w:id="21" w:name="_Toc422846051"/>
+      <w:bookmarkStart w:id="22" w:name="_Toc422846051"/>
       <w:r>
         <w:rPr>
           <w:lang w:eastAsia="de-DE"/>
         </w:rPr>
         <w:t>Glossar</w:t>
       </w:r>
-      <w:bookmarkEnd w:id="21"/>
+      <w:bookmarkEnd w:id="22"/>
     </w:p>
     <w:p>
       <w:pPr>
@@ -6441,14 +6511,14 @@
           <w:lang w:eastAsia="de-DE"/>
         </w:rPr>
       </w:pPr>
-      <w:bookmarkStart w:id="22" w:name="_Toc422846052"/>
+      <w:bookmarkStart w:id="23" w:name="_Toc422846052"/>
       <w:r>
         <w:rPr>
           <w:lang w:eastAsia="de-DE"/>
         </w:rPr>
         <w:t>Meilensteine</w:t>
       </w:r>
-      <w:bookmarkEnd w:id="22"/>
+      <w:bookmarkEnd w:id="23"/>
     </w:p>
     <w:p>
       <w:pPr>
@@ -6478,7 +6548,7 @@
           <w:lang w:eastAsia="de-DE"/>
         </w:rPr>
       </w:pPr>
-      <w:bookmarkStart w:id="23" w:name="_Toc422846053"/>
+      <w:bookmarkStart w:id="24" w:name="_Toc422846053"/>
       <w:r>
         <w:rPr>
           <w:lang w:eastAsia="de-DE"/>
@@ -6486,7 +6556,7 @@
         <w:lastRenderedPageBreak/>
         <w:t>Layout Design</w:t>
       </w:r>
-      <w:bookmarkEnd w:id="23"/>
+      <w:bookmarkEnd w:id="24"/>
     </w:p>
     <w:p>
       <w:pPr>
@@ -6497,9 +6567,9 @@
       <w:r>
         <w:object w:dxaOrig="16275" w:dyaOrig="11370" w14:anchorId="7D4A67A1">
           <v:shape id="_x0000_i1026" type="#_x0000_t75" style="width:453pt;height:316.5pt" o:ole="">
-            <v:imagedata r:id="rId15" o:title=""/>
+            <v:imagedata r:id="rId16" o:title=""/>
           </v:shape>
-          <o:OLEObject Type="Embed" ProgID="Visio.Drawing.15" ShapeID="_x0000_i1026" DrawAspect="Content" ObjectID="_1496589923" r:id="rId16"/>
+          <o:OLEObject Type="Embed" ProgID="Visio.Drawing.15" ShapeID="_x0000_i1026" DrawAspect="Content" ObjectID="_1496591414" r:id="rId17"/>
         </w:object>
       </w:r>
     </w:p>
@@ -6697,7 +6767,23 @@
           <w:color w:val="FF0000"/>
           <w:lang w:eastAsia="de-DE"/>
         </w:rPr>
-        <w:t>Applikation kann in Eclipse ausgeführt werden</w:t>
+        <w:t xml:space="preserve">Applikation kann in </w:t>
+      </w:r>
+      <w:proofErr w:type="spellStart"/>
+      <w:r>
+        <w:rPr>
+          <w:color w:val="FF0000"/>
+          <w:lang w:eastAsia="de-DE"/>
+        </w:rPr>
+        <w:t>Eclipse</w:t>
+      </w:r>
+      <w:proofErr w:type="spellEnd"/>
+      <w:r>
+        <w:rPr>
+          <w:color w:val="FF0000"/>
+          <w:lang w:eastAsia="de-DE"/>
+        </w:rPr>
+        <w:t xml:space="preserve"> ausgeführt werden</w:t>
       </w:r>
     </w:p>
     <w:p>
@@ -6739,7 +6825,23 @@
           <w:color w:val="FF0000"/>
           <w:lang w:eastAsia="de-DE"/>
         </w:rPr>
-        <w:t>Applikationskomponenten werden per JUnit getestet</w:t>
+        <w:t xml:space="preserve">Applikationskomponenten werden per </w:t>
+      </w:r>
+      <w:proofErr w:type="spellStart"/>
+      <w:r>
+        <w:rPr>
+          <w:color w:val="FF0000"/>
+          <w:lang w:eastAsia="de-DE"/>
+        </w:rPr>
+        <w:t>JUnit</w:t>
+      </w:r>
+      <w:proofErr w:type="spellEnd"/>
+      <w:r>
+        <w:rPr>
+          <w:color w:val="FF0000"/>
+          <w:lang w:eastAsia="de-DE"/>
+        </w:rPr>
+        <w:t xml:space="preserve"> getestet</w:t>
       </w:r>
     </w:p>
     <w:p>
@@ -6809,6 +6911,22 @@
       <w:pPr>
         <w:pStyle w:val="Kommentartext"/>
       </w:pPr>
+    </w:p>
+  </w:comment>
+  <w:comment w:id="17" w:author="Alexander Brennecke" w:date="2015-06-23T19:03:00Z" w:initials="AB">
+    <w:p>
+      <w:pPr>
+        <w:pStyle w:val="Kommentartext"/>
+      </w:pPr>
+      <w:r>
+        <w:rPr>
+          <w:rStyle w:val="Kommentarzeichen"/>
+        </w:rPr>
+        <w:annotationRef/>
+      </w:r>
+      <w:r>
+        <w:t>Muss erweitert werden</w:t>
+      </w:r>
     </w:p>
   </w:comment>
 </w:comments>
@@ -6817,6 +6935,7 @@
 <file path=word/commentsExtended.xml><?xml version="1.0" encoding="utf-8"?>
 <w15:commentsEx xmlns:wpc="http://schemas.microsoft.com/office/word/2010/wordprocessingCanvas" xmlns:mc="http://schemas.openxmlformats.org/markup-compatibility/2006" xmlns:o="urn:schemas-microsoft-com:office:office" xmlns:r="http://schemas.openxmlformats.org/officeDocument/2006/relationships" xmlns:m="http://schemas.openxmlformats.org/officeDocument/2006/math" xmlns:v="urn:schemas-microsoft-com:vml" xmlns:wp14="http://schemas.microsoft.com/office/word/2010/wordprocessingDrawing" xmlns:wp="http://schemas.openxmlformats.org/drawingml/2006/wordprocessingDrawing" xmlns:w10="urn:schemas-microsoft-com:office:word" xmlns:w="http://schemas.openxmlformats.org/wordprocessingml/2006/main" xmlns:w14="http://schemas.microsoft.com/office/word/2010/wordml" xmlns:w15="http://schemas.microsoft.com/office/word/2012/wordml" xmlns:wpg="http://schemas.microsoft.com/office/word/2010/wordprocessingGroup" xmlns:wpi="http://schemas.microsoft.com/office/word/2010/wordprocessingInk" xmlns:wne="http://schemas.microsoft.com/office/word/2006/wordml" xmlns:wps="http://schemas.microsoft.com/office/word/2010/wordprocessingShape" mc:Ignorable="w14 w15 wp14">
   <w15:commentEx w15:paraId="0D6BD8EC" w15:done="0"/>
+  <w15:commentEx w15:paraId="2CC6E3CD" w15:done="0"/>
 </w15:commentsEx>
 </file>
 
@@ -10040,7 +10159,6 @@
   <w:style w:type="character" w:default="1" w:styleId="Absatz-Standardschriftart">
     <w:name w:val="Default Paragraph Font"/>
     <w:uiPriority w:val="1"/>
-    <w:semiHidden/>
     <w:unhideWhenUsed/>
   </w:style>
   <w:style w:type="table" w:default="1" w:styleId="NormaleTabelle">
@@ -10692,7 +10810,7 @@
     <w:charset w:val="00"/>
     <w:family w:val="roman"/>
     <w:pitch w:val="variable"/>
-    <w:sig w:usb0="E0002AFF" w:usb1="C0007841" w:usb2="00000009" w:usb3="00000000" w:csb0="000001FF" w:csb1="00000000"/>
+    <w:sig w:usb0="E0002EFF" w:usb1="C0007843" w:usb2="00000009" w:usb3="00000000" w:csb0="000001FF" w:csb1="00000000"/>
   </w:font>
   <w:font w:name="Courier New">
     <w:panose1 w:val="02070309020205020404"/>
@@ -10720,7 +10838,7 @@
     <w:charset w:val="00"/>
     <w:family w:val="swiss"/>
     <w:pitch w:val="variable"/>
-    <w:sig w:usb0="E0002AFF" w:usb1="C0007843" w:usb2="00000009" w:usb3="00000000" w:csb0="000001FF" w:csb1="00000000"/>
+    <w:sig w:usb0="E0002EFF" w:usb1="C0007843" w:usb2="00000009" w:usb3="00000000" w:csb0="000001FF" w:csb1="00000000"/>
   </w:font>
   <w:font w:name="Calibri Light">
     <w:panose1 w:val="020F0302020204030204"/>
@@ -10734,7 +10852,7 @@
     <w:charset w:val="00"/>
     <w:family w:val="swiss"/>
     <w:pitch w:val="variable"/>
-    <w:sig w:usb0="E10022FF" w:usb1="C000E47F" w:usb2="00000029" w:usb3="00000000" w:csb0="000001DF" w:csb1="00000000"/>
+    <w:sig w:usb0="E4002EFF" w:usb1="C000E47F" w:usb2="00000009" w:usb3="00000000" w:csb0="000001FF" w:csb1="00000000"/>
   </w:font>
   <w:font w:name="Verdana">
     <w:panose1 w:val="020B0604030504040204"/>
@@ -10773,6 +10891,7 @@
     <w:rsid w:val="00BE54EC"/>
     <w:rsid w:val="00C478DE"/>
     <w:rsid w:val="00CA492B"/>
+    <w:rsid w:val="00CE737C"/>
     <w:rsid w:val="00D04204"/>
     <w:rsid w:val="00DF16DA"/>
     <w:rsid w:val="00ED6572"/>
@@ -11534,7 +11653,7 @@
 </file>
 
 <file path=customXml/itemProps2.xml><?xml version="1.0" encoding="utf-8"?>
-<ds:datastoreItem xmlns:ds="http://schemas.openxmlformats.org/officeDocument/2006/customXml" ds:itemID="{D8E1DB92-3517-4880-9045-2B0D08200860}">
+<ds:datastoreItem xmlns:ds="http://schemas.openxmlformats.org/officeDocument/2006/customXml" ds:itemID="{5B71BDC0-FE2A-4063-962D-47DFFEE89AAF}">
   <ds:schemaRefs>
     <ds:schemaRef ds:uri="http://schemas.openxmlformats.org/officeDocument/2006/bibliography"/>
   </ds:schemaRefs>

</xml_diff>

<commit_message>
updated Databsestructure and Pdlichtenheft
#230
</commit_message>
<xml_diff>
--- a/Documentation/Pflichtenheft/Pflichtenheft.docx
+++ b/Documentation/Pflichtenheft/Pflichtenheft.docx
@@ -75,8 +75,18 @@
                         <w:sz w:val="24"/>
                         <w:szCs w:val="24"/>
                       </w:rPr>
-                      <w:t>Europaschule SZ Utbremen</w:t>
+                      <w:t xml:space="preserve">Europaschule SZ </w:t>
                     </w:r>
+                    <w:proofErr w:type="spellStart"/>
+                    <w:r>
+                      <w:rPr>
+                        <w:color w:val="2E74B5" w:themeColor="accent1" w:themeShade="BF"/>
+                        <w:sz w:val="24"/>
+                        <w:szCs w:val="24"/>
+                      </w:rPr>
+                      <w:t>Utbremen</w:t>
+                    </w:r>
+                    <w:proofErr w:type="spellEnd"/>
                   </w:p>
                 </w:tc>
               </w:sdtContent>
@@ -3737,6 +3747,7 @@
         </w:rPr>
       </w:pPr>
       <w:bookmarkStart w:id="11" w:name="_Toc422846042"/>
+      <w:proofErr w:type="spellStart"/>
       <w:r>
         <w:rPr>
           <w:lang w:eastAsia="de-DE"/>
@@ -3744,6 +3755,7 @@
         <w:t>Orgware</w:t>
       </w:r>
       <w:bookmarkEnd w:id="11"/>
+      <w:proofErr w:type="spellEnd"/>
     </w:p>
     <w:p>
       <w:pPr>
@@ -4720,30 +4732,6 @@
     </w:p>
     <w:p>
       <w:pPr>
-        <w:ind w:left="708"/>
-        <w:jc w:val="both"/>
-        <w:rPr>
-          <w:b/>
-        </w:rPr>
-      </w:pPr>
-      <w:r>
-        <w:rPr>
-          <w:b/>
-        </w:rPr>
-        <w:t>/F1120/ Punkte der Fußballspieler anpassen</w:t>
-      </w:r>
-    </w:p>
-    <w:p>
-      <w:pPr>
-        <w:ind w:left="1413"/>
-        <w:jc w:val="both"/>
-      </w:pPr>
-      <w:r>
-        <w:t>Der Administrator kann innerhalb von 48 Stunden nach Abpfiff des letzten Spieles eines Spieltages die Punkte eines einzelnen Spielers anpassen, wenn er der Meinung ist, dass der Spieler ungerecht benotet wurde.</w:t>
-      </w:r>
-    </w:p>
-    <w:p>
-      <w:pPr>
         <w:ind w:firstLine="708"/>
         <w:jc w:val="both"/>
         <w:rPr>
@@ -4754,31 +4742,13 @@
         <w:rPr>
           <w:b/>
         </w:rPr>
-        <w:t>/F1130/ Punkte für besondere Ereignisse festlegen</w:t>
-      </w:r>
-    </w:p>
-    <w:p>
-      <w:pPr>
-        <w:ind w:left="1413"/>
-        <w:jc w:val="both"/>
-      </w:pPr>
-      <w:r>
-        <w:t>Der Administrator kann jederzeit die Punkte, welche für Tore, Rote, Gelbe und Gelbrote Karten vergeben werden, festlegen. Die Punkte der vergangenen Spieltage werden dabei nicht neu berechnet.</w:t>
-      </w:r>
-    </w:p>
-    <w:p>
-      <w:pPr>
-        <w:ind w:firstLine="708"/>
-        <w:jc w:val="both"/>
-        <w:rPr>
-          <w:b/>
-        </w:rPr>
-      </w:pPr>
-      <w:r>
-        <w:rPr>
-          <w:b/>
-        </w:rPr>
-        <w:t>/F1140/ Ligadaten ändern</w:t>
+        <w:t>/F1120</w:t>
+      </w:r>
+      <w:r>
+        <w:rPr>
+          <w:b/>
+        </w:rPr>
+        <w:t>/ Ligadaten ändern</w:t>
       </w:r>
     </w:p>
     <w:p>
@@ -4807,7 +4777,13 @@
         <w:rPr>
           <w:b/>
         </w:rPr>
-        <w:t>/F1150/ Liga löschen</w:t>
+        <w:t>/F113</w:t>
+      </w:r>
+      <w:r>
+        <w:rPr>
+          <w:b/>
+        </w:rPr>
+        <w:t>0/ Liga löschen</w:t>
       </w:r>
     </w:p>
     <w:p>
@@ -4899,8 +4875,13 @@
         </w:numPr>
         <w:jc w:val="both"/>
       </w:pPr>
-      <w:r>
-        <w:t>BenutzerID (eindeutig)</w:t>
+      <w:proofErr w:type="spellStart"/>
+      <w:r>
+        <w:t>BenutzerID</w:t>
+      </w:r>
+      <w:proofErr w:type="spellEnd"/>
+      <w:r>
+        <w:t xml:space="preserve"> (eindeutig)</w:t>
       </w:r>
     </w:p>
     <w:p>
@@ -4965,8 +4946,13 @@
         <w:jc w:val="both"/>
       </w:pPr>
       <w:r>
-        <w:t>E-Mail Addresse</w:t>
-      </w:r>
+        <w:t xml:space="preserve">E-Mail </w:t>
+      </w:r>
+      <w:proofErr w:type="spellStart"/>
+      <w:r>
+        <w:t>Addresse</w:t>
+      </w:r>
+      <w:proofErr w:type="spellEnd"/>
     </w:p>
     <w:p>
       <w:pPr>
@@ -5343,7 +5329,15 @@
         <w:t xml:space="preserve">Die Punkte, welcher jeder Spieler an jedem Spieltag bekommt, werden mit Zuhilfenahme von sportal.de berechnet. Sportal.de vergibt an jedem Spieltag Noten für jeden Spieler, der mindestens 20 Minuten lang gespielt hat. Wir bedienen uns dieser Noten und </w:t>
       </w:r>
       <w:r>
-        <w:t xml:space="preserve">berechnen anhand dieser die Punkte eines Spielers. Die Noten lassen sich per Parsing aus einem HTML Dokument auslesen. Dieses HTML Dokument lässt sich für jedes Spiel durch das Austauschen von „GET“ Parametern der URL </w:t>
+        <w:t xml:space="preserve">berechnen anhand dieser die Punkte eines Spielers. Die Noten lassen sich per </w:t>
+      </w:r>
+      <w:proofErr w:type="spellStart"/>
+      <w:r>
+        <w:t>Parsing</w:t>
+      </w:r>
+      <w:proofErr w:type="spellEnd"/>
+      <w:r>
+        <w:t xml:space="preserve"> aus einem HTML Dokument auslesen. Dieses HTML Dokument lässt sich für jedes Spiel durch das Austauschen von „GET“ Parametern der URL </w:t>
       </w:r>
       <w:hyperlink r:id="rId12" w:history="1">
         <w:r>
@@ -5541,15 +5535,6 @@
     </w:p>
     <w:p>
       <w:pPr>
-        <w:ind w:left="708"/>
-        <w:jc w:val="both"/>
-      </w:pPr>
-      <w:r>
-        <w:t>Die Punkte können über die Administratorfunktionen angepasst werden.</w:t>
-      </w:r>
-    </w:p>
-    <w:p>
-      <w:pPr>
         <w:jc w:val="both"/>
         <w:rPr>
           <w:b/>
@@ -5649,12 +5634,13 @@
       </w:r>
       <w:bookmarkEnd w:id="18"/>
     </w:p>
+    <w:bookmarkStart w:id="19" w:name="_GoBack"/>
     <w:p>
       <w:pPr>
         <w:ind w:left="-709"/>
       </w:pPr>
       <w:r>
-        <w:object w:dxaOrig="20686" w:dyaOrig="22831" w14:anchorId="030DAFBE">
+        <w:object w:dxaOrig="20685" w:dyaOrig="22830" w14:anchorId="030DAFBE">
           <v:shapetype id="_x0000_t75" coordsize="21600,21600" o:spt="75" o:preferrelative="t" path="m@4@5l@4@11@9@11@9@5xe" filled="f" stroked="f">
             <v:stroke joinstyle="miter"/>
             <v:formulas>
@@ -5674,12 +5660,13 @@
             <v:path o:extrusionok="f" gradientshapeok="t" o:connecttype="rect"/>
             <o:lock v:ext="edit" aspectratio="t"/>
           </v:shapetype>
-          <v:shape id="_x0000_i1025" type="#_x0000_t75" style="width:534pt;height:588.75pt" o:ole="">
+          <v:shape id="_x0000_i1026" type="#_x0000_t75" style="width:534pt;height:588.75pt" o:ole="">
             <v:imagedata r:id="rId14" o:title=""/>
           </v:shape>
-          <o:OLEObject Type="Embed" ProgID="Visio.Drawing.15" ShapeID="_x0000_i1025" DrawAspect="Content" ObjectID="_1496597345" r:id="rId15"/>
+          <o:OLEObject Type="Embed" ProgID="Visio.Drawing.15" ShapeID="_x0000_i1026" DrawAspect="Content" ObjectID="_1496662831" r:id="rId15"/>
         </w:object>
       </w:r>
+      <w:bookmarkEnd w:id="19"/>
     </w:p>
     <w:p>
       <w:pPr>
@@ -5706,7 +5693,7 @@
           <w:lang w:eastAsia="de-DE"/>
         </w:rPr>
       </w:pPr>
-      <w:bookmarkStart w:id="19" w:name="_Toc422846049"/>
+      <w:bookmarkStart w:id="20" w:name="_Toc422846049"/>
       <w:r>
         <w:rPr>
           <w:lang w:eastAsia="de-DE"/>
@@ -5714,7 +5701,7 @@
         <w:lastRenderedPageBreak/>
         <w:t>Qualitätszielbestimmungen</w:t>
       </w:r>
-      <w:bookmarkEnd w:id="19"/>
+      <w:bookmarkEnd w:id="20"/>
     </w:p>
     <w:tbl>
       <w:tblPr>
@@ -6325,14 +6312,14 @@
           <w:lang w:eastAsia="de-DE"/>
         </w:rPr>
       </w:pPr>
-      <w:bookmarkStart w:id="20" w:name="_Toc422846050"/>
+      <w:bookmarkStart w:id="21" w:name="_Toc422846050"/>
       <w:r>
         <w:rPr>
           <w:lang w:eastAsia="de-DE"/>
         </w:rPr>
         <w:t>Testszenarien und Testfälle</w:t>
       </w:r>
-      <w:bookmarkEnd w:id="20"/>
+      <w:bookmarkEnd w:id="21"/>
     </w:p>
     <w:p>
       <w:pPr>
@@ -6342,14 +6329,14 @@
           <w:lang w:eastAsia="de-DE"/>
         </w:rPr>
       </w:pPr>
-      <w:bookmarkStart w:id="21" w:name="_Toc422846051"/>
+      <w:bookmarkStart w:id="22" w:name="_Toc422846051"/>
       <w:r>
         <w:rPr>
           <w:lang w:eastAsia="de-DE"/>
         </w:rPr>
         <w:t>Glossar</w:t>
       </w:r>
-      <w:bookmarkEnd w:id="21"/>
+      <w:bookmarkEnd w:id="22"/>
     </w:p>
     <w:p>
       <w:pPr>
@@ -6476,14 +6463,14 @@
           <w:lang w:eastAsia="de-DE"/>
         </w:rPr>
       </w:pPr>
-      <w:bookmarkStart w:id="22" w:name="_Toc422846052"/>
+      <w:bookmarkStart w:id="23" w:name="_Toc422846052"/>
       <w:r>
         <w:rPr>
           <w:lang w:eastAsia="de-DE"/>
         </w:rPr>
         <w:t>Meilensteine</w:t>
       </w:r>
-      <w:bookmarkEnd w:id="22"/>
+      <w:bookmarkEnd w:id="23"/>
     </w:p>
     <w:p>
       <w:pPr>
@@ -6610,8 +6597,6 @@
         </w:rPr>
         <w:t>5</w:t>
       </w:r>
-      <w:bookmarkStart w:id="23" w:name="_GoBack"/>
-      <w:bookmarkEnd w:id="23"/>
       <w:r>
         <w:rPr>
           <w:lang w:eastAsia="de-DE"/>
@@ -6850,10 +6835,10 @@
       </w:pPr>
       <w:r>
         <w:object w:dxaOrig="16275" w:dyaOrig="11370" w14:anchorId="7D4A67A1">
-          <v:shape id="_x0000_i1026" type="#_x0000_t75" style="width:453pt;height:316.5pt" o:ole="">
+          <v:shape id="_x0000_i1025" type="#_x0000_t75" style="width:453pt;height:316.5pt" o:ole="">
             <v:imagedata r:id="rId16" o:title=""/>
           </v:shape>
-          <o:OLEObject Type="Embed" ProgID="Visio.Drawing.15" ShapeID="_x0000_i1026" DrawAspect="Content" ObjectID="_1496597346" r:id="rId17"/>
+          <o:OLEObject Type="Embed" ProgID="Visio.Drawing.15" ShapeID="_x0000_i1025" DrawAspect="Content" ObjectID="_1496662832" r:id="rId17"/>
         </w:object>
       </w:r>
     </w:p>
@@ -7051,7 +7036,23 @@
           <w:color w:val="FF0000"/>
           <w:lang w:eastAsia="de-DE"/>
         </w:rPr>
-        <w:t>Applikation kann in Eclipse ausgeführt werden</w:t>
+        <w:t xml:space="preserve">Applikation kann in </w:t>
+      </w:r>
+      <w:proofErr w:type="spellStart"/>
+      <w:r>
+        <w:rPr>
+          <w:color w:val="FF0000"/>
+          <w:lang w:eastAsia="de-DE"/>
+        </w:rPr>
+        <w:t>Eclipse</w:t>
+      </w:r>
+      <w:proofErr w:type="spellEnd"/>
+      <w:r>
+        <w:rPr>
+          <w:color w:val="FF0000"/>
+          <w:lang w:eastAsia="de-DE"/>
+        </w:rPr>
+        <w:t xml:space="preserve"> ausgeführt werden</w:t>
       </w:r>
     </w:p>
     <w:p>
@@ -7093,7 +7094,23 @@
           <w:color w:val="FF0000"/>
           <w:lang w:eastAsia="de-DE"/>
         </w:rPr>
-        <w:t>Applikationskomponenten werden per JUnit getestet</w:t>
+        <w:t xml:space="preserve">Applikationskomponenten werden per </w:t>
+      </w:r>
+      <w:proofErr w:type="spellStart"/>
+      <w:r>
+        <w:rPr>
+          <w:color w:val="FF0000"/>
+          <w:lang w:eastAsia="de-DE"/>
+        </w:rPr>
+        <w:t>JUnit</w:t>
+      </w:r>
+      <w:proofErr w:type="spellEnd"/>
+      <w:r>
+        <w:rPr>
+          <w:color w:val="FF0000"/>
+          <w:lang w:eastAsia="de-DE"/>
+        </w:rPr>
+        <w:t xml:space="preserve"> getestet</w:t>
       </w:r>
     </w:p>
     <w:p>
@@ -11258,6 +11275,7 @@
     <w:rsid w:val="009F00DC"/>
     <w:rsid w:val="00A31EF5"/>
     <w:rsid w:val="00A74F8A"/>
+    <w:rsid w:val="00AB2456"/>
     <w:rsid w:val="00B5299F"/>
     <w:rsid w:val="00BE54EC"/>
     <w:rsid w:val="00C478DE"/>
@@ -12024,7 +12042,7 @@
 </file>
 
 <file path=customXml/itemProps2.xml><?xml version="1.0" encoding="utf-8"?>
-<ds:datastoreItem xmlns:ds="http://schemas.openxmlformats.org/officeDocument/2006/customXml" ds:itemID="{F07E2835-851E-48E8-A5AD-04072D1F6C85}">
+<ds:datastoreItem xmlns:ds="http://schemas.openxmlformats.org/officeDocument/2006/customXml" ds:itemID="{B8298598-E8E0-4F7B-88B3-632DE8106DA1}">
   <ds:schemaRefs>
     <ds:schemaRef ds:uri="http://schemas.openxmlformats.org/officeDocument/2006/bibliography"/>
   </ds:schemaRefs>

</xml_diff>

<commit_message>
added points to glossar
addes some new points to the glossar #210 @0.25h
</commit_message>
<xml_diff>
--- a/Documentation/Pflichtenheft/Pflichtenheft.docx
+++ b/Documentation/Pflichtenheft/Pflichtenheft.docx
@@ -75,18 +75,8 @@
                         <w:sz w:val="24"/>
                         <w:szCs w:val="24"/>
                       </w:rPr>
-                      <w:t xml:space="preserve">Europaschule SZ </w:t>
+                      <w:t>Europaschule SZ Utbremen</w:t>
                     </w:r>
-                    <w:proofErr w:type="spellStart"/>
-                    <w:r>
-                      <w:rPr>
-                        <w:color w:val="2E74B5" w:themeColor="accent1" w:themeShade="BF"/>
-                        <w:sz w:val="24"/>
-                        <w:szCs w:val="24"/>
-                      </w:rPr>
-                      <w:t>Utbremen</w:t>
-                    </w:r>
-                    <w:proofErr w:type="spellEnd"/>
                   </w:p>
                 </w:tc>
               </w:sdtContent>
@@ -3824,7 +3814,6 @@
         </w:rPr>
       </w:pPr>
       <w:bookmarkStart w:id="11" w:name="_Toc422846042"/>
-      <w:proofErr w:type="spellStart"/>
       <w:r>
         <w:rPr>
           <w:lang w:eastAsia="de-DE"/>
@@ -3832,7 +3821,6 @@
         <w:t>Orgware</w:t>
       </w:r>
       <w:bookmarkEnd w:id="11"/>
-      <w:proofErr w:type="spellEnd"/>
     </w:p>
     <w:p>
       <w:pPr>
@@ -5147,13 +5135,8 @@
         </w:numPr>
         <w:jc w:val="both"/>
       </w:pPr>
-      <w:proofErr w:type="spellStart"/>
-      <w:r>
-        <w:t>BenutzerID</w:t>
-      </w:r>
-      <w:proofErr w:type="spellEnd"/>
-      <w:r>
-        <w:t xml:space="preserve"> (eindeutig)</w:t>
+      <w:r>
+        <w:t>BenutzerID (eindeutig)</w:t>
       </w:r>
     </w:p>
     <w:p>
@@ -5218,13 +5201,8 @@
         <w:jc w:val="both"/>
       </w:pPr>
       <w:r>
-        <w:t xml:space="preserve">E-Mail </w:t>
-      </w:r>
-      <w:proofErr w:type="spellStart"/>
-      <w:r>
-        <w:t>Addresse</w:t>
-      </w:r>
-      <w:proofErr w:type="spellEnd"/>
+        <w:t>E-Mail Addresse</w:t>
+      </w:r>
     </w:p>
     <w:p>
       <w:pPr>
@@ -5610,15 +5588,7 @@
         <w:t xml:space="preserve">Die Punkte, welcher jeder Spieler an jedem Spieltag bekommt, werden mit Zuhilfenahme von sportal.de berechnet. Sportal.de vergibt an jedem Spieltag Noten für jeden Spieler, der mindestens 20 Minuten lang gespielt hat. Wir bedienen uns dieser Noten und </w:t>
       </w:r>
       <w:r>
-        <w:t xml:space="preserve">berechnen anhand dieser die Punkte eines Spielers. Die Noten lassen sich per </w:t>
-      </w:r>
-      <w:proofErr w:type="spellStart"/>
-      <w:r>
-        <w:t>Parsing</w:t>
-      </w:r>
-      <w:proofErr w:type="spellEnd"/>
-      <w:r>
-        <w:t xml:space="preserve"> aus einem HTML Dokument auslesen. Dieses HTML Dokument lässt sich für jedes Spiel durch das Austauschen von „GET“ Parametern der URL </w:t>
+        <w:t xml:space="preserve">berechnen anhand dieser die Punkte eines Spielers. Die Noten lassen sich per Parsing aus einem HTML Dokument auslesen. Dieses HTML Dokument lässt sich für jedes Spiel durch das Austauschen von „GET“ Parametern der URL </w:t>
       </w:r>
       <w:hyperlink r:id="rId12" w:history="1">
         <w:r>
@@ -5940,10 +5910,10 @@
             <v:path o:extrusionok="f" gradientshapeok="t" o:connecttype="rect"/>
             <o:lock v:ext="edit" aspectratio="t"/>
           </v:shapetype>
-          <v:shape id="_x0000_i1026" type="#_x0000_t75" style="width:551.25pt;height:607.5pt" o:ole="">
+          <v:shape id="_x0000_i1025" type="#_x0000_t75" style="width:550.95pt;height:607.3pt" o:ole="">
             <v:imagedata r:id="rId14" o:title=""/>
           </v:shape>
-          <o:OLEObject Type="Embed" ProgID="Visio.Drawing.15" ShapeID="_x0000_i1026" DrawAspect="Content" ObjectID="_1496949317" r:id="rId15"/>
+          <o:OLEObject Type="Embed" ProgID="Visio.Drawing.15" ShapeID="_x0000_i1025" DrawAspect="Content" ObjectID="_1497036565" r:id="rId15"/>
         </w:object>
       </w:r>
     </w:p>
@@ -6693,13 +6663,8 @@
         <w:jc w:val="both"/>
       </w:pPr>
       <w:r>
-        <w:t xml:space="preserve">Nachname: </w:t>
-      </w:r>
-      <w:proofErr w:type="spellStart"/>
-      <w:r>
-        <w:t>Testi</w:t>
-      </w:r>
-      <w:proofErr w:type="spellEnd"/>
+        <w:t>Nachname: Testi</w:t>
+      </w:r>
     </w:p>
     <w:p>
       <w:pPr>
@@ -6711,13 +6676,8 @@
         <w:jc w:val="both"/>
       </w:pPr>
       <w:r>
-        <w:t xml:space="preserve">Nutzername: </w:t>
-      </w:r>
-      <w:proofErr w:type="spellStart"/>
-      <w:r>
-        <w:t>Testuser</w:t>
-      </w:r>
-      <w:proofErr w:type="spellEnd"/>
+        <w:t>Nutzername: Testuser</w:t>
+      </w:r>
     </w:p>
     <w:p>
       <w:pPr>
@@ -6829,13 +6789,7 @@
         <w:rPr>
           <w:b/>
         </w:rPr>
-        <w:t>A</w:t>
-      </w:r>
-      <w:r>
-        <w:rPr>
-          <w:b/>
-        </w:rPr>
-        <w:t>bmeldung</w:t>
+        <w:t>Abmeldung</w:t>
       </w:r>
     </w:p>
     <w:p>
@@ -6856,13 +6810,7 @@
         <w:tab/>
       </w:r>
       <w:r>
-        <w:t xml:space="preserve">Der unter /T0010/ </w:t>
-      </w:r>
-      <w:r>
-        <w:t>definierte Nutzer meldet sich vom System ab</w:t>
-      </w:r>
-      <w:r>
-        <w:t>.</w:t>
+        <w:t>Der unter /T0010/ definierte Nutzer meldet sich vom System ab.</w:t>
       </w:r>
     </w:p>
     <w:p>
@@ -6939,15 +6887,7 @@
       </w:r>
       <w:r>
         <w:tab/>
-        <w:t xml:space="preserve">Kurt </w:t>
-      </w:r>
-      <w:proofErr w:type="spellStart"/>
-      <w:r>
-        <w:t>Testi</w:t>
-      </w:r>
-      <w:proofErr w:type="spellEnd"/>
-      <w:r>
-        <w:t xml:space="preserve"> öffnet die Spielrundenübersicht</w:t>
+        <w:t>Kurt Testi öffnet die Spielrundenübersicht</w:t>
       </w:r>
     </w:p>
     <w:p>
@@ -6974,13 +6914,7 @@
         <w:rPr>
           <w:b/>
         </w:rPr>
-        <w:t xml:space="preserve">0/ </w:t>
-      </w:r>
-      <w:r>
-        <w:rPr>
-          <w:b/>
-        </w:rPr>
-        <w:t>Spielrunden Registration</w:t>
+        <w:t>0/ Spielrunden Registration</w:t>
       </w:r>
     </w:p>
     <w:p>
@@ -6989,18 +6923,10 @@
         <w:jc w:val="both"/>
       </w:pPr>
       <w:r>
-        <w:t xml:space="preserve">Kurt </w:t>
-      </w:r>
-      <w:proofErr w:type="spellStart"/>
-      <w:r>
-        <w:t>Testi</w:t>
-      </w:r>
-      <w:proofErr w:type="spellEnd"/>
-      <w:r>
-        <w:t xml:space="preserve"> </w:t>
-      </w:r>
-      <w:r>
-        <w:t xml:space="preserve">legt eine neue </w:t>
+        <w:t>Kurt Testi</w:t>
+      </w:r>
+      <w:r>
+        <w:t xml:space="preserve"> legt eine neue </w:t>
       </w:r>
       <w:r>
         <w:t>Spielrunde</w:t>
@@ -7081,15 +7007,7 @@
         <w:tab/>
       </w:r>
       <w:r>
-        <w:t xml:space="preserve">Kurt </w:t>
-      </w:r>
-      <w:proofErr w:type="spellStart"/>
-      <w:r>
-        <w:t>Testi</w:t>
-      </w:r>
-      <w:proofErr w:type="spellEnd"/>
-      <w:r>
-        <w:t xml:space="preserve"> wählt in der Spielru</w:t>
+        <w:t>Kurt Testi wählt in der Spielru</w:t>
       </w:r>
       <w:r>
         <w:t>ndenübersicht die Testrunde aus.</w:t>
@@ -7175,15 +7093,7 @@
       </w:r>
       <w:r>
         <w:tab/>
-        <w:t xml:space="preserve">Kurt </w:t>
-      </w:r>
-      <w:proofErr w:type="spellStart"/>
-      <w:r>
-        <w:t>Testi</w:t>
-      </w:r>
-      <w:proofErr w:type="spellEnd"/>
-      <w:r>
-        <w:t xml:space="preserve"> schaut sich den Transfermarkt der Testrunde an.</w:t>
+        <w:t>Kurt Testi schaut sich den Transfermarkt der Testrunde an.</w:t>
       </w:r>
     </w:p>
     <w:p>
@@ -7215,15 +7125,7 @@
         <w:jc w:val="both"/>
       </w:pPr>
       <w:r>
-        <w:t xml:space="preserve">Kurt </w:t>
-      </w:r>
-      <w:proofErr w:type="spellStart"/>
-      <w:r>
-        <w:t>Testi</w:t>
-      </w:r>
-      <w:proofErr w:type="spellEnd"/>
-      <w:r>
-        <w:t xml:space="preserve"> gibt ein Gebot für einen Spieler des Transfermarktes ab.</w:t>
+        <w:t>Kurt Testi gibt ein Gebot für einen Spieler des Transfermarktes ab.</w:t>
       </w:r>
     </w:p>
     <w:p>
@@ -7267,18 +7169,7 @@
         <w:jc w:val="both"/>
       </w:pPr>
       <w:r>
-        <w:t xml:space="preserve">Kurt </w:t>
-      </w:r>
-      <w:proofErr w:type="spellStart"/>
-      <w:r>
-        <w:t>Testi</w:t>
-      </w:r>
-      <w:proofErr w:type="spellEnd"/>
-      <w:r>
-        <w:t xml:space="preserve"> </w:t>
-      </w:r>
-      <w:r>
-        <w:t>löscht das, in /T0212/ abgegebene gebot wieder.</w:t>
+        <w:t>Kurt Testi löscht das, in /T0212/ abgegebene gebot wieder.</w:t>
       </w:r>
     </w:p>
     <w:p>
@@ -7310,15 +7201,7 @@
         <w:jc w:val="both"/>
       </w:pPr>
       <w:r>
-        <w:t xml:space="preserve">Kurt </w:t>
-      </w:r>
-      <w:proofErr w:type="spellStart"/>
-      <w:r>
-        <w:t>Testi</w:t>
-      </w:r>
-      <w:proofErr w:type="spellEnd"/>
-      <w:r>
-        <w:t xml:space="preserve"> nimmt ein Angebot für einen, von ihm Angebotenen Spieler, an.</w:t>
+        <w:t>Kurt Testi nimmt ein Angebot für einen, von ihm Angebotenen Spieler, an.</w:t>
       </w:r>
     </w:p>
     <w:p>
@@ -7400,21 +7283,7 @@
         <w:rPr>
           <w:lang w:eastAsia="de-DE"/>
         </w:rPr>
-        <w:t xml:space="preserve">Kurt </w:t>
-      </w:r>
-      <w:proofErr w:type="spellStart"/>
-      <w:r>
-        <w:rPr>
-          <w:lang w:eastAsia="de-DE"/>
-        </w:rPr>
-        <w:t>Testi</w:t>
-      </w:r>
-      <w:proofErr w:type="spellEnd"/>
-      <w:r>
-        <w:rPr>
-          <w:lang w:eastAsia="de-DE"/>
-        </w:rPr>
-        <w:t xml:space="preserve"> schaut sich die Aufstellung seiner Mannschaft an.</w:t>
+        <w:t>Kurt Testi schaut sich die Aufstellung seiner Mannschaft an.</w:t>
       </w:r>
     </w:p>
     <w:p>
@@ -7479,21 +7348,7 @@
           <w:lang w:eastAsia="de-DE"/>
         </w:rPr>
         <w:tab/>
-        <w:t xml:space="preserve">Kurt </w:t>
-      </w:r>
-      <w:proofErr w:type="spellStart"/>
-      <w:r>
-        <w:rPr>
-          <w:lang w:eastAsia="de-DE"/>
-        </w:rPr>
-        <w:t>Testi</w:t>
-      </w:r>
-      <w:proofErr w:type="spellEnd"/>
-      <w:r>
-        <w:rPr>
-          <w:lang w:eastAsia="de-DE"/>
-        </w:rPr>
-        <w:t xml:space="preserve"> ändert seine Formation zu 4-4-2.</w:t>
+        <w:t>Kurt Testi ändert seine Formation zu 4-4-2.</w:t>
       </w:r>
     </w:p>
     <w:p>
@@ -7558,21 +7413,7 @@
           <w:lang w:eastAsia="de-DE"/>
         </w:rPr>
         <w:tab/>
-        <w:t xml:space="preserve">Kurt </w:t>
-      </w:r>
-      <w:proofErr w:type="spellStart"/>
-      <w:r>
-        <w:rPr>
-          <w:lang w:eastAsia="de-DE"/>
-        </w:rPr>
-        <w:t>Testi</w:t>
-      </w:r>
-      <w:proofErr w:type="spellEnd"/>
-      <w:r>
-        <w:rPr>
-          <w:lang w:eastAsia="de-DE"/>
-        </w:rPr>
-        <w:t xml:space="preserve"> tauscht in seiner Aufstellung einen Spieler aus</w:t>
+        <w:t>Kurt Testi tauscht in seiner Aufstellung einen Spieler aus</w:t>
       </w:r>
     </w:p>
     <w:p>
@@ -7637,21 +7478,7 @@
           <w:lang w:eastAsia="de-DE"/>
         </w:rPr>
         <w:tab/>
-        <w:t xml:space="preserve">Kurt </w:t>
-      </w:r>
-      <w:proofErr w:type="spellStart"/>
-      <w:r>
-        <w:rPr>
-          <w:lang w:eastAsia="de-DE"/>
-        </w:rPr>
-        <w:t>Testi</w:t>
-      </w:r>
-      <w:proofErr w:type="spellEnd"/>
-      <w:r>
-        <w:rPr>
-          <w:lang w:eastAsia="de-DE"/>
-        </w:rPr>
-        <w:t xml:space="preserve"> bietet einen seiner Spieler auf dem Transfermarkt an.</w:t>
+        <w:t>Kurt Testi bietet einen seiner Spieler auf dem Transfermarkt an.</w:t>
       </w:r>
     </w:p>
     <w:p>
@@ -7756,16 +7583,8 @@
         <w:rPr>
           <w:lang w:eastAsia="de-DE"/>
         </w:rPr>
-        <w:t xml:space="preserve">Name: </w:t>
-      </w:r>
-      <w:proofErr w:type="spellStart"/>
-      <w:r>
-        <w:rPr>
-          <w:lang w:eastAsia="de-DE"/>
-        </w:rPr>
-        <w:t>SpielrundenTest</w:t>
-      </w:r>
-      <w:proofErr w:type="spellEnd"/>
+        <w:t>Name: SpielrundenTest</w:t>
+      </w:r>
     </w:p>
     <w:p>
       <w:pPr>
@@ -7832,21 +7651,7 @@
         <w:rPr>
           <w:lang w:eastAsia="de-DE"/>
         </w:rPr>
-        <w:t xml:space="preserve">Der Administrator erteilt Kurt </w:t>
-      </w:r>
-      <w:proofErr w:type="spellStart"/>
-      <w:r>
-        <w:rPr>
-          <w:lang w:eastAsia="de-DE"/>
-        </w:rPr>
-        <w:t>Testi</w:t>
-      </w:r>
-      <w:proofErr w:type="spellEnd"/>
-      <w:r>
-        <w:rPr>
-          <w:lang w:eastAsia="de-DE"/>
-        </w:rPr>
-        <w:t xml:space="preserve"> eine </w:t>
+        <w:t xml:space="preserve">Der Administrator erteilt Kurt Testi eine </w:t>
       </w:r>
       <w:r>
         <w:rPr>
@@ -7887,21 +7692,7 @@
         <w:rPr>
           <w:lang w:eastAsia="de-DE"/>
         </w:rPr>
-        <w:t xml:space="preserve">Der Administrator erteilt Kurt </w:t>
-      </w:r>
-      <w:proofErr w:type="spellStart"/>
-      <w:r>
-        <w:rPr>
-          <w:lang w:eastAsia="de-DE"/>
-        </w:rPr>
-        <w:t>Testi</w:t>
-      </w:r>
-      <w:proofErr w:type="spellEnd"/>
-      <w:r>
-        <w:rPr>
-          <w:lang w:eastAsia="de-DE"/>
-        </w:rPr>
-        <w:t xml:space="preserve"> eine Strafe in Höhe von 1.000.000€ mit der Begründung „Teststrafe“.</w:t>
+        <w:t>Der Administrator erteilt Kurt Testi eine Strafe in Höhe von 1.000.000€ mit der Begründung „Teststrafe“.</w:t>
       </w:r>
     </w:p>
     <w:p>
@@ -7917,7 +7708,6 @@
         </w:rPr>
         <w:tab/>
       </w:r>
-      <w:bookmarkStart w:id="22" w:name="_GoBack"/>
       <w:r>
         <w:rPr>
           <w:b/>
@@ -7925,7 +7715,6 @@
         </w:rPr>
         <w:t>/T1030/ Spielrunde löschen</w:t>
       </w:r>
-      <w:bookmarkEnd w:id="22"/>
     </w:p>
     <w:p>
       <w:pPr>
@@ -8079,19 +7868,11 @@
           <w:lang w:eastAsia="de-DE"/>
         </w:rPr>
       </w:pPr>
-      <w:proofErr w:type="spellStart"/>
-      <w:r>
-        <w:rPr>
-          <w:lang w:eastAsia="de-DE"/>
-        </w:rPr>
-        <w:t>Eclipse</w:t>
-      </w:r>
-      <w:proofErr w:type="spellEnd"/>
-      <w:r>
-        <w:rPr>
-          <w:lang w:eastAsia="de-DE"/>
-        </w:rPr>
-        <w:t xml:space="preserve"> Luna</w:t>
+      <w:r>
+        <w:rPr>
+          <w:lang w:eastAsia="de-DE"/>
+        </w:rPr>
+        <w:t>Eclipse Luna</w:t>
       </w:r>
     </w:p>
     <w:p>
@@ -8177,14 +7958,12 @@
           <w:lang w:eastAsia="de-DE"/>
         </w:rPr>
       </w:pPr>
-      <w:proofErr w:type="spellStart"/>
       <w:r>
         <w:rPr>
           <w:lang w:eastAsia="de-DE"/>
         </w:rPr>
         <w:t>LaTeX</w:t>
       </w:r>
-      <w:proofErr w:type="spellEnd"/>
     </w:p>
     <w:p>
       <w:pPr>
@@ -8197,14 +7976,12 @@
           <w:lang w:eastAsia="de-DE"/>
         </w:rPr>
       </w:pPr>
-      <w:proofErr w:type="spellStart"/>
       <w:r>
         <w:rPr>
           <w:lang w:eastAsia="de-DE"/>
         </w:rPr>
         <w:t>Javadoc</w:t>
       </w:r>
-      <w:proofErr w:type="spellEnd"/>
     </w:p>
     <w:p>
       <w:pPr>
@@ -8254,21 +8031,7 @@
         <w:rPr>
           <w:lang w:eastAsia="de-DE"/>
         </w:rPr>
-        <w:t xml:space="preserve">Acer </w:t>
-      </w:r>
-      <w:proofErr w:type="spellStart"/>
-      <w:r>
-        <w:rPr>
-          <w:lang w:eastAsia="de-DE"/>
-        </w:rPr>
-        <w:t>Aspire</w:t>
-      </w:r>
-      <w:proofErr w:type="spellEnd"/>
-      <w:r>
-        <w:rPr>
-          <w:lang w:eastAsia="de-DE"/>
-        </w:rPr>
-        <w:t xml:space="preserve"> V4</w:t>
+        <w:t>Acer Aspire V4</w:t>
       </w:r>
     </w:p>
     <w:p>
@@ -8279,132 +8042,485 @@
           <w:lang w:eastAsia="de-DE"/>
         </w:rPr>
       </w:pPr>
-      <w:bookmarkStart w:id="23" w:name="_Toc422846051"/>
+      <w:bookmarkStart w:id="22" w:name="_Toc422846051"/>
       <w:r>
         <w:rPr>
           <w:lang w:eastAsia="de-DE"/>
         </w:rPr>
         <w:t>Glossar</w:t>
       </w:r>
-      <w:bookmarkEnd w:id="23"/>
-    </w:p>
-    <w:p>
-      <w:pPr>
-        <w:tabs>
-          <w:tab w:val="left" w:pos="2268"/>
-        </w:tabs>
-        <w:jc w:val="both"/>
-      </w:pPr>
-      <w:r>
-        <w:rPr>
-          <w:b/>
-        </w:rPr>
-        <w:t>Nutzer</w:t>
-      </w:r>
-      <w:r>
-        <w:rPr>
-          <w:b/>
-        </w:rPr>
-        <w:tab/>
-      </w:r>
-      <w:r>
-        <w:t>Der Nutzer der Anwendung</w:t>
-      </w:r>
-    </w:p>
-    <w:p>
-      <w:pPr>
-        <w:tabs>
-          <w:tab w:val="left" w:pos="2268"/>
-        </w:tabs>
-        <w:jc w:val="both"/>
-      </w:pPr>
-      <w:r>
-        <w:rPr>
-          <w:b/>
-        </w:rPr>
-        <w:t>Spieler</w:t>
-      </w:r>
-      <w:r>
-        <w:tab/>
-        <w:t>Ein realer Fußballspieler, der in unserem System existiert</w:t>
-      </w:r>
-    </w:p>
-    <w:p>
-      <w:pPr>
-        <w:tabs>
-          <w:tab w:val="left" w:pos="2268"/>
-        </w:tabs>
-        <w:jc w:val="both"/>
-      </w:pPr>
-      <w:r>
-        <w:rPr>
-          <w:b/>
-        </w:rPr>
-        <w:t>Transfermarkt</w:t>
-      </w:r>
-      <w:r>
-        <w:tab/>
-        <w:t>Ein Handelsplatz für die, im System registrierten, Spieler</w:t>
-      </w:r>
-    </w:p>
-    <w:p>
-      <w:pPr>
-        <w:tabs>
-          <w:tab w:val="left" w:pos="2268"/>
-        </w:tabs>
-        <w:jc w:val="both"/>
-      </w:pPr>
-      <w:r>
-        <w:rPr>
-          <w:b/>
-        </w:rPr>
-        <w:t>Marktwert</w:t>
-      </w:r>
-      <w:r>
-        <w:tab/>
-        <w:t>Der Marktwert eines Spielers beschreibt seinen Wert in Euro</w:t>
-      </w:r>
-    </w:p>
-    <w:p>
-      <w:pPr>
-        <w:tabs>
-          <w:tab w:val="left" w:pos="2268"/>
-        </w:tabs>
-        <w:ind w:left="2265" w:hanging="2265"/>
-        <w:jc w:val="both"/>
-      </w:pPr>
-      <w:r>
-        <w:rPr>
-          <w:b/>
-        </w:rPr>
-        <w:t>Formation</w:t>
-      </w:r>
-      <w:r>
-        <w:tab/>
-        <w:t>Die Formation gibt an, wie viele Spieler einer Mannschaft in der Verteidigung, im Mittelfeld und im Sturm spielen</w:t>
-      </w:r>
-    </w:p>
-    <w:p>
-      <w:pPr>
-        <w:tabs>
-          <w:tab w:val="left" w:pos="2268"/>
-        </w:tabs>
-        <w:ind w:left="2265" w:hanging="2265"/>
-        <w:jc w:val="both"/>
-      </w:pPr>
-      <w:r>
-        <w:rPr>
-          <w:b/>
-        </w:rPr>
-        <w:t>Punkte</w:t>
-      </w:r>
-      <w:r>
-        <w:rPr>
-          <w:b/>
-        </w:rPr>
-        <w:tab/>
-      </w:r>
-    </w:p>
+      <w:bookmarkEnd w:id="22"/>
+    </w:p>
+    <w:tbl>
+      <w:tblPr>
+        <w:tblStyle w:val="EinfacheTabelle1"/>
+        <w:tblW w:w="9493" w:type="dxa"/>
+        <w:tblLook w:val="0400" w:firstRow="0" w:lastRow="0" w:firstColumn="0" w:lastColumn="0" w:noHBand="0" w:noVBand="1"/>
+      </w:tblPr>
+      <w:tblGrid>
+        <w:gridCol w:w="2405"/>
+        <w:gridCol w:w="7088"/>
+      </w:tblGrid>
+      <w:tr>
+        <w:trPr>
+          <w:cnfStyle w:val="000000100000" w:firstRow="0" w:lastRow="0" w:firstColumn="0" w:lastColumn="0" w:oddVBand="0" w:evenVBand="0" w:oddHBand="1" w:evenHBand="0" w:firstRowFirstColumn="0" w:firstRowLastColumn="0" w:lastRowFirstColumn="0" w:lastRowLastColumn="0"/>
+        </w:trPr>
+        <w:tc>
+          <w:tcPr>
+            <w:tcW w:w="2405" w:type="dxa"/>
+          </w:tcPr>
+          <w:p>
+            <w:pPr>
+              <w:rPr>
+                <w:lang w:eastAsia="de-DE"/>
+              </w:rPr>
+            </w:pPr>
+            <w:r>
+              <w:rPr>
+                <w:b/>
+              </w:rPr>
+              <w:t>Nutzer</w:t>
+            </w:r>
+          </w:p>
+        </w:tc>
+        <w:tc>
+          <w:tcPr>
+            <w:tcW w:w="7088" w:type="dxa"/>
+          </w:tcPr>
+          <w:p>
+            <w:pPr>
+              <w:rPr>
+                <w:lang w:eastAsia="de-DE"/>
+              </w:rPr>
+            </w:pPr>
+            <w:r>
+              <w:t>Der Nutzer der Anwendung.</w:t>
+            </w:r>
+          </w:p>
+        </w:tc>
+      </w:tr>
+      <w:tr>
+        <w:tc>
+          <w:tcPr>
+            <w:tcW w:w="2405" w:type="dxa"/>
+          </w:tcPr>
+          <w:p>
+            <w:pPr>
+              <w:rPr>
+                <w:lang w:eastAsia="de-DE"/>
+              </w:rPr>
+            </w:pPr>
+            <w:r>
+              <w:rPr>
+                <w:b/>
+              </w:rPr>
+              <w:t>Manager</w:t>
+            </w:r>
+          </w:p>
+        </w:tc>
+        <w:tc>
+          <w:tcPr>
+            <w:tcW w:w="7088" w:type="dxa"/>
+          </w:tcPr>
+          <w:p>
+            <w:pPr>
+              <w:rPr>
+                <w:lang w:eastAsia="de-DE"/>
+              </w:rPr>
+            </w:pPr>
+            <w:r>
+              <w:t>Ein Nutzer kann mehrere Manager spielen. Jedoch nur einen pro Spielrunde.</w:t>
+            </w:r>
+          </w:p>
+        </w:tc>
+      </w:tr>
+      <w:tr>
+        <w:trPr>
+          <w:cnfStyle w:val="000000100000" w:firstRow="0" w:lastRow="0" w:firstColumn="0" w:lastColumn="0" w:oddVBand="0" w:evenVBand="0" w:oddHBand="1" w:evenHBand="0" w:firstRowFirstColumn="0" w:firstRowLastColumn="0" w:lastRowFirstColumn="0" w:lastRowLastColumn="0"/>
+        </w:trPr>
+        <w:tc>
+          <w:tcPr>
+            <w:tcW w:w="2405" w:type="dxa"/>
+          </w:tcPr>
+          <w:p>
+            <w:pPr>
+              <w:rPr>
+                <w:lang w:eastAsia="de-DE"/>
+              </w:rPr>
+            </w:pPr>
+            <w:r>
+              <w:rPr>
+                <w:b/>
+              </w:rPr>
+              <w:t>Spieler</w:t>
+            </w:r>
+          </w:p>
+        </w:tc>
+        <w:tc>
+          <w:tcPr>
+            <w:tcW w:w="7088" w:type="dxa"/>
+          </w:tcPr>
+          <w:p>
+            <w:pPr>
+              <w:rPr>
+                <w:lang w:eastAsia="de-DE"/>
+              </w:rPr>
+            </w:pPr>
+            <w:r>
+              <w:t>Ein realer Fußballspieler, der in unserem System existiert.</w:t>
+            </w:r>
+          </w:p>
+        </w:tc>
+      </w:tr>
+      <w:tr>
+        <w:tc>
+          <w:tcPr>
+            <w:tcW w:w="2405" w:type="dxa"/>
+          </w:tcPr>
+          <w:p>
+            <w:pPr>
+              <w:rPr>
+                <w:lang w:eastAsia="de-DE"/>
+              </w:rPr>
+            </w:pPr>
+            <w:r>
+              <w:rPr>
+                <w:b/>
+              </w:rPr>
+              <w:t>Spielrunde</w:t>
+            </w:r>
+          </w:p>
+        </w:tc>
+        <w:tc>
+          <w:tcPr>
+            <w:tcW w:w="7088" w:type="dxa"/>
+          </w:tcPr>
+          <w:p>
+            <w:pPr>
+              <w:rPr>
+                <w:lang w:eastAsia="de-DE"/>
+              </w:rPr>
+            </w:pPr>
+            <w:r>
+              <w:t>Eine Spielerrunde besteht aus mehreren Managern.</w:t>
+            </w:r>
+          </w:p>
+        </w:tc>
+      </w:tr>
+      <w:tr>
+        <w:trPr>
+          <w:cnfStyle w:val="000000100000" w:firstRow="0" w:lastRow="0" w:firstColumn="0" w:lastColumn="0" w:oddVBand="0" w:evenVBand="0" w:oddHBand="1" w:evenHBand="0" w:firstRowFirstColumn="0" w:firstRowLastColumn="0" w:lastRowFirstColumn="0" w:lastRowLastColumn="0"/>
+        </w:trPr>
+        <w:tc>
+          <w:tcPr>
+            <w:tcW w:w="2405" w:type="dxa"/>
+          </w:tcPr>
+          <w:p>
+            <w:pPr>
+              <w:rPr>
+                <w:lang w:eastAsia="de-DE"/>
+              </w:rPr>
+            </w:pPr>
+            <w:r>
+              <w:rPr>
+                <w:b/>
+              </w:rPr>
+              <w:t>Transfermarkt</w:t>
+            </w:r>
+          </w:p>
+        </w:tc>
+        <w:tc>
+          <w:tcPr>
+            <w:tcW w:w="7088" w:type="dxa"/>
+          </w:tcPr>
+          <w:p>
+            <w:pPr>
+              <w:rPr>
+                <w:lang w:eastAsia="de-DE"/>
+              </w:rPr>
+            </w:pPr>
+            <w:r>
+              <w:t>Ein Handelsplatz für die, im System registrierten, Spieler. Jede Spielrunde hat ihren eigenen Transfermarkt.</w:t>
+            </w:r>
+          </w:p>
+        </w:tc>
+      </w:tr>
+      <w:tr>
+        <w:tc>
+          <w:tcPr>
+            <w:tcW w:w="2405" w:type="dxa"/>
+          </w:tcPr>
+          <w:p>
+            <w:pPr>
+              <w:rPr>
+                <w:lang w:eastAsia="de-DE"/>
+              </w:rPr>
+            </w:pPr>
+            <w:r>
+              <w:rPr>
+                <w:b/>
+              </w:rPr>
+              <w:t>Marktwert</w:t>
+            </w:r>
+          </w:p>
+        </w:tc>
+        <w:tc>
+          <w:tcPr>
+            <w:tcW w:w="7088" w:type="dxa"/>
+          </w:tcPr>
+          <w:p>
+            <w:pPr>
+              <w:rPr>
+                <w:lang w:eastAsia="de-DE"/>
+              </w:rPr>
+            </w:pPr>
+            <w:r>
+              <w:t>Der Marktwert eines Spielers beschreibt seinen Wert in Euro.</w:t>
+            </w:r>
+          </w:p>
+        </w:tc>
+      </w:tr>
+      <w:tr>
+        <w:trPr>
+          <w:cnfStyle w:val="000000100000" w:firstRow="0" w:lastRow="0" w:firstColumn="0" w:lastColumn="0" w:oddVBand="0" w:evenVBand="0" w:oddHBand="1" w:evenHBand="0" w:firstRowFirstColumn="0" w:firstRowLastColumn="0" w:lastRowFirstColumn="0" w:lastRowLastColumn="0"/>
+        </w:trPr>
+        <w:tc>
+          <w:tcPr>
+            <w:tcW w:w="2405" w:type="dxa"/>
+          </w:tcPr>
+          <w:p>
+            <w:pPr>
+              <w:rPr>
+                <w:lang w:eastAsia="de-DE"/>
+              </w:rPr>
+            </w:pPr>
+            <w:r>
+              <w:rPr>
+                <w:b/>
+              </w:rPr>
+              <w:t>Formation</w:t>
+            </w:r>
+          </w:p>
+        </w:tc>
+        <w:tc>
+          <w:tcPr>
+            <w:tcW w:w="7088" w:type="dxa"/>
+          </w:tcPr>
+          <w:p>
+            <w:pPr>
+              <w:jc w:val="both"/>
+            </w:pPr>
+            <w:r>
+              <w:t xml:space="preserve">Die Formation gibt an, wie viele </w:t>
+            </w:r>
+            <w:r>
+              <w:t xml:space="preserve">Spieler einer Mannschaft in der </w:t>
+            </w:r>
+            <w:r>
+              <w:t>Verteidigung, im Mittelfeld und im Sturm spielen.</w:t>
+            </w:r>
+          </w:p>
+        </w:tc>
+      </w:tr>
+      <w:tr>
+        <w:tc>
+          <w:tcPr>
+            <w:tcW w:w="2405" w:type="dxa"/>
+          </w:tcPr>
+          <w:p>
+            <w:pPr>
+              <w:rPr>
+                <w:lang w:eastAsia="de-DE"/>
+              </w:rPr>
+            </w:pPr>
+            <w:r>
+              <w:rPr>
+                <w:b/>
+              </w:rPr>
+              <w:t>Punkte</w:t>
+            </w:r>
+          </w:p>
+        </w:tc>
+        <w:tc>
+          <w:tcPr>
+            <w:tcW w:w="7088" w:type="dxa"/>
+          </w:tcPr>
+          <w:p>
+            <w:pPr>
+              <w:rPr>
+                <w:lang w:eastAsia="de-DE"/>
+              </w:rPr>
+            </w:pPr>
+            <w:r>
+              <w:rPr>
+                <w:lang w:eastAsia="de-DE"/>
+              </w:rPr>
+              <w:t>Jeder Manager und jeder Spieler erhält Punkte. Die Punkte eines Managers setzen sich aus den Punkten der Spieler, welche er aufstellt, zusammen.</w:t>
+            </w:r>
+          </w:p>
+        </w:tc>
+      </w:tr>
+      <w:tr>
+        <w:trPr>
+          <w:cnfStyle w:val="000000100000" w:firstRow="0" w:lastRow="0" w:firstColumn="0" w:lastColumn="0" w:oddVBand="0" w:evenVBand="0" w:oddHBand="1" w:evenHBand="0" w:firstRowFirstColumn="0" w:firstRowLastColumn="0" w:lastRowFirstColumn="0" w:lastRowLastColumn="0"/>
+        </w:trPr>
+        <w:tc>
+          <w:tcPr>
+            <w:tcW w:w="2405" w:type="dxa"/>
+          </w:tcPr>
+          <w:p>
+            <w:pPr>
+              <w:rPr>
+                <w:b/>
+              </w:rPr>
+            </w:pPr>
+            <w:r>
+              <w:rPr>
+                <w:b/>
+              </w:rPr>
+              <w:t>Aufstellung</w:t>
+            </w:r>
+          </w:p>
+        </w:tc>
+        <w:tc>
+          <w:tcPr>
+            <w:tcW w:w="7088" w:type="dxa"/>
+          </w:tcPr>
+          <w:p>
+            <w:pPr>
+              <w:rPr>
+                <w:lang w:eastAsia="de-DE"/>
+              </w:rPr>
+            </w:pPr>
+            <w:r>
+              <w:rPr>
+                <w:lang w:eastAsia="de-DE"/>
+              </w:rPr>
+              <w:t>Ein Manager kann eine Auswahl seiner Spieler aufstellen. Nur die Punkte von Spielern, die aufgestellt sind, bekommt auch der Manager gutgeschrieben</w:t>
+            </w:r>
+          </w:p>
+        </w:tc>
+      </w:tr>
+      <w:tr>
+        <w:tc>
+          <w:tcPr>
+            <w:tcW w:w="2405" w:type="dxa"/>
+          </w:tcPr>
+          <w:p>
+            <w:pPr>
+              <w:rPr>
+                <w:b/>
+              </w:rPr>
+            </w:pPr>
+            <w:r>
+              <w:rPr>
+                <w:b/>
+              </w:rPr>
+              <w:t>Administrator</w:t>
+            </w:r>
+          </w:p>
+        </w:tc>
+        <w:tc>
+          <w:tcPr>
+            <w:tcW w:w="7088" w:type="dxa"/>
+          </w:tcPr>
+          <w:p>
+            <w:pPr>
+              <w:rPr>
+                <w:lang w:eastAsia="de-DE"/>
+              </w:rPr>
+            </w:pPr>
+            <w:r>
+              <w:rPr>
+                <w:lang w:eastAsia="de-DE"/>
+              </w:rPr>
+              <w:t>Der Administrator einer Spielrunde ist die Person, die die Spielrunde erstellt hat. Der Administrator verfügt über zusätzliche Funktionen.</w:t>
+            </w:r>
+          </w:p>
+        </w:tc>
+      </w:tr>
+      <w:tr>
+        <w:trPr>
+          <w:cnfStyle w:val="000000100000" w:firstRow="0" w:lastRow="0" w:firstColumn="0" w:lastColumn="0" w:oddVBand="0" w:evenVBand="0" w:oddHBand="1" w:evenHBand="0" w:firstRowFirstColumn="0" w:firstRowLastColumn="0" w:lastRowFirstColumn="0" w:lastRowLastColumn="0"/>
+        </w:trPr>
+        <w:tc>
+          <w:tcPr>
+            <w:tcW w:w="2405" w:type="dxa"/>
+          </w:tcPr>
+          <w:p>
+            <w:pPr>
+              <w:rPr>
+                <w:b/>
+              </w:rPr>
+            </w:pPr>
+            <w:r>
+              <w:rPr>
+                <w:b/>
+              </w:rPr>
+              <w:t>Formation</w:t>
+            </w:r>
+          </w:p>
+        </w:tc>
+        <w:tc>
+          <w:tcPr>
+            <w:tcW w:w="7088" w:type="dxa"/>
+          </w:tcPr>
+          <w:p>
+            <w:pPr>
+              <w:rPr>
+                <w:lang w:eastAsia="de-DE"/>
+              </w:rPr>
+            </w:pPr>
+            <w:r>
+              <w:rPr>
+                <w:lang w:eastAsia="de-DE"/>
+              </w:rPr>
+              <w:t>Die Formation gibt an, wie viele Spieler der Manager auf welcher Position aufstellen möchte</w:t>
+            </w:r>
+          </w:p>
+        </w:tc>
+      </w:tr>
+      <w:tr>
+        <w:tc>
+          <w:tcPr>
+            <w:tcW w:w="2405" w:type="dxa"/>
+          </w:tcPr>
+          <w:p>
+            <w:pPr>
+              <w:rPr>
+                <w:b/>
+              </w:rPr>
+            </w:pPr>
+            <w:r>
+              <w:rPr>
+                <w:b/>
+              </w:rPr>
+              <w:t>Sieger nach Punkten</w:t>
+            </w:r>
+          </w:p>
+        </w:tc>
+        <w:tc>
+          <w:tcPr>
+            <w:tcW w:w="7088" w:type="dxa"/>
+          </w:tcPr>
+          <w:p>
+            <w:pPr>
+              <w:rPr>
+                <w:lang w:eastAsia="de-DE"/>
+              </w:rPr>
+            </w:pPr>
+            <w:r>
+              <w:rPr>
+                <w:lang w:eastAsia="de-DE"/>
+              </w:rPr>
+              <w:t>Der Sieger wird pro Spielrunde ermittelt. Es ist immer der Spieler, welcher am Ende einer realen Saison die meisten Punkte gesammelt hat.</w:t>
+            </w:r>
+            <w:bookmarkStart w:id="23" w:name="_GoBack"/>
+            <w:bookmarkEnd w:id="23"/>
+          </w:p>
+        </w:tc>
+      </w:tr>
+    </w:tbl>
     <w:p>
       <w:pPr>
         <w:pStyle w:val="berschrift1"/>
@@ -8785,10 +8901,10 @@
       </w:pPr>
       <w:r>
         <w:object w:dxaOrig="16275" w:dyaOrig="11370" w14:anchorId="7D4A67A1">
-          <v:shape id="_x0000_i1025" type="#_x0000_t75" style="width:453pt;height:316.5pt" o:ole="">
+          <v:shape id="_x0000_i1026" type="#_x0000_t75" style="width:453.3pt;height:316.8pt" o:ole="">
             <v:imagedata r:id="rId16" o:title=""/>
           </v:shape>
-          <o:OLEObject Type="Embed" ProgID="Visio.Drawing.15" ShapeID="_x0000_i1025" DrawAspect="Content" ObjectID="_1496949318" r:id="rId17"/>
+          <o:OLEObject Type="Embed" ProgID="Visio.Drawing.15" ShapeID="_x0000_i1026" DrawAspect="Content" ObjectID="_1497036566" r:id="rId17"/>
         </w:object>
       </w:r>
     </w:p>
@@ -8986,23 +9102,7 @@
           <w:color w:val="FF0000"/>
           <w:lang w:eastAsia="de-DE"/>
         </w:rPr>
-        <w:t xml:space="preserve">Applikation kann in </w:t>
-      </w:r>
-      <w:proofErr w:type="spellStart"/>
-      <w:r>
-        <w:rPr>
-          <w:color w:val="FF0000"/>
-          <w:lang w:eastAsia="de-DE"/>
-        </w:rPr>
-        <w:t>Eclipse</w:t>
-      </w:r>
-      <w:proofErr w:type="spellEnd"/>
-      <w:r>
-        <w:rPr>
-          <w:color w:val="FF0000"/>
-          <w:lang w:eastAsia="de-DE"/>
-        </w:rPr>
-        <w:t xml:space="preserve"> ausgeführt werden</w:t>
+        <w:t>Applikation kann in Eclipse ausgeführt werden</w:t>
       </w:r>
     </w:p>
     <w:p>
@@ -9044,23 +9144,7 @@
           <w:color w:val="FF0000"/>
           <w:lang w:eastAsia="de-DE"/>
         </w:rPr>
-        <w:t xml:space="preserve">Applikationskomponenten werden per </w:t>
-      </w:r>
-      <w:proofErr w:type="spellStart"/>
-      <w:r>
-        <w:rPr>
-          <w:color w:val="FF0000"/>
-          <w:lang w:eastAsia="de-DE"/>
-        </w:rPr>
-        <w:t>JUnit</w:t>
-      </w:r>
-      <w:proofErr w:type="spellEnd"/>
-      <w:r>
-        <w:rPr>
-          <w:color w:val="FF0000"/>
-          <w:lang w:eastAsia="de-DE"/>
-        </w:rPr>
-        <w:t xml:space="preserve"> getestet</w:t>
+        <w:t>Applikationskomponenten werden per JUnit getestet</w:t>
       </w:r>
     </w:p>
     <w:p>
@@ -13679,6 +13763,69 @@
     <w:basedOn w:val="Absatz-Standardschriftart"/>
     <w:rsid w:val="00700870"/>
   </w:style>
+  <w:style w:type="table" w:styleId="EinfacheTabelle1">
+    <w:name w:val="Plain Table 1"/>
+    <w:basedOn w:val="NormaleTabelle"/>
+    <w:uiPriority w:val="41"/>
+    <w:rsid w:val="00AD49EC"/>
+    <w:pPr>
+      <w:spacing w:after="0" w:line="240" w:lineRule="auto"/>
+    </w:pPr>
+    <w:tblPr>
+      <w:tblStyleRowBandSize w:val="1"/>
+      <w:tblStyleColBandSize w:val="1"/>
+      <w:tblBorders>
+        <w:top w:val="single" w:sz="4" w:space="0" w:color="BFBFBF" w:themeColor="background1" w:themeShade="BF"/>
+        <w:left w:val="single" w:sz="4" w:space="0" w:color="BFBFBF" w:themeColor="background1" w:themeShade="BF"/>
+        <w:bottom w:val="single" w:sz="4" w:space="0" w:color="BFBFBF" w:themeColor="background1" w:themeShade="BF"/>
+        <w:right w:val="single" w:sz="4" w:space="0" w:color="BFBFBF" w:themeColor="background1" w:themeShade="BF"/>
+        <w:insideH w:val="single" w:sz="4" w:space="0" w:color="BFBFBF" w:themeColor="background1" w:themeShade="BF"/>
+        <w:insideV w:val="single" w:sz="4" w:space="0" w:color="BFBFBF" w:themeColor="background1" w:themeShade="BF"/>
+      </w:tblBorders>
+    </w:tblPr>
+    <w:tblStylePr w:type="firstRow">
+      <w:rPr>
+        <w:b/>
+        <w:bCs/>
+      </w:rPr>
+    </w:tblStylePr>
+    <w:tblStylePr w:type="lastRow">
+      <w:rPr>
+        <w:b/>
+        <w:bCs/>
+      </w:rPr>
+      <w:tblPr/>
+      <w:tcPr>
+        <w:tcBorders>
+          <w:top w:val="double" w:sz="4" w:space="0" w:color="BFBFBF" w:themeColor="background1" w:themeShade="BF"/>
+        </w:tcBorders>
+      </w:tcPr>
+    </w:tblStylePr>
+    <w:tblStylePr w:type="firstCol">
+      <w:rPr>
+        <w:b/>
+        <w:bCs/>
+      </w:rPr>
+    </w:tblStylePr>
+    <w:tblStylePr w:type="lastCol">
+      <w:rPr>
+        <w:b/>
+        <w:bCs/>
+      </w:rPr>
+    </w:tblStylePr>
+    <w:tblStylePr w:type="band1Vert">
+      <w:tblPr/>
+      <w:tcPr>
+        <w:shd w:val="clear" w:color="auto" w:fill="F2F2F2" w:themeFill="background1" w:themeFillShade="F2"/>
+      </w:tcPr>
+    </w:tblStylePr>
+    <w:tblStylePr w:type="band1Horz">
+      <w:tblPr/>
+      <w:tcPr>
+        <w:shd w:val="clear" w:color="auto" w:fill="F2F2F2" w:themeFill="background1" w:themeFillShade="F2"/>
+      </w:tcPr>
+    </w:tblStylePr>
+  </w:style>
 </w:styles>
 </file>
 
@@ -13932,6 +14079,7 @@
     <w:rsid w:val="00024142"/>
     <w:rsid w:val="0003269A"/>
     <w:rsid w:val="00262536"/>
+    <w:rsid w:val="004361E9"/>
     <w:rsid w:val="00595E29"/>
     <w:rsid w:val="006C3DF3"/>
     <w:rsid w:val="007854CF"/>
@@ -14706,7 +14854,7 @@
 </file>
 
 <file path=customXml/itemProps2.xml><?xml version="1.0" encoding="utf-8"?>
-<ds:datastoreItem xmlns:ds="http://schemas.openxmlformats.org/officeDocument/2006/customXml" ds:itemID="{E4FC1FA3-778C-40A6-953B-010962A21EFA}">
+<ds:datastoreItem xmlns:ds="http://schemas.openxmlformats.org/officeDocument/2006/customXml" ds:itemID="{3315683F-60CD-48C7-98AB-8567F2303E2C}">
   <ds:schemaRefs>
     <ds:schemaRef ds:uri="http://schemas.openxmlformats.org/officeDocument/2006/bibliography"/>
   </ds:schemaRefs>

</xml_diff>

<commit_message>
Marktwertberechnung + Punktevergabe hinzugefügt
</commit_message>
<xml_diff>
--- a/Documentation/Pflichtenheft/Pflichtenheft.docx
+++ b/Documentation/Pflichtenheft/Pflichtenheft.docx
@@ -10,7 +10,6 @@
           <w:docPartUnique/>
         </w:docPartObj>
       </w:sdtPr>
-      <w:sdtEndPr/>
       <w:sdtContent>
         <w:p>
           <w:pPr>
@@ -49,7 +48,6 @@
                 <w:dataBinding w:prefixMappings="xmlns:ns0='http://schemas.openxmlformats.org/officeDocument/2006/extended-properties'" w:xpath="/ns0:Properties[1]/ns0:Company[1]" w:storeItemID="{6668398D-A668-4E3E-A5EB-62B293D839F1}"/>
                 <w:text/>
               </w:sdtPr>
-              <w:sdtEndPr/>
               <w:sdtContent>
                 <w:tc>
                   <w:tcPr>
@@ -75,8 +73,18 @@
                         <w:sz w:val="24"/>
                         <w:szCs w:val="24"/>
                       </w:rPr>
-                      <w:t>Europaschule SZ Utbremen</w:t>
+                      <w:t xml:space="preserve">Europaschule SZ </w:t>
                     </w:r>
+                    <w:proofErr w:type="spellStart"/>
+                    <w:r>
+                      <w:rPr>
+                        <w:color w:val="2E74B5" w:themeColor="accent1" w:themeShade="BF"/>
+                        <w:sz w:val="24"/>
+                        <w:szCs w:val="24"/>
+                      </w:rPr>
+                      <w:t>Utbremen</w:t>
+                    </w:r>
+                    <w:proofErr w:type="spellEnd"/>
                   </w:p>
                 </w:tc>
               </w:sdtContent>
@@ -103,7 +111,6 @@
                   <w:dataBinding w:prefixMappings="xmlns:ns0='http://schemas.openxmlformats.org/package/2006/metadata/core-properties' xmlns:ns1='http://purl.org/dc/elements/1.1/'" w:xpath="/ns0:coreProperties[1]/ns1:title[1]" w:storeItemID="{6C3C8BC8-F283-45AE-878A-BAB7291924A1}"/>
                   <w:text/>
                 </w:sdtPr>
-                <w:sdtEndPr/>
                 <w:sdtContent>
                   <w:p>
                     <w:pPr>
@@ -145,7 +152,6 @@
                 <w:dataBinding w:prefixMappings="xmlns:ns0='http://schemas.openxmlformats.org/package/2006/metadata/core-properties' xmlns:ns1='http://purl.org/dc/elements/1.1/'" w:xpath="/ns0:coreProperties[1]/ns1:subject[1]" w:storeItemID="{6C3C8BC8-F283-45AE-878A-BAB7291924A1}"/>
                 <w:text/>
               </w:sdtPr>
-              <w:sdtEndPr/>
               <w:sdtContent>
                 <w:tc>
                   <w:tcPr>
@@ -214,7 +220,6 @@
                   <w:dataBinding w:prefixMappings="xmlns:ns0='http://schemas.openxmlformats.org/package/2006/metadata/core-properties' xmlns:ns1='http://purl.org/dc/elements/1.1/'" w:xpath="/ns0:coreProperties[1]/ns1:creator[1]" w:storeItemID="{6C3C8BC8-F283-45AE-878A-BAB7291924A1}"/>
                   <w:text/>
                 </w:sdtPr>
-                <w:sdtEndPr/>
                 <w:sdtContent>
                   <w:p>
                     <w:pPr>
@@ -257,7 +262,6 @@
                     <w:calendar w:val="gregorian"/>
                   </w:date>
                 </w:sdtPr>
-                <w:sdtEndPr/>
                 <w:sdtContent>
                   <w:p>
                     <w:pPr>
@@ -3814,6 +3818,7 @@
         </w:rPr>
       </w:pPr>
       <w:bookmarkStart w:id="11" w:name="_Toc422846042"/>
+      <w:proofErr w:type="spellStart"/>
       <w:r>
         <w:rPr>
           <w:lang w:eastAsia="de-DE"/>
@@ -3821,6 +3826,7 @@
         <w:t>Orgware</w:t>
       </w:r>
       <w:bookmarkEnd w:id="11"/>
+      <w:proofErr w:type="spellEnd"/>
     </w:p>
     <w:p>
       <w:pPr>
@@ -5135,8 +5141,13 @@
         </w:numPr>
         <w:jc w:val="both"/>
       </w:pPr>
-      <w:r>
-        <w:t>BenutzerID (eindeutig)</w:t>
+      <w:proofErr w:type="spellStart"/>
+      <w:r>
+        <w:t>BenutzerID</w:t>
+      </w:r>
+      <w:proofErr w:type="spellEnd"/>
+      <w:r>
+        <w:t xml:space="preserve"> (eindeutig)</w:t>
       </w:r>
     </w:p>
     <w:p>
@@ -5201,8 +5212,13 @@
         <w:jc w:val="both"/>
       </w:pPr>
       <w:r>
-        <w:t>E-Mail Addresse</w:t>
-      </w:r>
+        <w:t xml:space="preserve">E-Mail </w:t>
+      </w:r>
+      <w:proofErr w:type="spellStart"/>
+      <w:r>
+        <w:t>Addresse</w:t>
+      </w:r>
+      <w:proofErr w:type="spellEnd"/>
     </w:p>
     <w:p>
       <w:pPr>
@@ -5545,14 +5561,9 @@
     </w:p>
     <w:p>
       <w:pPr>
-        <w:jc w:val="both"/>
-      </w:pPr>
-      <w:r>
-        <w:rPr>
-          <w:b/>
-        </w:rPr>
-        <w:tab/>
-      </w:r>
+        <w:ind w:left="708"/>
+        <w:jc w:val="both"/>
+      </w:pPr>
       <w:commentRangeStart w:id="17"/>
       <w:r>
         <w:t>Die Berechnung der Marktwerte der Spieler soll dynamisch sein.</w:t>
@@ -5564,6 +5575,15 @@
         </w:rPr>
         <w:commentReference w:id="17"/>
       </w:r>
+      <w:r>
+        <w:t xml:space="preserve"> Der Marktpreis eines Spielers ergibt sich aus den durchschnittlichen Punkten pro Spiel </w:t>
+      </w:r>
+      <w:r>
+        <w:t>multipliziert mit einer Million. Bis zu dem dritten Spieltag einer Saison werden die durchschnittlichen Punkte je Spiel der letzten Saison in der Berechnung mit einbezogen. Danach gelten nur noch die Punkte der aktuellen Saison.</w:t>
+      </w:r>
+      <w:r>
+        <w:t xml:space="preserve"> </w:t>
+      </w:r>
     </w:p>
     <w:p>
       <w:pPr>
@@ -5588,14 +5608,29 @@
         <w:t xml:space="preserve">Die Punkte, welcher jeder Spieler an jedem Spieltag bekommt, werden mit Zuhilfenahme von sportal.de berechnet. Sportal.de vergibt an jedem Spieltag Noten für jeden Spieler, der mindestens 20 Minuten lang gespielt hat. Wir bedienen uns dieser Noten und </w:t>
       </w:r>
       <w:r>
-        <w:t xml:space="preserve">berechnen anhand dieser die Punkte eines Spielers. Die Noten lassen sich per Parsing aus einem HTML Dokument auslesen. Dieses HTML Dokument lässt sich für jedes Spiel durch das Austauschen von „GET“ Parametern der URL </w:t>
+        <w:t xml:space="preserve">berechnen anhand dieser die Punkte eines Spielers. Die Noten lassen sich per </w:t>
+      </w:r>
+      <w:proofErr w:type="spellStart"/>
+      <w:r>
+        <w:t>Parsing</w:t>
+      </w:r>
+      <w:proofErr w:type="spellEnd"/>
+      <w:r>
+        <w:t xml:space="preserve"> aus einem HTML Dokument auslesen. Dieses HTML Dokument lässt sich für jedes Spiel durch das Austauschen von „GET“ Parametern der URL </w:t>
       </w:r>
       <w:hyperlink r:id="rId12" w:history="1">
         <w:r>
           <w:rPr>
             <w:rStyle w:val="Hyperlink"/>
           </w:rPr>
-          <w:t>http://www.sportal.de/includes/kompaktformat/index_frame_full.php?league=1bundesliga&amp;page=spielinfo&amp;gameday=34&amp;season=1415&amp;matchid=93224</w:t>
+          <w:t>http://www.sportal.de/includes/kompaktformat/index_frame_full.php?league=1bundesl</w:t>
+        </w:r>
+        <w:r>
+          <w:rPr>
+            <w:rStyle w:val="Hyperlink"/>
+          </w:rPr>
+          <w:lastRenderedPageBreak/>
+          <w:t>iga&amp;page=spielinfo&amp;gameday=34&amp;season=1415&amp;matchid=93224</w:t>
         </w:r>
       </w:hyperlink>
       <w:r>
@@ -5628,7 +5663,6 @@
         <w:jc w:val="both"/>
       </w:pPr>
       <w:r>
-        <w:lastRenderedPageBreak/>
         <w:t>Für das Schießen eines Tores gilt:</w:t>
       </w:r>
     </w:p>
@@ -5866,6 +5900,43 @@
       </w:r>
     </w:p>
     <w:p>
+      <w:pPr>
+        <w:jc w:val="both"/>
+        <w:rPr>
+          <w:b/>
+        </w:rPr>
+      </w:pPr>
+      <w:r>
+        <w:rPr>
+          <w:b/>
+        </w:rPr>
+        <w:t xml:space="preserve">/L0040/ </w:t>
+      </w:r>
+      <w:r>
+        <w:rPr>
+          <w:b/>
+        </w:rPr>
+        <w:t>Geldvergabe</w:t>
+      </w:r>
+    </w:p>
+    <w:p>
+      <w:pPr>
+        <w:ind w:left="708"/>
+        <w:jc w:val="both"/>
+      </w:pPr>
+      <w:bookmarkStart w:id="18" w:name="_GoBack"/>
+      <w:r>
+        <w:t xml:space="preserve">Jeder Nutzer erhält je erhaltenen Punkt 20.000 virtuelle Euro. Je nach Tabellenplatz in der Liga gibt es Boni. Der Erste Platz einer Liga eines Spieltags erhält 800.000, der zweite 500.000 und der dritte 250.000 virtuelle Euro. </w:t>
+      </w:r>
+      <w:bookmarkEnd w:id="18"/>
+    </w:p>
+    <w:p>
+      <w:pPr>
+        <w:ind w:left="705"/>
+        <w:jc w:val="both"/>
+      </w:pPr>
+    </w:p>
+    <w:p>
       <w:r>
         <w:br w:type="page"/>
       </w:r>
@@ -5875,7 +5946,7 @@
         <w:pStyle w:val="berschrift1"/>
         <w:jc w:val="both"/>
       </w:pPr>
-      <w:bookmarkStart w:id="18" w:name="_Toc422846048"/>
+      <w:bookmarkStart w:id="19" w:name="_Toc422846048"/>
       <w:r>
         <w:rPr>
           <w:lang w:eastAsia="de-DE"/>
@@ -5883,7 +5954,7 @@
         <w:lastRenderedPageBreak/>
         <w:t>Benutzeroberfläche</w:t>
       </w:r>
-      <w:bookmarkEnd w:id="18"/>
+      <w:bookmarkEnd w:id="19"/>
     </w:p>
     <w:p>
       <w:pPr>
@@ -5910,10 +5981,10 @@
             <v:path o:extrusionok="f" gradientshapeok="t" o:connecttype="rect"/>
             <o:lock v:ext="edit" aspectratio="t"/>
           </v:shapetype>
-          <v:shape id="_x0000_i1025" type="#_x0000_t75" style="width:550.95pt;height:607.3pt" o:ole="">
+          <v:shape id="_x0000_i1025" type="#_x0000_t75" style="width:550.9pt;height:607pt" o:ole="">
             <v:imagedata r:id="rId14" o:title=""/>
           </v:shape>
-          <o:OLEObject Type="Embed" ProgID="Visio.Drawing.15" ShapeID="_x0000_i1025" DrawAspect="Content" ObjectID="_1497036565" r:id="rId15"/>
+          <o:OLEObject Type="Embed" ProgID="Visio.Drawing.15" ShapeID="_x0000_i1025" DrawAspect="Content" ObjectID="_1498051345" r:id="rId15"/>
         </w:object>
       </w:r>
     </w:p>
@@ -5942,7 +6013,7 @@
           <w:lang w:eastAsia="de-DE"/>
         </w:rPr>
       </w:pPr>
-      <w:bookmarkStart w:id="19" w:name="_Toc422846049"/>
+      <w:bookmarkStart w:id="20" w:name="_Toc422846049"/>
       <w:r>
         <w:rPr>
           <w:lang w:eastAsia="de-DE"/>
@@ -5950,7 +6021,7 @@
         <w:lastRenderedPageBreak/>
         <w:t>Qualitätszielbestimmungen</w:t>
       </w:r>
-      <w:bookmarkEnd w:id="19"/>
+      <w:bookmarkEnd w:id="20"/>
     </w:p>
     <w:tbl>
       <w:tblPr>
@@ -6574,7 +6645,7 @@
           <w:lang w:eastAsia="de-DE"/>
         </w:rPr>
       </w:pPr>
-      <w:bookmarkStart w:id="20" w:name="_Toc422846050"/>
+      <w:bookmarkStart w:id="21" w:name="_Toc422846050"/>
       <w:r>
         <w:rPr>
           <w:lang w:eastAsia="de-DE"/>
@@ -6582,7 +6653,7 @@
         <w:lastRenderedPageBreak/>
         <w:t>Testszenarien und Testfälle</w:t>
       </w:r>
-      <w:bookmarkEnd w:id="20"/>
+      <w:bookmarkEnd w:id="21"/>
     </w:p>
     <w:p>
       <w:pPr>
@@ -6663,8 +6734,13 @@
         <w:jc w:val="both"/>
       </w:pPr>
       <w:r>
-        <w:t>Nachname: Testi</w:t>
-      </w:r>
+        <w:t xml:space="preserve">Nachname: </w:t>
+      </w:r>
+      <w:proofErr w:type="spellStart"/>
+      <w:r>
+        <w:t>Testi</w:t>
+      </w:r>
+      <w:proofErr w:type="spellEnd"/>
     </w:p>
     <w:p>
       <w:pPr>
@@ -6676,8 +6752,13 @@
         <w:jc w:val="both"/>
       </w:pPr>
       <w:r>
-        <w:t>Nutzername: Testuser</w:t>
-      </w:r>
+        <w:t xml:space="preserve">Nutzername: </w:t>
+      </w:r>
+      <w:proofErr w:type="spellStart"/>
+      <w:r>
+        <w:t>Testuser</w:t>
+      </w:r>
+      <w:proofErr w:type="spellEnd"/>
     </w:p>
     <w:p>
       <w:pPr>
@@ -6887,7 +6968,15 @@
       </w:r>
       <w:r>
         <w:tab/>
-        <w:t>Kurt Testi öffnet die Spielrundenübersicht</w:t>
+        <w:t xml:space="preserve">Kurt </w:t>
+      </w:r>
+      <w:proofErr w:type="spellStart"/>
+      <w:r>
+        <w:t>Testi</w:t>
+      </w:r>
+      <w:proofErr w:type="spellEnd"/>
+      <w:r>
+        <w:t xml:space="preserve"> öffnet die Spielrundenübersicht</w:t>
       </w:r>
     </w:p>
     <w:p>
@@ -6923,8 +7012,13 @@
         <w:jc w:val="both"/>
       </w:pPr>
       <w:r>
-        <w:t>Kurt Testi</w:t>
-      </w:r>
+        <w:t xml:space="preserve">Kurt </w:t>
+      </w:r>
+      <w:proofErr w:type="spellStart"/>
+      <w:r>
+        <w:t>Testi</w:t>
+      </w:r>
+      <w:proofErr w:type="spellEnd"/>
       <w:r>
         <w:t xml:space="preserve"> legt eine neue </w:t>
       </w:r>
@@ -7007,7 +7101,15 @@
         <w:tab/>
       </w:r>
       <w:r>
-        <w:t>Kurt Testi wählt in der Spielru</w:t>
+        <w:t xml:space="preserve">Kurt </w:t>
+      </w:r>
+      <w:proofErr w:type="spellStart"/>
+      <w:r>
+        <w:t>Testi</w:t>
+      </w:r>
+      <w:proofErr w:type="spellEnd"/>
+      <w:r>
+        <w:t xml:space="preserve"> wählt in der Spielru</w:t>
       </w:r>
       <w:r>
         <w:t>ndenübersicht die Testrunde aus.</w:t>
@@ -7093,7 +7195,15 @@
       </w:r>
       <w:r>
         <w:tab/>
-        <w:t>Kurt Testi schaut sich den Transfermarkt der Testrunde an.</w:t>
+        <w:t xml:space="preserve">Kurt </w:t>
+      </w:r>
+      <w:proofErr w:type="spellStart"/>
+      <w:r>
+        <w:t>Testi</w:t>
+      </w:r>
+      <w:proofErr w:type="spellEnd"/>
+      <w:r>
+        <w:t xml:space="preserve"> schaut sich den Transfermarkt der Testrunde an.</w:t>
       </w:r>
     </w:p>
     <w:p>
@@ -7125,7 +7235,15 @@
         <w:jc w:val="both"/>
       </w:pPr>
       <w:r>
-        <w:t>Kurt Testi gibt ein Gebot für einen Spieler des Transfermarktes ab.</w:t>
+        <w:t xml:space="preserve">Kurt </w:t>
+      </w:r>
+      <w:proofErr w:type="spellStart"/>
+      <w:r>
+        <w:t>Testi</w:t>
+      </w:r>
+      <w:proofErr w:type="spellEnd"/>
+      <w:r>
+        <w:t xml:space="preserve"> gibt ein Gebot für einen Spieler des Transfermarktes ab.</w:t>
       </w:r>
     </w:p>
     <w:p>
@@ -7169,7 +7287,15 @@
         <w:jc w:val="both"/>
       </w:pPr>
       <w:r>
-        <w:t>Kurt Testi löscht das, in /T0212/ abgegebene gebot wieder.</w:t>
+        <w:t xml:space="preserve">Kurt </w:t>
+      </w:r>
+      <w:proofErr w:type="spellStart"/>
+      <w:r>
+        <w:t>Testi</w:t>
+      </w:r>
+      <w:proofErr w:type="spellEnd"/>
+      <w:r>
+        <w:t xml:space="preserve"> löscht das, in /T0212/ abgegebene gebot wieder.</w:t>
       </w:r>
     </w:p>
     <w:p>
@@ -7201,7 +7327,15 @@
         <w:jc w:val="both"/>
       </w:pPr>
       <w:r>
-        <w:t>Kurt Testi nimmt ein Angebot für einen, von ihm Angebotenen Spieler, an.</w:t>
+        <w:t xml:space="preserve">Kurt </w:t>
+      </w:r>
+      <w:proofErr w:type="spellStart"/>
+      <w:r>
+        <w:t>Testi</w:t>
+      </w:r>
+      <w:proofErr w:type="spellEnd"/>
+      <w:r>
+        <w:t xml:space="preserve"> nimmt ein Angebot für einen, von ihm Angebotenen Spieler, an.</w:t>
       </w:r>
     </w:p>
     <w:p>
@@ -7283,7 +7417,21 @@
         <w:rPr>
           <w:lang w:eastAsia="de-DE"/>
         </w:rPr>
-        <w:t>Kurt Testi schaut sich die Aufstellung seiner Mannschaft an.</w:t>
+        <w:t xml:space="preserve">Kurt </w:t>
+      </w:r>
+      <w:proofErr w:type="spellStart"/>
+      <w:r>
+        <w:rPr>
+          <w:lang w:eastAsia="de-DE"/>
+        </w:rPr>
+        <w:t>Testi</w:t>
+      </w:r>
+      <w:proofErr w:type="spellEnd"/>
+      <w:r>
+        <w:rPr>
+          <w:lang w:eastAsia="de-DE"/>
+        </w:rPr>
+        <w:t xml:space="preserve"> schaut sich die Aufstellung seiner Mannschaft an.</w:t>
       </w:r>
     </w:p>
     <w:p>
@@ -7348,7 +7496,21 @@
           <w:lang w:eastAsia="de-DE"/>
         </w:rPr>
         <w:tab/>
-        <w:t>Kurt Testi ändert seine Formation zu 4-4-2.</w:t>
+        <w:t xml:space="preserve">Kurt </w:t>
+      </w:r>
+      <w:proofErr w:type="spellStart"/>
+      <w:r>
+        <w:rPr>
+          <w:lang w:eastAsia="de-DE"/>
+        </w:rPr>
+        <w:t>Testi</w:t>
+      </w:r>
+      <w:proofErr w:type="spellEnd"/>
+      <w:r>
+        <w:rPr>
+          <w:lang w:eastAsia="de-DE"/>
+        </w:rPr>
+        <w:t xml:space="preserve"> ändert seine Formation zu 4-4-2.</w:t>
       </w:r>
     </w:p>
     <w:p>
@@ -7413,7 +7575,21 @@
           <w:lang w:eastAsia="de-DE"/>
         </w:rPr>
         <w:tab/>
-        <w:t>Kurt Testi tauscht in seiner Aufstellung einen Spieler aus</w:t>
+        <w:t xml:space="preserve">Kurt </w:t>
+      </w:r>
+      <w:proofErr w:type="spellStart"/>
+      <w:r>
+        <w:rPr>
+          <w:lang w:eastAsia="de-DE"/>
+        </w:rPr>
+        <w:t>Testi</w:t>
+      </w:r>
+      <w:proofErr w:type="spellEnd"/>
+      <w:r>
+        <w:rPr>
+          <w:lang w:eastAsia="de-DE"/>
+        </w:rPr>
+        <w:t xml:space="preserve"> tauscht in seiner Aufstellung einen Spieler aus</w:t>
       </w:r>
     </w:p>
     <w:p>
@@ -7478,7 +7654,21 @@
           <w:lang w:eastAsia="de-DE"/>
         </w:rPr>
         <w:tab/>
-        <w:t>Kurt Testi bietet einen seiner Spieler auf dem Transfermarkt an.</w:t>
+        <w:t xml:space="preserve">Kurt </w:t>
+      </w:r>
+      <w:proofErr w:type="spellStart"/>
+      <w:r>
+        <w:rPr>
+          <w:lang w:eastAsia="de-DE"/>
+        </w:rPr>
+        <w:t>Testi</w:t>
+      </w:r>
+      <w:proofErr w:type="spellEnd"/>
+      <w:r>
+        <w:rPr>
+          <w:lang w:eastAsia="de-DE"/>
+        </w:rPr>
+        <w:t xml:space="preserve"> bietet einen seiner Spieler auf dem Transfermarkt an.</w:t>
       </w:r>
     </w:p>
     <w:p>
@@ -7500,7 +7690,7 @@
         </w:rPr>
         <w:tab/>
       </w:r>
-      <w:commentRangeStart w:id="21"/>
+      <w:commentRangeStart w:id="22"/>
       <w:r>
         <w:rPr>
           <w:b/>
@@ -7508,13 +7698,13 @@
         </w:rPr>
         <w:t>/T0230/ Statistiken</w:t>
       </w:r>
-      <w:commentRangeEnd w:id="21"/>
+      <w:commentRangeEnd w:id="22"/>
       <w:r>
         <w:rPr>
           <w:rStyle w:val="Kommentarzeichen"/>
           <w:b/>
         </w:rPr>
-        <w:commentReference w:id="21"/>
+        <w:commentReference w:id="22"/>
       </w:r>
     </w:p>
     <w:p>
@@ -7583,8 +7773,16 @@
         <w:rPr>
           <w:lang w:eastAsia="de-DE"/>
         </w:rPr>
-        <w:t>Name: SpielrundenTest</w:t>
-      </w:r>
+        <w:t xml:space="preserve">Name: </w:t>
+      </w:r>
+      <w:proofErr w:type="spellStart"/>
+      <w:r>
+        <w:rPr>
+          <w:lang w:eastAsia="de-DE"/>
+        </w:rPr>
+        <w:t>SpielrundenTest</w:t>
+      </w:r>
+      <w:proofErr w:type="spellEnd"/>
     </w:p>
     <w:p>
       <w:pPr>
@@ -7651,7 +7849,21 @@
         <w:rPr>
           <w:lang w:eastAsia="de-DE"/>
         </w:rPr>
-        <w:t xml:space="preserve">Der Administrator erteilt Kurt Testi eine </w:t>
+        <w:t xml:space="preserve">Der Administrator erteilt Kurt </w:t>
+      </w:r>
+      <w:proofErr w:type="spellStart"/>
+      <w:r>
+        <w:rPr>
+          <w:lang w:eastAsia="de-DE"/>
+        </w:rPr>
+        <w:t>Testi</w:t>
+      </w:r>
+      <w:proofErr w:type="spellEnd"/>
+      <w:r>
+        <w:rPr>
+          <w:lang w:eastAsia="de-DE"/>
+        </w:rPr>
+        <w:t xml:space="preserve"> eine </w:t>
       </w:r>
       <w:r>
         <w:rPr>
@@ -7692,7 +7904,21 @@
         <w:rPr>
           <w:lang w:eastAsia="de-DE"/>
         </w:rPr>
-        <w:t>Der Administrator erteilt Kurt Testi eine Strafe in Höhe von 1.000.000€ mit der Begründung „Teststrafe“.</w:t>
+        <w:t xml:space="preserve">Der Administrator erteilt Kurt </w:t>
+      </w:r>
+      <w:proofErr w:type="spellStart"/>
+      <w:r>
+        <w:rPr>
+          <w:lang w:eastAsia="de-DE"/>
+        </w:rPr>
+        <w:t>Testi</w:t>
+      </w:r>
+      <w:proofErr w:type="spellEnd"/>
+      <w:r>
+        <w:rPr>
+          <w:lang w:eastAsia="de-DE"/>
+        </w:rPr>
+        <w:t xml:space="preserve"> eine Strafe in Höhe von 1.000.000€ mit der Begründung „Teststrafe“.</w:t>
       </w:r>
     </w:p>
     <w:p>
@@ -7868,11 +8094,19 @@
           <w:lang w:eastAsia="de-DE"/>
         </w:rPr>
       </w:pPr>
-      <w:r>
-        <w:rPr>
-          <w:lang w:eastAsia="de-DE"/>
-        </w:rPr>
-        <w:t>Eclipse Luna</w:t>
+      <w:proofErr w:type="spellStart"/>
+      <w:r>
+        <w:rPr>
+          <w:lang w:eastAsia="de-DE"/>
+        </w:rPr>
+        <w:t>Eclipse</w:t>
+      </w:r>
+      <w:proofErr w:type="spellEnd"/>
+      <w:r>
+        <w:rPr>
+          <w:lang w:eastAsia="de-DE"/>
+        </w:rPr>
+        <w:t xml:space="preserve"> Luna</w:t>
       </w:r>
     </w:p>
     <w:p>
@@ -7958,12 +8192,14 @@
           <w:lang w:eastAsia="de-DE"/>
         </w:rPr>
       </w:pPr>
+      <w:proofErr w:type="spellStart"/>
       <w:r>
         <w:rPr>
           <w:lang w:eastAsia="de-DE"/>
         </w:rPr>
         <w:t>LaTeX</w:t>
       </w:r>
+      <w:proofErr w:type="spellEnd"/>
     </w:p>
     <w:p>
       <w:pPr>
@@ -7976,12 +8212,14 @@
           <w:lang w:eastAsia="de-DE"/>
         </w:rPr>
       </w:pPr>
+      <w:proofErr w:type="spellStart"/>
       <w:r>
         <w:rPr>
           <w:lang w:eastAsia="de-DE"/>
         </w:rPr>
         <w:t>Javadoc</w:t>
       </w:r>
+      <w:proofErr w:type="spellEnd"/>
     </w:p>
     <w:p>
       <w:pPr>
@@ -8031,7 +8269,21 @@
         <w:rPr>
           <w:lang w:eastAsia="de-DE"/>
         </w:rPr>
-        <w:t>Acer Aspire V4</w:t>
+        <w:t xml:space="preserve">Acer </w:t>
+      </w:r>
+      <w:proofErr w:type="spellStart"/>
+      <w:r>
+        <w:rPr>
+          <w:lang w:eastAsia="de-DE"/>
+        </w:rPr>
+        <w:t>Aspire</w:t>
+      </w:r>
+      <w:proofErr w:type="spellEnd"/>
+      <w:r>
+        <w:rPr>
+          <w:lang w:eastAsia="de-DE"/>
+        </w:rPr>
+        <w:t xml:space="preserve"> V4</w:t>
       </w:r>
     </w:p>
     <w:p>
@@ -8042,14 +8294,14 @@
           <w:lang w:eastAsia="de-DE"/>
         </w:rPr>
       </w:pPr>
-      <w:bookmarkStart w:id="22" w:name="_Toc422846051"/>
+      <w:bookmarkStart w:id="23" w:name="_Toc422846051"/>
       <w:r>
         <w:rPr>
           <w:lang w:eastAsia="de-DE"/>
         </w:rPr>
         <w:t>Glossar</w:t>
       </w:r>
-      <w:bookmarkEnd w:id="22"/>
+      <w:bookmarkEnd w:id="23"/>
     </w:p>
     <w:tbl>
       <w:tblPr>
@@ -8311,13 +8563,7 @@
               <w:jc w:val="both"/>
             </w:pPr>
             <w:r>
-              <w:t xml:space="preserve">Die Formation gibt an, wie viele </w:t>
-            </w:r>
-            <w:r>
-              <w:t xml:space="preserve">Spieler einer Mannschaft in der </w:t>
-            </w:r>
-            <w:r>
-              <w:t>Verteidigung, im Mittelfeld und im Sturm spielen.</w:t>
+              <w:t>Die Formation gibt an, wie viele Spieler einer Mannschaft in der Verteidigung, im Mittelfeld und im Sturm spielen.</w:t>
             </w:r>
           </w:p>
         </w:tc>
@@ -8515,8 +8761,6 @@
               </w:rPr>
               <w:t>Der Sieger wird pro Spielrunde ermittelt. Es ist immer der Spieler, welcher am Ende einer realen Saison die meisten Punkte gesammelt hat.</w:t>
             </w:r>
-            <w:bookmarkStart w:id="23" w:name="_GoBack"/>
-            <w:bookmarkEnd w:id="23"/>
           </w:p>
         </w:tc>
       </w:tr>
@@ -8901,10 +9145,10 @@
       </w:pPr>
       <w:r>
         <w:object w:dxaOrig="16275" w:dyaOrig="11370" w14:anchorId="7D4A67A1">
-          <v:shape id="_x0000_i1026" type="#_x0000_t75" style="width:453.3pt;height:316.8pt" o:ole="">
+          <v:shape id="_x0000_i1026" type="#_x0000_t75" style="width:452.95pt;height:316.45pt" o:ole="">
             <v:imagedata r:id="rId16" o:title=""/>
           </v:shape>
-          <o:OLEObject Type="Embed" ProgID="Visio.Drawing.15" ShapeID="_x0000_i1026" DrawAspect="Content" ObjectID="_1497036566" r:id="rId17"/>
+          <o:OLEObject Type="Embed" ProgID="Visio.Drawing.15" ShapeID="_x0000_i1026" DrawAspect="Content" ObjectID="_1498051346" r:id="rId17"/>
         </w:object>
       </w:r>
     </w:p>
@@ -9102,7 +9346,23 @@
           <w:color w:val="FF0000"/>
           <w:lang w:eastAsia="de-DE"/>
         </w:rPr>
-        <w:t>Applikation kann in Eclipse ausgeführt werden</w:t>
+        <w:t xml:space="preserve">Applikation kann in </w:t>
+      </w:r>
+      <w:proofErr w:type="spellStart"/>
+      <w:r>
+        <w:rPr>
+          <w:color w:val="FF0000"/>
+          <w:lang w:eastAsia="de-DE"/>
+        </w:rPr>
+        <w:t>Eclipse</w:t>
+      </w:r>
+      <w:proofErr w:type="spellEnd"/>
+      <w:r>
+        <w:rPr>
+          <w:color w:val="FF0000"/>
+          <w:lang w:eastAsia="de-DE"/>
+        </w:rPr>
+        <w:t xml:space="preserve"> ausgeführt werden</w:t>
       </w:r>
     </w:p>
     <w:p>
@@ -9144,7 +9404,23 @@
           <w:color w:val="FF0000"/>
           <w:lang w:eastAsia="de-DE"/>
         </w:rPr>
-        <w:t>Applikationskomponenten werden per JUnit getestet</w:t>
+        <w:t xml:space="preserve">Applikationskomponenten werden per </w:t>
+      </w:r>
+      <w:proofErr w:type="spellStart"/>
+      <w:r>
+        <w:rPr>
+          <w:color w:val="FF0000"/>
+          <w:lang w:eastAsia="de-DE"/>
+        </w:rPr>
+        <w:t>JUnit</w:t>
+      </w:r>
+      <w:proofErr w:type="spellEnd"/>
+      <w:r>
+        <w:rPr>
+          <w:color w:val="FF0000"/>
+          <w:lang w:eastAsia="de-DE"/>
+        </w:rPr>
+        <w:t xml:space="preserve"> getestet</w:t>
       </w:r>
     </w:p>
     <w:p>
@@ -9232,7 +9508,7 @@
       </w:r>
     </w:p>
   </w:comment>
-  <w:comment w:id="21" w:author="Alexander Brennecke" w:date="2015-06-27T22:19:00Z" w:initials="AB">
+  <w:comment w:id="22" w:author="Alexander Brennecke" w:date="2015-06-27T22:19:00Z" w:initials="AB">
     <w:p>
       <w:pPr>
         <w:pStyle w:val="Kommentartext"/>
@@ -14006,7 +14282,7 @@
     <w:charset w:val="00"/>
     <w:family w:val="roman"/>
     <w:pitch w:val="variable"/>
-    <w:sig w:usb0="E0002EFF" w:usb1="C0007843" w:usb2="00000009" w:usb3="00000000" w:csb0="000001FF" w:csb1="00000000"/>
+    <w:sig w:usb0="E0002AFF" w:usb1="C0007841" w:usb2="00000009" w:usb3="00000000" w:csb0="000001FF" w:csb1="00000000"/>
   </w:font>
   <w:font w:name="Courier New">
     <w:panose1 w:val="02070309020205020404"/>
@@ -14034,7 +14310,7 @@
     <w:charset w:val="00"/>
     <w:family w:val="swiss"/>
     <w:pitch w:val="variable"/>
-    <w:sig w:usb0="E0002EFF" w:usb1="C0007843" w:usb2="00000009" w:usb3="00000000" w:csb0="000001FF" w:csb1="00000000"/>
+    <w:sig w:usb0="E0002AFF" w:usb1="C0007843" w:usb2="00000009" w:usb3="00000000" w:csb0="000001FF" w:csb1="00000000"/>
   </w:font>
   <w:font w:name="Calibri Light">
     <w:panose1 w:val="020F0302020204030204"/>
@@ -14048,7 +14324,7 @@
     <w:charset w:val="00"/>
     <w:family w:val="swiss"/>
     <w:pitch w:val="variable"/>
-    <w:sig w:usb0="E4002EFF" w:usb1="C000E47F" w:usb2="00000009" w:usb3="00000000" w:csb0="000001FF" w:csb1="00000000"/>
+    <w:sig w:usb0="E10022FF" w:usb1="C000E47F" w:usb2="00000029" w:usb3="00000000" w:csb0="000001DF" w:csb1="00000000"/>
   </w:font>
   <w:font w:name="Verdana">
     <w:panose1 w:val="020B0604030504040204"/>
@@ -14081,6 +14357,7 @@
     <w:rsid w:val="00262536"/>
     <w:rsid w:val="004361E9"/>
     <w:rsid w:val="00595E29"/>
+    <w:rsid w:val="005C5B93"/>
     <w:rsid w:val="006C3DF3"/>
     <w:rsid w:val="007854CF"/>
     <w:rsid w:val="008E7557"/>
@@ -14854,7 +15131,7 @@
 </file>
 
 <file path=customXml/itemProps2.xml><?xml version="1.0" encoding="utf-8"?>
-<ds:datastoreItem xmlns:ds="http://schemas.openxmlformats.org/officeDocument/2006/customXml" ds:itemID="{3315683F-60CD-48C7-98AB-8567F2303E2C}">
+<ds:datastoreItem xmlns:ds="http://schemas.openxmlformats.org/officeDocument/2006/customXml" ds:itemID="{F586660D-DF7A-4D9C-9371-F15D95EEF5EB}">
   <ds:schemaRefs>
     <ds:schemaRef ds:uri="http://schemas.openxmlformats.org/officeDocument/2006/bibliography"/>
   </ds:schemaRefs>

</xml_diff>